<commit_message>
Adjusted app image size
</commit_message>
<xml_diff>
--- a/Documents/Storyboard.docx
+++ b/Documents/Storyboard.docx
@@ -1,10 +1,362 @@
 
 <file path=word/document.xml><?xml version="1.0" encoding="utf-8"?>
-<w:document xmlns:wpc="http://schemas.microsoft.com/office/word/2010/wordprocessingCanvas" xmlns:mo="http://schemas.microsoft.com/office/mac/office/2008/main" xmlns:mc="http://schemas.openxmlformats.org/markup-compatibility/2006" xmlns:mv="urn:schemas-microsoft-com:mac:vml" xmlns:o="urn:schemas-microsoft-com:office:office" xmlns:r="http://schemas.openxmlformats.org/officeDocument/2006/relationships" xmlns:m="http://schemas.openxmlformats.org/officeDocument/2006/math" xmlns:v="urn:schemas-microsoft-com:vml" xmlns:wp14="http://schemas.microsoft.com/office/word/2010/wordprocessingDrawing" xmlns:wp="http://schemas.openxmlformats.org/drawingml/2006/wordprocessingDrawing" xmlns:w10="urn:schemas-microsoft-com:office:word" xmlns:w="http://schemas.openxmlformats.org/wordprocessingml/2006/main" xmlns:w14="http://schemas.microsoft.com/office/word/2010/wordml" xmlns:wpg="http://schemas.microsoft.com/office/word/2010/wordprocessingGroup" xmlns:wpi="http://schemas.microsoft.com/office/word/2010/wordprocessingInk" xmlns:wne="http://schemas.microsoft.com/office/word/2006/wordml" xmlns:wps="http://schemas.microsoft.com/office/word/2010/wordprocessingShape" mc:Ignorable="w14 wp14">
+<w:document xmlns:wpc="http://schemas.microsoft.com/office/word/2010/wordprocessingCanvas" xmlns:cx="http://schemas.microsoft.com/office/drawing/2014/chartex" xmlns:cx1="http://schemas.microsoft.com/office/drawing/2015/9/8/chartex" xmlns:cx2="http://schemas.microsoft.com/office/drawing/2015/10/21/chartex" xmlns:cx3="http://schemas.microsoft.com/office/drawing/2016/5/9/chartex" xmlns:cx4="http://schemas.microsoft.com/office/drawing/2016/5/10/chartex" xmlns:cx5="http://schemas.microsoft.com/office/drawing/2016/5/11/chartex" xmlns:cx6="http://schemas.microsoft.com/office/drawing/2016/5/12/chartex" xmlns:cx7="http://schemas.microsoft.com/office/drawing/2016/5/13/chartex" xmlns:cx8="http://schemas.microsoft.com/office/drawing/2016/5/14/chartex" xmlns:mc="http://schemas.openxmlformats.org/markup-compatibility/2006" xmlns:aink="http://schemas.microsoft.com/office/drawing/2016/ink" xmlns:am3d="http://schemas.microsoft.com/office/drawing/2017/model3d" xmlns:o="urn:schemas-microsoft-com:office:office" xmlns:r="http://schemas.openxmlformats.org/officeDocument/2006/relationships" xmlns:m="http://schemas.openxmlformats.org/officeDocument/2006/math" xmlns:v="urn:schemas-microsoft-com:vml" xmlns:wp14="http://schemas.microsoft.com/office/word/2010/wordprocessingDrawing" xmlns:wp="http://schemas.openxmlformats.org/drawingml/2006/wordprocessingDrawing" xmlns:w10="urn:schemas-microsoft-com:office:word" xmlns:w="http://schemas.openxmlformats.org/wordprocessingml/2006/main" xmlns:w14="http://schemas.microsoft.com/office/word/2010/wordml" xmlns:w15="http://schemas.microsoft.com/office/word/2012/wordml" xmlns:w16cid="http://schemas.microsoft.com/office/word/2016/wordml/cid" xmlns:w16se="http://schemas.microsoft.com/office/word/2015/wordml/symex" xmlns:wpg="http://schemas.microsoft.com/office/word/2010/wordprocessingGroup" xmlns:wpi="http://schemas.microsoft.com/office/word/2010/wordprocessingInk" xmlns:wne="http://schemas.microsoft.com/office/word/2006/wordml" xmlns:wps="http://schemas.microsoft.com/office/word/2010/wordprocessingShape" mc:Ignorable="w14 w15 w16se w16cid wp14">
   <w:body>
     <w:p>
       <w:bookmarkStart w:id="0" w:name="_GoBack"/>
       <w:bookmarkEnd w:id="0"/>
+      <w:r>
+        <w:rPr>
+          <w:noProof/>
+        </w:rPr>
+        <mc:AlternateContent>
+          <mc:Choice Requires="wps">
+            <w:drawing>
+              <wp:anchor distT="0" distB="0" distL="114300" distR="114300" simplePos="0" relativeHeight="251670528" behindDoc="0" locked="0" layoutInCell="1" allowOverlap="1" wp14:anchorId="42C3CA08" wp14:editId="75AAD7A6">
+                <wp:simplePos x="0" y="0"/>
+                <wp:positionH relativeFrom="column">
+                  <wp:posOffset>3664634</wp:posOffset>
+                </wp:positionH>
+                <wp:positionV relativeFrom="paragraph">
+                  <wp:posOffset>4783015</wp:posOffset>
+                </wp:positionV>
+                <wp:extent cx="524510" cy="1049020"/>
+                <wp:effectExtent l="0" t="0" r="46990" b="30480"/>
+                <wp:wrapNone/>
+                <wp:docPr id="11" name="Straight Arrow Connector 11"/>
+                <wp:cNvGraphicFramePr/>
+                <a:graphic xmlns:a="http://schemas.openxmlformats.org/drawingml/2006/main">
+                  <a:graphicData uri="http://schemas.microsoft.com/office/word/2010/wordprocessingShape">
+                    <wps:wsp>
+                      <wps:cNvCnPr/>
+                      <wps:spPr>
+                        <a:xfrm>
+                          <a:off x="0" y="0"/>
+                          <a:ext cx="524510" cy="1049020"/>
+                        </a:xfrm>
+                        <a:prstGeom prst="straightConnector1">
+                          <a:avLst/>
+                        </a:prstGeom>
+                        <a:ln>
+                          <a:tailEnd type="triangle"/>
+                        </a:ln>
+                      </wps:spPr>
+                      <wps:style>
+                        <a:lnRef idx="1">
+                          <a:schemeClr val="accent1"/>
+                        </a:lnRef>
+                        <a:fillRef idx="0">
+                          <a:schemeClr val="accent1"/>
+                        </a:fillRef>
+                        <a:effectRef idx="0">
+                          <a:schemeClr val="accent1"/>
+                        </a:effectRef>
+                        <a:fontRef idx="minor">
+                          <a:schemeClr val="tx1"/>
+                        </a:fontRef>
+                      </wps:style>
+                      <wps:bodyPr/>
+                    </wps:wsp>
+                  </a:graphicData>
+                </a:graphic>
+                <wp14:sizeRelH relativeFrom="margin">
+                  <wp14:pctWidth>0</wp14:pctWidth>
+                </wp14:sizeRelH>
+                <wp14:sizeRelV relativeFrom="margin">
+                  <wp14:pctHeight>0</wp14:pctHeight>
+                </wp14:sizeRelV>
+              </wp:anchor>
+            </w:drawing>
+          </mc:Choice>
+          <mc:Fallback>
+            <w:pict>
+              <v:shapetype w14:anchorId="05644807" id="_x0000_t32" coordsize="21600,21600" o:spt="32" o:oned="t" path="m,l21600,21600e" filled="f">
+                <v:path arrowok="t" fillok="f" o:connecttype="none"/>
+                <o:lock v:ext="edit" shapetype="t"/>
+              </v:shapetype>
+              <v:shape id="Straight Arrow Connector 11" o:spid="_x0000_s1026" type="#_x0000_t32" style="position:absolute;margin-left:288.55pt;margin-top:376.6pt;width:41.3pt;height:82.6pt;z-index:251670528;visibility:visible;mso-wrap-style:square;mso-width-percent:0;mso-height-percent:0;mso-wrap-distance-left:9pt;mso-wrap-distance-top:0;mso-wrap-distance-right:9pt;mso-wrap-distance-bottom:0;mso-position-horizontal:absolute;mso-position-horizontal-relative:text;mso-position-vertical:absolute;mso-position-vertical-relative:text;mso-width-percent:0;mso-height-percent:0;mso-width-relative:margin;mso-height-relative:margin" o:gfxdata="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" strokecolor="#4472c4 [3204]" strokeweight=".5pt">
+                <v:stroke endarrow="block" joinstyle="miter"/>
+              </v:shape>
+            </w:pict>
+          </mc:Fallback>
+        </mc:AlternateContent>
+      </w:r>
+      <w:r>
+        <w:rPr>
+          <w:noProof/>
+        </w:rPr>
+        <w:drawing>
+          <wp:anchor distT="0" distB="0" distL="114300" distR="114300" simplePos="0" relativeHeight="251671552" behindDoc="1" locked="0" layoutInCell="1" allowOverlap="1" wp14:anchorId="2F5337EC" wp14:editId="7FAC8B29">
+            <wp:simplePos x="0" y="0"/>
+            <wp:positionH relativeFrom="column">
+              <wp:posOffset>3660775</wp:posOffset>
+            </wp:positionH>
+            <wp:positionV relativeFrom="paragraph">
+              <wp:posOffset>5819678</wp:posOffset>
+            </wp:positionV>
+            <wp:extent cx="962880" cy="1554480"/>
+            <wp:effectExtent l="0" t="0" r="2540" b="0"/>
+            <wp:wrapTight wrapText="bothSides">
+              <wp:wrapPolygon edited="0">
+                <wp:start x="0" y="0"/>
+                <wp:lineTo x="0" y="21353"/>
+                <wp:lineTo x="21372" y="21353"/>
+                <wp:lineTo x="21372" y="0"/>
+                <wp:lineTo x="0" y="0"/>
+              </wp:wrapPolygon>
+            </wp:wrapTight>
+            <wp:docPr id="12" name="Picture 12"/>
+            <wp:cNvGraphicFramePr>
+              <a:graphicFrameLocks xmlns:a="http://schemas.openxmlformats.org/drawingml/2006/main" noChangeAspect="1"/>
+            </wp:cNvGraphicFramePr>
+            <a:graphic xmlns:a="http://schemas.openxmlformats.org/drawingml/2006/main">
+              <a:graphicData uri="http://schemas.openxmlformats.org/drawingml/2006/picture">
+                <pic:pic xmlns:pic="http://schemas.openxmlformats.org/drawingml/2006/picture">
+                  <pic:nvPicPr>
+                    <pic:cNvPr id="1" name=""/>
+                    <pic:cNvPicPr/>
+                  </pic:nvPicPr>
+                  <pic:blipFill>
+                    <a:blip r:embed="rId4">
+                      <a:extLst>
+                        <a:ext uri="{28A0092B-C50C-407E-A947-70E740481C1C}">
+                          <a14:useLocalDpi xmlns:a14="http://schemas.microsoft.com/office/drawing/2010/main" val="0"/>
+                        </a:ext>
+                      </a:extLst>
+                    </a:blip>
+                    <a:stretch>
+                      <a:fillRect/>
+                    </a:stretch>
+                  </pic:blipFill>
+                  <pic:spPr>
+                    <a:xfrm>
+                      <a:off x="0" y="0"/>
+                      <a:ext cx="962880" cy="1554480"/>
+                    </a:xfrm>
+                    <a:prstGeom prst="rect">
+                      <a:avLst/>
+                    </a:prstGeom>
+                  </pic:spPr>
+                </pic:pic>
+              </a:graphicData>
+            </a:graphic>
+            <wp14:sizeRelH relativeFrom="page">
+              <wp14:pctWidth>0</wp14:pctWidth>
+            </wp14:sizeRelH>
+            <wp14:sizeRelV relativeFrom="page">
+              <wp14:pctHeight>0</wp14:pctHeight>
+            </wp14:sizeRelV>
+          </wp:anchor>
+        </w:drawing>
+      </w:r>
+      <w:r>
+        <w:rPr>
+          <w:noProof/>
+        </w:rPr>
+        <w:drawing>
+          <wp:anchor distT="0" distB="0" distL="114300" distR="114300" simplePos="0" relativeHeight="251668480" behindDoc="1" locked="0" layoutInCell="1" allowOverlap="1" wp14:anchorId="30597472" wp14:editId="7E47DE83">
+            <wp:simplePos x="0" y="0"/>
+            <wp:positionH relativeFrom="column">
+              <wp:posOffset>2083435</wp:posOffset>
+            </wp:positionH>
+            <wp:positionV relativeFrom="paragraph">
+              <wp:posOffset>5838190</wp:posOffset>
+            </wp:positionV>
+            <wp:extent cx="954572" cy="1554480"/>
+            <wp:effectExtent l="0" t="0" r="0" b="0"/>
+            <wp:wrapTight wrapText="bothSides">
+              <wp:wrapPolygon edited="0">
+                <wp:start x="0" y="0"/>
+                <wp:lineTo x="0" y="21353"/>
+                <wp:lineTo x="21269" y="21353"/>
+                <wp:lineTo x="21269" y="0"/>
+                <wp:lineTo x="0" y="0"/>
+              </wp:wrapPolygon>
+            </wp:wrapTight>
+            <wp:docPr id="10" name="Picture 10"/>
+            <wp:cNvGraphicFramePr>
+              <a:graphicFrameLocks xmlns:a="http://schemas.openxmlformats.org/drawingml/2006/main" noChangeAspect="1"/>
+            </wp:cNvGraphicFramePr>
+            <a:graphic xmlns:a="http://schemas.openxmlformats.org/drawingml/2006/main">
+              <a:graphicData uri="http://schemas.openxmlformats.org/drawingml/2006/picture">
+                <pic:pic xmlns:pic="http://schemas.openxmlformats.org/drawingml/2006/picture">
+                  <pic:nvPicPr>
+                    <pic:cNvPr id="1" name=""/>
+                    <pic:cNvPicPr/>
+                  </pic:nvPicPr>
+                  <pic:blipFill>
+                    <a:blip r:embed="rId5">
+                      <a:extLst>
+                        <a:ext uri="{28A0092B-C50C-407E-A947-70E740481C1C}">
+                          <a14:useLocalDpi xmlns:a14="http://schemas.microsoft.com/office/drawing/2010/main" val="0"/>
+                        </a:ext>
+                      </a:extLst>
+                    </a:blip>
+                    <a:stretch>
+                      <a:fillRect/>
+                    </a:stretch>
+                  </pic:blipFill>
+                  <pic:spPr>
+                    <a:xfrm>
+                      <a:off x="0" y="0"/>
+                      <a:ext cx="954572" cy="1554480"/>
+                    </a:xfrm>
+                    <a:prstGeom prst="rect">
+                      <a:avLst/>
+                    </a:prstGeom>
+                  </pic:spPr>
+                </pic:pic>
+              </a:graphicData>
+            </a:graphic>
+            <wp14:sizeRelH relativeFrom="page">
+              <wp14:pctWidth>0</wp14:pctWidth>
+            </wp14:sizeRelH>
+            <wp14:sizeRelV relativeFrom="page">
+              <wp14:pctHeight>0</wp14:pctHeight>
+            </wp14:sizeRelV>
+          </wp:anchor>
+        </w:drawing>
+      </w:r>
+      <w:r>
+        <w:rPr>
+          <w:noProof/>
+        </w:rPr>
+        <mc:AlternateContent>
+          <mc:Choice Requires="wps">
+            <w:drawing>
+              <wp:anchor distT="0" distB="0" distL="114300" distR="114300" simplePos="0" relativeHeight="251667456" behindDoc="0" locked="0" layoutInCell="1" allowOverlap="1" wp14:anchorId="6F7F2241" wp14:editId="542F7520">
+                <wp:simplePos x="0" y="0"/>
+                <wp:positionH relativeFrom="column">
+                  <wp:posOffset>2760345</wp:posOffset>
+                </wp:positionH>
+                <wp:positionV relativeFrom="paragraph">
+                  <wp:posOffset>4785637</wp:posOffset>
+                </wp:positionV>
+                <wp:extent cx="413468" cy="1049572"/>
+                <wp:effectExtent l="38100" t="0" r="18415" b="30480"/>
+                <wp:wrapNone/>
+                <wp:docPr id="8" name="Straight Arrow Connector 8"/>
+                <wp:cNvGraphicFramePr/>
+                <a:graphic xmlns:a="http://schemas.openxmlformats.org/drawingml/2006/main">
+                  <a:graphicData uri="http://schemas.microsoft.com/office/word/2010/wordprocessingShape">
+                    <wps:wsp>
+                      <wps:cNvCnPr/>
+                      <wps:spPr>
+                        <a:xfrm flipH="1">
+                          <a:off x="0" y="0"/>
+                          <a:ext cx="413468" cy="1049572"/>
+                        </a:xfrm>
+                        <a:prstGeom prst="straightConnector1">
+                          <a:avLst/>
+                        </a:prstGeom>
+                        <a:ln>
+                          <a:tailEnd type="triangle"/>
+                        </a:ln>
+                      </wps:spPr>
+                      <wps:style>
+                        <a:lnRef idx="1">
+                          <a:schemeClr val="accent1"/>
+                        </a:lnRef>
+                        <a:fillRef idx="0">
+                          <a:schemeClr val="accent1"/>
+                        </a:fillRef>
+                        <a:effectRef idx="0">
+                          <a:schemeClr val="accent1"/>
+                        </a:effectRef>
+                        <a:fontRef idx="minor">
+                          <a:schemeClr val="tx1"/>
+                        </a:fontRef>
+                      </wps:style>
+                      <wps:bodyPr/>
+                    </wps:wsp>
+                  </a:graphicData>
+                </a:graphic>
+                <wp14:sizeRelH relativeFrom="margin">
+                  <wp14:pctWidth>0</wp14:pctWidth>
+                </wp14:sizeRelH>
+                <wp14:sizeRelV relativeFrom="margin">
+                  <wp14:pctHeight>0</wp14:pctHeight>
+                </wp14:sizeRelV>
+              </wp:anchor>
+            </w:drawing>
+          </mc:Choice>
+          <mc:Fallback>
+            <w:pict>
+              <v:shape w14:anchorId="7C9DAE70" id="Straight Arrow Connector 8" o:spid="_x0000_s1026" type="#_x0000_t32" style="position:absolute;margin-left:217.35pt;margin-top:376.8pt;width:32.55pt;height:82.65pt;flip:x;z-index:251667456;visibility:visible;mso-wrap-style:square;mso-width-percent:0;mso-height-percent:0;mso-wrap-distance-left:9pt;mso-wrap-distance-top:0;mso-wrap-distance-right:9pt;mso-wrap-distance-bottom:0;mso-position-horizontal:absolute;mso-position-horizontal-relative:text;mso-position-vertical:absolute;mso-position-vertical-relative:text;mso-width-percent:0;mso-height-percent:0;mso-width-relative:margin;mso-height-relative:margin" o:gfxdata="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" strokecolor="#4472c4 [3204]" strokeweight=".5pt">
+                <v:stroke endarrow="block" joinstyle="miter"/>
+              </v:shape>
+            </w:pict>
+          </mc:Fallback>
+        </mc:AlternateContent>
+      </w:r>
+      <w:r>
+        <w:rPr>
+          <w:noProof/>
+        </w:rPr>
+        <w:drawing>
+          <wp:anchor distT="0" distB="0" distL="114300" distR="114300" simplePos="0" relativeHeight="251666432" behindDoc="1" locked="0" layoutInCell="1" allowOverlap="1" wp14:anchorId="149F9EC0" wp14:editId="4EF29072">
+            <wp:simplePos x="0" y="0"/>
+            <wp:positionH relativeFrom="column">
+              <wp:posOffset>2966085</wp:posOffset>
+            </wp:positionH>
+            <wp:positionV relativeFrom="paragraph">
+              <wp:posOffset>3328670</wp:posOffset>
+            </wp:positionV>
+            <wp:extent cx="945515" cy="1554480"/>
+            <wp:effectExtent l="0" t="0" r="0" b="0"/>
+            <wp:wrapTight wrapText="bothSides">
+              <wp:wrapPolygon edited="0">
+                <wp:start x="0" y="0"/>
+                <wp:lineTo x="0" y="21353"/>
+                <wp:lineTo x="21179" y="21353"/>
+                <wp:lineTo x="21179" y="0"/>
+                <wp:lineTo x="0" y="0"/>
+              </wp:wrapPolygon>
+            </wp:wrapTight>
+            <wp:docPr id="7" name="Picture 7"/>
+            <wp:cNvGraphicFramePr>
+              <a:graphicFrameLocks xmlns:a="http://schemas.openxmlformats.org/drawingml/2006/main" noChangeAspect="1"/>
+            </wp:cNvGraphicFramePr>
+            <a:graphic xmlns:a="http://schemas.openxmlformats.org/drawingml/2006/main">
+              <a:graphicData uri="http://schemas.openxmlformats.org/drawingml/2006/picture">
+                <pic:pic xmlns:pic="http://schemas.openxmlformats.org/drawingml/2006/picture">
+                  <pic:nvPicPr>
+                    <pic:cNvPr id="1" name=""/>
+                    <pic:cNvPicPr/>
+                  </pic:nvPicPr>
+                  <pic:blipFill>
+                    <a:blip r:embed="rId6">
+                      <a:extLst>
+                        <a:ext uri="{28A0092B-C50C-407E-A947-70E740481C1C}">
+                          <a14:useLocalDpi xmlns:a14="http://schemas.microsoft.com/office/drawing/2010/main" val="0"/>
+                        </a:ext>
+                      </a:extLst>
+                    </a:blip>
+                    <a:stretch>
+                      <a:fillRect/>
+                    </a:stretch>
+                  </pic:blipFill>
+                  <pic:spPr>
+                    <a:xfrm>
+                      <a:off x="0" y="0"/>
+                      <a:ext cx="945515" cy="1554480"/>
+                    </a:xfrm>
+                    <a:prstGeom prst="rect">
+                      <a:avLst/>
+                    </a:prstGeom>
+                  </pic:spPr>
+                </pic:pic>
+              </a:graphicData>
+            </a:graphic>
+            <wp14:sizeRelH relativeFrom="page">
+              <wp14:pctWidth>0</wp14:pctWidth>
+            </wp14:sizeRelH>
+            <wp14:sizeRelV relativeFrom="page">
+              <wp14:pctHeight>0</wp14:pctHeight>
+            </wp14:sizeRelV>
+          </wp:anchor>
+        </w:drawing>
+      </w:r>
       <w:r>
         <w:rPr>
           <w:noProof/>
@@ -43,7 +395,7 @@
                     </pic:cNvPicPr>
                   </pic:nvPicPr>
                   <pic:blipFill>
-                    <a:blip r:embed="rId5">
+                    <a:blip r:embed="rId7">
                       <a:extLst>
                         <a:ext uri="{28A0092B-C50C-407E-A947-70E740481C1C}">
                           <a14:useLocalDpi xmlns:a14="http://schemas.microsoft.com/office/drawing/2010/main" val="0"/>
@@ -154,7 +506,7 @@
               </wp:anchor>
             </w:drawing>
           </mc:Choice>
-          <mc:Fallback>
+          <mc:Fallback xmlns:mv="urn:schemas-microsoft-com:mac:vml" xmlns:mo="http://schemas.microsoft.com/office/mac/office/2008/main">
             <w:pict>
               <v:shapetype id="_x0000_t32" coordsize="21600,21600" o:spt="32" o:oned="t" path="m0,0l21600,21600e" filled="f">
                 <v:path arrowok="t" fillok="f" o:connecttype="none"/>
@@ -231,7 +583,7 @@
               </wp:anchor>
             </w:drawing>
           </mc:Choice>
-          <mc:Fallback>
+          <mc:Fallback xmlns:mv="urn:schemas-microsoft-com:mac:vml" xmlns:mo="http://schemas.microsoft.com/office/mac/office/2008/main">
             <w:pict>
               <v:shape id="Straight Arrow Connector 3" o:spid="_x0000_s1026" type="#_x0000_t32" style="position:absolute;margin-left:198pt;margin-top:63pt;width:45.05pt;height:83.25pt;z-index:251699200;visibility:visible;mso-wrap-style:square;mso-width-percent:0;mso-height-percent:0;mso-wrap-distance-left:9pt;mso-wrap-distance-top:0;mso-wrap-distance-right:9pt;mso-wrap-distance-bottom:0;mso-position-horizontal:absolute;mso-position-horizontal-relative:text;mso-position-vertical:absolute;mso-position-vertical-relative:text;mso-width-percent:0;mso-height-percent:0;mso-width-relative:margin;mso-height-relative:margin" o:gfxdata="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" strokecolor="#4472c4 [3204]" strokeweight=".5pt">
                 <v:stroke endarrow="block" joinstyle="miter"/>
@@ -278,7 +630,7 @@
                     </pic:cNvPicPr>
                   </pic:nvPicPr>
                   <pic:blipFill>
-                    <a:blip r:embed="rId6">
+                    <a:blip r:embed="rId8">
                       <a:extLst>
                         <a:ext uri="{28A0092B-C50C-407E-A947-70E740481C1C}">
                           <a14:useLocalDpi xmlns:a14="http://schemas.microsoft.com/office/drawing/2010/main" val="0"/>
@@ -378,7 +730,7 @@
               </wp:anchor>
             </w:drawing>
           </mc:Choice>
-          <mc:Fallback>
+          <mc:Fallback xmlns:mv="urn:schemas-microsoft-com:mac:vml" xmlns:mo="http://schemas.microsoft.com/office/mac/office/2008/main">
             <w:pict>
               <v:shape id="Straight Arrow Connector 4" o:spid="_x0000_s1026" type="#_x0000_t32" style="position:absolute;margin-left:283.55pt;margin-top:108pt;width:58.4pt;height:41.55pt;flip:x;z-index:251701248;visibility:visible;mso-wrap-style:square;mso-width-percent:0;mso-height-percent:0;mso-wrap-distance-left:9pt;mso-wrap-distance-top:0;mso-wrap-distance-right:9pt;mso-wrap-distance-bottom:0;mso-position-horizontal:absolute;mso-position-horizontal-relative:text;mso-position-vertical:absolute;mso-position-vertical-relative:text;mso-width-percent:0;mso-height-percent:0;mso-width-relative:margin;mso-height-relative:margin" o:gfxdata="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" strokecolor="#4472c4 [3204]" strokeweight=".5pt">
                 <v:stroke endarrow="block" joinstyle="miter"/>
@@ -425,7 +777,7 @@
                     </pic:cNvPicPr>
                   </pic:nvPicPr>
                   <pic:blipFill>
-                    <a:blip r:embed="rId7">
+                    <a:blip r:embed="rId9">
                       <a:extLst>
                         <a:ext uri="{28A0092B-C50C-407E-A947-70E740481C1C}">
                           <a14:useLocalDpi xmlns:a14="http://schemas.microsoft.com/office/drawing/2010/main" val="0"/>
@@ -529,12 +881,10 @@
                               <w:t>(</w:t>
                             </w:r>
                             <w:proofErr w:type="spellStart"/>
-                            <w:proofErr w:type="gramStart"/>
                             <w:r>
                               <w:t>harnoor</w:t>
                             </w:r>
                             <w:proofErr w:type="spellEnd"/>
-                            <w:proofErr w:type="gramEnd"/>
                             <w:r>
                               <w:t>)</w:t>
                             </w:r>
@@ -559,7 +909,7 @@
               </wp:anchor>
             </w:drawing>
           </mc:Choice>
-          <mc:Fallback xmlns:w16se="http://schemas.microsoft.com/office/word/2015/wordml/symex" xmlns:w16cid="http://schemas.microsoft.com/office/word/2016/wordml/cid" xmlns:w15="http://schemas.microsoft.com/office/word/2012/wordml" xmlns:am3d="http://schemas.microsoft.com/office/drawing/2017/model3d" xmlns:aink="http://schemas.microsoft.com/office/drawing/2016/ink" xmlns:cx8="http://schemas.microsoft.com/office/drawing/2016/5/14/chartex" xmlns:cx7="http://schemas.microsoft.com/office/drawing/2016/5/13/chartex" xmlns:cx6="http://schemas.microsoft.com/office/drawing/2016/5/12/chartex" xmlns:cx5="http://schemas.microsoft.com/office/drawing/2016/5/11/chartex" xmlns:cx4="http://schemas.microsoft.com/office/drawing/2016/5/10/chartex" xmlns:cx3="http://schemas.microsoft.com/office/drawing/2016/5/9/chartex" xmlns:cx2="http://schemas.microsoft.com/office/drawing/2015/10/21/chartex" xmlns:cx1="http://schemas.microsoft.com/office/drawing/2015/9/8/chartex" xmlns:cx="http://schemas.microsoft.com/office/drawing/2014/chartex">
+          <mc:Fallback xmlns:mv="urn:schemas-microsoft-com:mac:vml" xmlns:mo="http://schemas.microsoft.com/office/mac/office/2008/main">
             <w:pict>
               <v:rect w14:anchorId="01E67C2C" id="Rectangle 29" o:spid="_x0000_s1026" style="position:absolute;margin-left:442.35pt;margin-top:518.7pt;width:77pt;height:94.55pt;z-index:251697152;visibility:visible;mso-wrap-style:square;mso-width-percent:0;mso-height-percent:0;mso-wrap-distance-left:9pt;mso-wrap-distance-top:0;mso-wrap-distance-right:9pt;mso-wrap-distance-bottom:0;mso-position-horizontal:absolute;mso-position-horizontal-relative:text;mso-position-vertical:absolute;mso-position-vertical-relative:text;mso-width-percent:0;mso-height-percent:0;mso-width-relative:margin;mso-height-relative:margin;v-text-anchor:middle" o:gfxdata="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" fillcolor="#4472c4 [3204]" strokecolor="#1f3763 [1604]" strokeweight="1pt">
                 <v:textbox>
@@ -650,7 +1000,7 @@
               </wp:anchor>
             </w:drawing>
           </mc:Choice>
-          <mc:Fallback xmlns:w16se="http://schemas.microsoft.com/office/word/2015/wordml/symex" xmlns:w16cid="http://schemas.microsoft.com/office/word/2016/wordml/cid" xmlns:w15="http://schemas.microsoft.com/office/word/2012/wordml" xmlns:am3d="http://schemas.microsoft.com/office/drawing/2017/model3d" xmlns:aink="http://schemas.microsoft.com/office/drawing/2016/ink" xmlns:cx8="http://schemas.microsoft.com/office/drawing/2016/5/14/chartex" xmlns:cx7="http://schemas.microsoft.com/office/drawing/2016/5/13/chartex" xmlns:cx6="http://schemas.microsoft.com/office/drawing/2016/5/12/chartex" xmlns:cx5="http://schemas.microsoft.com/office/drawing/2016/5/11/chartex" xmlns:cx4="http://schemas.microsoft.com/office/drawing/2016/5/10/chartex" xmlns:cx3="http://schemas.microsoft.com/office/drawing/2016/5/9/chartex" xmlns:cx2="http://schemas.microsoft.com/office/drawing/2015/10/21/chartex" xmlns:cx1="http://schemas.microsoft.com/office/drawing/2015/9/8/chartex" xmlns:cx="http://schemas.microsoft.com/office/drawing/2014/chartex">
+          <mc:Fallback xmlns:mv="urn:schemas-microsoft-com:mac:vml" xmlns:mo="http://schemas.microsoft.com/office/mac/office/2008/main">
             <w:pict>
               <v:shapetype w14:anchorId="793389CD" id="_x0000_t32" coordsize="21600,21600" o:spt="32" o:oned="t" path="m,l21600,21600e" filled="f">
                 <v:path arrowok="t" fillok="f" o:connecttype="none"/>
@@ -719,22 +1069,9 @@
                               <w:jc w:val="center"/>
                             </w:pPr>
                             <w:r>
-                              <w:t xml:space="preserve">View </w:t>
+                              <w:t>View Pics/ take notes(</w:t>
                             </w:r>
                             <w:proofErr w:type="spellStart"/>
-                            <w:r>
-                              <w:t>Pics</w:t>
-                            </w:r>
-                            <w:proofErr w:type="spellEnd"/>
-                            <w:r>
-                              <w:t xml:space="preserve">/ take </w:t>
-                            </w:r>
-                            <w:proofErr w:type="gramStart"/>
-                            <w:r>
-                              <w:t>notes(</w:t>
-                            </w:r>
-                            <w:proofErr w:type="spellStart"/>
-                            <w:proofErr w:type="gramEnd"/>
                             <w:r>
                               <w:t>harnoor</w:t>
                             </w:r>
@@ -757,7 +1094,7 @@
               </wp:anchor>
             </w:drawing>
           </mc:Choice>
-          <mc:Fallback xmlns:w16se="http://schemas.microsoft.com/office/word/2015/wordml/symex" xmlns:w16cid="http://schemas.microsoft.com/office/word/2016/wordml/cid" xmlns:w15="http://schemas.microsoft.com/office/word/2012/wordml" xmlns:am3d="http://schemas.microsoft.com/office/drawing/2017/model3d" xmlns:aink="http://schemas.microsoft.com/office/drawing/2016/ink" xmlns:cx8="http://schemas.microsoft.com/office/drawing/2016/5/14/chartex" xmlns:cx7="http://schemas.microsoft.com/office/drawing/2016/5/13/chartex" xmlns:cx6="http://schemas.microsoft.com/office/drawing/2016/5/12/chartex" xmlns:cx5="http://schemas.microsoft.com/office/drawing/2016/5/11/chartex" xmlns:cx4="http://schemas.microsoft.com/office/drawing/2016/5/10/chartex" xmlns:cx3="http://schemas.microsoft.com/office/drawing/2016/5/9/chartex" xmlns:cx2="http://schemas.microsoft.com/office/drawing/2015/10/21/chartex" xmlns:cx1="http://schemas.microsoft.com/office/drawing/2015/9/8/chartex" xmlns:cx="http://schemas.microsoft.com/office/drawing/2014/chartex">
+          <mc:Fallback xmlns:mv="urn:schemas-microsoft-com:mac:vml" xmlns:mo="http://schemas.microsoft.com/office/mac/office/2008/main">
             <w:pict>
               <v:rect w14:anchorId="2475B89E" id="Rectangle 26" o:spid="_x0000_s1027" style="position:absolute;margin-left:431.75pt;margin-top:386.05pt;width:1in;height:1in;z-index:251693056;visibility:visible;mso-wrap-style:square;mso-wrap-distance-left:9pt;mso-wrap-distance-top:0;mso-wrap-distance-right:9pt;mso-wrap-distance-bottom:0;mso-position-horizontal:absolute;mso-position-horizontal-relative:text;mso-position-vertical:absolute;mso-position-vertical-relative:text;v-text-anchor:middle" o:gfxdata="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" fillcolor="#4472c4 [3204]" strokecolor="#1f3763 [1604]" strokeweight="1pt">
                 <v:textbox>
@@ -840,7 +1177,7 @@
               </wp:anchor>
             </w:drawing>
           </mc:Choice>
-          <mc:Fallback xmlns:w16se="http://schemas.microsoft.com/office/word/2015/wordml/symex" xmlns:w16cid="http://schemas.microsoft.com/office/word/2016/wordml/cid" xmlns:w15="http://schemas.microsoft.com/office/word/2012/wordml" xmlns:am3d="http://schemas.microsoft.com/office/drawing/2017/model3d" xmlns:aink="http://schemas.microsoft.com/office/drawing/2016/ink" xmlns:cx8="http://schemas.microsoft.com/office/drawing/2016/5/14/chartex" xmlns:cx7="http://schemas.microsoft.com/office/drawing/2016/5/13/chartex" xmlns:cx6="http://schemas.microsoft.com/office/drawing/2016/5/12/chartex" xmlns:cx5="http://schemas.microsoft.com/office/drawing/2016/5/11/chartex" xmlns:cx4="http://schemas.microsoft.com/office/drawing/2016/5/10/chartex" xmlns:cx3="http://schemas.microsoft.com/office/drawing/2016/5/9/chartex" xmlns:cx2="http://schemas.microsoft.com/office/drawing/2015/10/21/chartex" xmlns:cx1="http://schemas.microsoft.com/office/drawing/2015/9/8/chartex" xmlns:cx="http://schemas.microsoft.com/office/drawing/2014/chartex">
+          <mc:Fallback xmlns:mv="urn:schemas-microsoft-com:mac:vml" xmlns:mo="http://schemas.microsoft.com/office/mac/office/2008/main">
             <w:pict>
               <v:shape w14:anchorId="072E89B4" id="Straight Arrow Connector 25" o:spid="_x0000_s1026" type="#_x0000_t32" style="position:absolute;margin-left:454.85pt;margin-top:322.1pt;width:3.6pt;height:63.85pt;z-index:251691008;visibility:visible;mso-wrap-style:square;mso-width-percent:0;mso-height-percent:0;mso-wrap-distance-left:9pt;mso-wrap-distance-top:0;mso-wrap-distance-right:9pt;mso-wrap-distance-bottom:0;mso-position-horizontal:absolute;mso-position-horizontal-relative:text;mso-position-vertical:absolute;mso-position-vertical-relative:text;mso-width-percent:0;mso-height-percent:0;mso-width-relative:margin;mso-height-relative:margin" o:gfxdata="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" strokecolor="#4472c4 [3204]" strokeweight=".5pt">
                 <v:stroke endarrow="block" joinstyle="miter"/>
@@ -930,7 +1267,7 @@
               </wp:anchor>
             </w:drawing>
           </mc:Choice>
-          <mc:Fallback xmlns:w16se="http://schemas.microsoft.com/office/word/2015/wordml/symex" xmlns:w16cid="http://schemas.microsoft.com/office/word/2016/wordml/cid" xmlns:w15="http://schemas.microsoft.com/office/word/2012/wordml" xmlns:am3d="http://schemas.microsoft.com/office/drawing/2017/model3d" xmlns:aink="http://schemas.microsoft.com/office/drawing/2016/ink" xmlns:cx8="http://schemas.microsoft.com/office/drawing/2016/5/14/chartex" xmlns:cx7="http://schemas.microsoft.com/office/drawing/2016/5/13/chartex" xmlns:cx6="http://schemas.microsoft.com/office/drawing/2016/5/12/chartex" xmlns:cx5="http://schemas.microsoft.com/office/drawing/2016/5/11/chartex" xmlns:cx4="http://schemas.microsoft.com/office/drawing/2016/5/10/chartex" xmlns:cx3="http://schemas.microsoft.com/office/drawing/2016/5/9/chartex" xmlns:cx2="http://schemas.microsoft.com/office/drawing/2015/10/21/chartex" xmlns:cx1="http://schemas.microsoft.com/office/drawing/2015/9/8/chartex" xmlns:cx="http://schemas.microsoft.com/office/drawing/2014/chartex">
+          <mc:Fallback xmlns:mv="urn:schemas-microsoft-com:mac:vml" xmlns:mo="http://schemas.microsoft.com/office/mac/office/2008/main">
             <w:pict>
               <v:rect w14:anchorId="3078B58C" id="Rectangle 24" o:spid="_x0000_s1028" style="position:absolute;margin-left:424.5pt;margin-top:256.05pt;width:1in;height:1in;z-index:251688960;visibility:visible;mso-wrap-style:square;mso-wrap-distance-left:9pt;mso-wrap-distance-top:0;mso-wrap-distance-right:9pt;mso-wrap-distance-bottom:0;mso-position-horizontal:absolute;mso-position-horizontal-relative:text;mso-position-vertical:absolute;mso-position-vertical-relative:text;v-text-anchor:middle" o:gfxdata="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" fillcolor="#4472c4 [3204]" strokecolor="#1f3763 [1604]" strokeweight="1pt">
                 <v:textbox>
@@ -1013,7 +1350,7 @@
               </wp:anchor>
             </w:drawing>
           </mc:Choice>
-          <mc:Fallback xmlns:w16se="http://schemas.microsoft.com/office/word/2015/wordml/symex" xmlns:w16cid="http://schemas.microsoft.com/office/word/2016/wordml/cid" xmlns:w15="http://schemas.microsoft.com/office/word/2012/wordml" xmlns:am3d="http://schemas.microsoft.com/office/drawing/2017/model3d" xmlns:aink="http://schemas.microsoft.com/office/drawing/2016/ink" xmlns:cx8="http://schemas.microsoft.com/office/drawing/2016/5/14/chartex" xmlns:cx7="http://schemas.microsoft.com/office/drawing/2016/5/13/chartex" xmlns:cx6="http://schemas.microsoft.com/office/drawing/2016/5/12/chartex" xmlns:cx5="http://schemas.microsoft.com/office/drawing/2016/5/11/chartex" xmlns:cx4="http://schemas.microsoft.com/office/drawing/2016/5/10/chartex" xmlns:cx3="http://schemas.microsoft.com/office/drawing/2016/5/9/chartex" xmlns:cx2="http://schemas.microsoft.com/office/drawing/2015/10/21/chartex" xmlns:cx1="http://schemas.microsoft.com/office/drawing/2015/9/8/chartex" xmlns:cx="http://schemas.microsoft.com/office/drawing/2014/chartex">
+          <mc:Fallback xmlns:mv="urn:schemas-microsoft-com:mac:vml" xmlns:mo="http://schemas.microsoft.com/office/mac/office/2008/main">
             <w:pict>
               <v:shape w14:anchorId="0BAE86BB" id="Straight Arrow Connector 23" o:spid="_x0000_s1026" type="#_x0000_t32" style="position:absolute;margin-left:302.1pt;margin-top:191.9pt;width:152.75pt;height:58.85pt;z-index:251686912;visibility:visible;mso-wrap-style:square;mso-width-percent:0;mso-height-percent:0;mso-wrap-distance-left:9pt;mso-wrap-distance-top:0;mso-wrap-distance-right:9pt;mso-wrap-distance-bottom:0;mso-position-horizontal:absolute;mso-position-horizontal-relative:text;mso-position-vertical:absolute;mso-position-vertical-relative:text;mso-width-percent:0;mso-height-percent:0;mso-width-relative:margin;mso-height-relative:margin" o:gfxdata="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" strokecolor="#4472c4 [3204]" strokeweight=".5pt">
                 <v:stroke endarrow="block" joinstyle="miter"/>
@@ -1085,7 +1422,7 @@
               </wp:anchor>
             </w:drawing>
           </mc:Choice>
-          <mc:Fallback xmlns:w16se="http://schemas.microsoft.com/office/word/2015/wordml/symex" xmlns:w16cid="http://schemas.microsoft.com/office/word/2016/wordml/cid" xmlns:w15="http://schemas.microsoft.com/office/word/2012/wordml" xmlns:am3d="http://schemas.microsoft.com/office/drawing/2017/model3d" xmlns:aink="http://schemas.microsoft.com/office/drawing/2016/ink" xmlns:cx8="http://schemas.microsoft.com/office/drawing/2016/5/14/chartex" xmlns:cx7="http://schemas.microsoft.com/office/drawing/2016/5/13/chartex" xmlns:cx6="http://schemas.microsoft.com/office/drawing/2016/5/12/chartex" xmlns:cx5="http://schemas.microsoft.com/office/drawing/2016/5/11/chartex" xmlns:cx4="http://schemas.microsoft.com/office/drawing/2016/5/10/chartex" xmlns:cx3="http://schemas.microsoft.com/office/drawing/2016/5/9/chartex" xmlns:cx2="http://schemas.microsoft.com/office/drawing/2015/10/21/chartex" xmlns:cx1="http://schemas.microsoft.com/office/drawing/2015/9/8/chartex" xmlns:cx="http://schemas.microsoft.com/office/drawing/2014/chartex">
+          <mc:Fallback xmlns:mv="urn:schemas-microsoft-com:mac:vml" xmlns:mo="http://schemas.microsoft.com/office/mac/office/2008/main">
             <w:pict>
               <v:shape w14:anchorId="0274E687" id="Straight Arrow Connector 15" o:spid="_x0000_s1026" type="#_x0000_t32" style="position:absolute;margin-left:90.45pt;margin-top:334.6pt;width:3.75pt;height:77.65pt;flip:x;z-index:251675648;visibility:visible;mso-wrap-style:square;mso-width-percent:0;mso-height-percent:0;mso-wrap-distance-left:9pt;mso-wrap-distance-top:0;mso-wrap-distance-right:9pt;mso-wrap-distance-bottom:0;mso-position-horizontal:absolute;mso-position-horizontal-relative:text;mso-position-vertical:absolute;mso-position-vertical-relative:text;mso-width-percent:0;mso-height-percent:0;mso-width-relative:margin;mso-height-relative:margin" o:gfxdata="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" strokecolor="#4472c4 [3204]" strokeweight=".5pt">
                 <v:stroke endarrow="block" joinstyle="miter"/>
@@ -1178,7 +1515,7 @@
               </wp:anchor>
             </w:drawing>
           </mc:Choice>
-          <mc:Fallback xmlns:w16se="http://schemas.microsoft.com/office/word/2015/wordml/symex" xmlns:w16cid="http://schemas.microsoft.com/office/word/2016/wordml/cid" xmlns:w15="http://schemas.microsoft.com/office/word/2012/wordml" xmlns:am3d="http://schemas.microsoft.com/office/drawing/2017/model3d" xmlns:aink="http://schemas.microsoft.com/office/drawing/2016/ink" xmlns:cx8="http://schemas.microsoft.com/office/drawing/2016/5/14/chartex" xmlns:cx7="http://schemas.microsoft.com/office/drawing/2016/5/13/chartex" xmlns:cx6="http://schemas.microsoft.com/office/drawing/2016/5/12/chartex" xmlns:cx5="http://schemas.microsoft.com/office/drawing/2016/5/11/chartex" xmlns:cx4="http://schemas.microsoft.com/office/drawing/2016/5/10/chartex" xmlns:cx3="http://schemas.microsoft.com/office/drawing/2016/5/9/chartex" xmlns:cx2="http://schemas.microsoft.com/office/drawing/2015/10/21/chartex" xmlns:cx1="http://schemas.microsoft.com/office/drawing/2015/9/8/chartex" xmlns:cx="http://schemas.microsoft.com/office/drawing/2014/chartex">
+          <mc:Fallback xmlns:mv="urn:schemas-microsoft-com:mac:vml" xmlns:mo="http://schemas.microsoft.com/office/mac/office/2008/main">
             <w:pict>
               <v:rect w14:anchorId="64905EA1" id="Rectangle 14" o:spid="_x0000_s1029" style="position:absolute;margin-left:64.15pt;margin-top:262pt;width:1in;height:72.65pt;z-index:251674624;visibility:visible;mso-wrap-style:square;mso-height-percent:0;mso-wrap-distance-left:9pt;mso-wrap-distance-top:0;mso-wrap-distance-right:9pt;mso-wrap-distance-bottom:0;mso-position-horizontal:absolute;mso-position-horizontal-relative:text;mso-position-vertical:absolute;mso-position-vertical-relative:text;mso-height-percent:0;mso-height-relative:margin;v-text-anchor:middle" o:gfxdata="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" fillcolor="#4472c4 [3204]" strokecolor="#1f3763 [1604]" strokeweight="1pt">
                 <v:textbox>
@@ -1257,15 +1594,7 @@
                               <w:jc w:val="center"/>
                             </w:pPr>
                             <w:r>
-                              <w:t xml:space="preserve">Picture </w:t>
-                            </w:r>
-                            <w:proofErr w:type="gramStart"/>
-                            <w:r>
-                              <w:t>Notes(</w:t>
-                            </w:r>
-                            <w:proofErr w:type="gramEnd"/>
-                            <w:r>
-                              <w:t>jenny)</w:t>
+                              <w:t>Picture Notes(jenny)</w:t>
                             </w:r>
                           </w:p>
                         </w:txbxContent>
@@ -1288,7 +1617,7 @@
               </wp:anchor>
             </w:drawing>
           </mc:Choice>
-          <mc:Fallback xmlns:w16se="http://schemas.microsoft.com/office/word/2015/wordml/symex" xmlns:w16cid="http://schemas.microsoft.com/office/word/2016/wordml/cid" xmlns:w15="http://schemas.microsoft.com/office/word/2012/wordml" xmlns:am3d="http://schemas.microsoft.com/office/drawing/2017/model3d" xmlns:aink="http://schemas.microsoft.com/office/drawing/2016/ink" xmlns:cx8="http://schemas.microsoft.com/office/drawing/2016/5/14/chartex" xmlns:cx7="http://schemas.microsoft.com/office/drawing/2016/5/13/chartex" xmlns:cx6="http://schemas.microsoft.com/office/drawing/2016/5/12/chartex" xmlns:cx5="http://schemas.microsoft.com/office/drawing/2016/5/11/chartex" xmlns:cx4="http://schemas.microsoft.com/office/drawing/2016/5/10/chartex" xmlns:cx3="http://schemas.microsoft.com/office/drawing/2016/5/9/chartex" xmlns:cx2="http://schemas.microsoft.com/office/drawing/2015/10/21/chartex" xmlns:cx1="http://schemas.microsoft.com/office/drawing/2015/9/8/chartex" xmlns:cx="http://schemas.microsoft.com/office/drawing/2014/chartex">
+          <mc:Fallback xmlns:mv="urn:schemas-microsoft-com:mac:vml" xmlns:mo="http://schemas.microsoft.com/office/mac/office/2008/main">
             <w:pict>
               <v:rect w14:anchorId="4D84974C" id="Rectangle 21" o:spid="_x0000_s1030" style="position:absolute;margin-left:41pt;margin-top:685.8pt;width:63.25pt;height:62pt;z-index:251684864;visibility:visible;mso-wrap-style:square;mso-width-percent:0;mso-height-percent:0;mso-wrap-distance-left:9pt;mso-wrap-distance-top:0;mso-wrap-distance-right:9pt;mso-wrap-distance-bottom:0;mso-position-horizontal:absolute;mso-position-horizontal-relative:text;mso-position-vertical:absolute;mso-position-vertical-relative:text;mso-width-percent:0;mso-height-percent:0;mso-width-relative:margin;mso-height-relative:margin;v-text-anchor:middle" o:gfxdata="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" fillcolor="#4472c4 [3204]" strokecolor="#1f3763 [1604]" strokeweight="1pt">
                 <v:textbox>
@@ -1371,7 +1700,7 @@
               </wp:anchor>
             </w:drawing>
           </mc:Choice>
-          <mc:Fallback xmlns:w16se="http://schemas.microsoft.com/office/word/2015/wordml/symex" xmlns:w16cid="http://schemas.microsoft.com/office/word/2016/wordml/cid" xmlns:w15="http://schemas.microsoft.com/office/word/2012/wordml" xmlns:am3d="http://schemas.microsoft.com/office/drawing/2017/model3d" xmlns:aink="http://schemas.microsoft.com/office/drawing/2016/ink" xmlns:cx8="http://schemas.microsoft.com/office/drawing/2016/5/14/chartex" xmlns:cx7="http://schemas.microsoft.com/office/drawing/2016/5/13/chartex" xmlns:cx6="http://schemas.microsoft.com/office/drawing/2016/5/12/chartex" xmlns:cx5="http://schemas.microsoft.com/office/drawing/2016/5/11/chartex" xmlns:cx4="http://schemas.microsoft.com/office/drawing/2016/5/10/chartex" xmlns:cx3="http://schemas.microsoft.com/office/drawing/2016/5/9/chartex" xmlns:cx2="http://schemas.microsoft.com/office/drawing/2015/10/21/chartex" xmlns:cx1="http://schemas.microsoft.com/office/drawing/2015/9/8/chartex" xmlns:cx="http://schemas.microsoft.com/office/drawing/2014/chartex">
+          <mc:Fallback xmlns:mv="urn:schemas-microsoft-com:mac:vml" xmlns:mo="http://schemas.microsoft.com/office/mac/office/2008/main">
             <w:pict>
               <v:shape w14:anchorId="782C4113" id="Straight Arrow Connector 20" o:spid="_x0000_s1026" type="#_x0000_t32" style="position:absolute;margin-left:73.55pt;margin-top:627.65pt;width:3.6pt;height:58.25pt;z-index:251682816;visibility:visible;mso-wrap-style:square;mso-width-percent:0;mso-height-percent:0;mso-wrap-distance-left:9pt;mso-wrap-distance-top:0;mso-wrap-distance-right:9pt;mso-wrap-distance-bottom:0;mso-position-horizontal:absolute;mso-position-horizontal-relative:text;mso-position-vertical:absolute;mso-position-vertical-relative:text;mso-width-percent:0;mso-height-percent:0;mso-width-relative:margin;mso-height-relative:margin" o:gfxdata="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" strokecolor="#4472c4 [3204]" strokeweight=".5pt">
                 <v:stroke endarrow="block" joinstyle="miter"/>
@@ -1443,13 +1772,8 @@
                             <w:pPr>
                               <w:jc w:val="center"/>
                             </w:pPr>
-                            <w:proofErr w:type="gramStart"/>
                             <w:r>
-                              <w:t>Pictures(</w:t>
-                            </w:r>
-                            <w:proofErr w:type="gramEnd"/>
-                            <w:r>
-                              <w:t>jenny)</w:t>
+                              <w:t>Pictures(jenny)</w:t>
                             </w:r>
                           </w:p>
                         </w:txbxContent>
@@ -1469,7 +1793,7 @@
               </wp:anchor>
             </w:drawing>
           </mc:Choice>
-          <mc:Fallback xmlns:w16se="http://schemas.microsoft.com/office/word/2015/wordml/symex" xmlns:w16cid="http://schemas.microsoft.com/office/word/2016/wordml/cid" xmlns:w15="http://schemas.microsoft.com/office/word/2012/wordml" xmlns:am3d="http://schemas.microsoft.com/office/drawing/2017/model3d" xmlns:aink="http://schemas.microsoft.com/office/drawing/2016/ink" xmlns:cx8="http://schemas.microsoft.com/office/drawing/2016/5/14/chartex" xmlns:cx7="http://schemas.microsoft.com/office/drawing/2016/5/13/chartex" xmlns:cx6="http://schemas.microsoft.com/office/drawing/2016/5/12/chartex" xmlns:cx5="http://schemas.microsoft.com/office/drawing/2016/5/11/chartex" xmlns:cx4="http://schemas.microsoft.com/office/drawing/2016/5/10/chartex" xmlns:cx3="http://schemas.microsoft.com/office/drawing/2016/5/9/chartex" xmlns:cx2="http://schemas.microsoft.com/office/drawing/2015/10/21/chartex" xmlns:cx1="http://schemas.microsoft.com/office/drawing/2015/9/8/chartex" xmlns:cx="http://schemas.microsoft.com/office/drawing/2014/chartex">
+          <mc:Fallback xmlns:mv="urn:schemas-microsoft-com:mac:vml" xmlns:mo="http://schemas.microsoft.com/office/mac/office/2008/main">
             <w:pict>
               <v:rect w14:anchorId="721BE23D" id="Rectangle 19" o:spid="_x0000_s1031" style="position:absolute;margin-left:37.6pt;margin-top:562.85pt;width:1in;height:72.65pt;z-index:251681792;visibility:visible;mso-wrap-style:square;mso-height-percent:0;mso-wrap-distance-left:9pt;mso-wrap-distance-top:0;mso-wrap-distance-right:9pt;mso-wrap-distance-bottom:0;mso-position-horizontal:absolute;mso-position-horizontal-relative:text;mso-position-vertical:absolute;mso-position-vertical-relative:text;mso-height-percent:0;mso-height-relative:margin;v-text-anchor:middle" o:gfxdata="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" fillcolor="#4472c4 [3204]" strokecolor="#1f3763 [1604]" strokeweight="1pt">
                 <v:textbox>
@@ -1560,7 +1884,7 @@
               </wp:anchor>
             </w:drawing>
           </mc:Choice>
-          <mc:Fallback xmlns:w16se="http://schemas.microsoft.com/office/word/2015/wordml/symex" xmlns:w16cid="http://schemas.microsoft.com/office/word/2016/wordml/cid" xmlns:w15="http://schemas.microsoft.com/office/word/2012/wordml" xmlns:am3d="http://schemas.microsoft.com/office/drawing/2017/model3d" xmlns:aink="http://schemas.microsoft.com/office/drawing/2016/ink" xmlns:cx8="http://schemas.microsoft.com/office/drawing/2016/5/14/chartex" xmlns:cx7="http://schemas.microsoft.com/office/drawing/2016/5/13/chartex" xmlns:cx6="http://schemas.microsoft.com/office/drawing/2016/5/12/chartex" xmlns:cx5="http://schemas.microsoft.com/office/drawing/2016/5/11/chartex" xmlns:cx4="http://schemas.microsoft.com/office/drawing/2016/5/10/chartex" xmlns:cx3="http://schemas.microsoft.com/office/drawing/2016/5/9/chartex" xmlns:cx2="http://schemas.microsoft.com/office/drawing/2015/10/21/chartex" xmlns:cx1="http://schemas.microsoft.com/office/drawing/2015/9/8/chartex" xmlns:cx="http://schemas.microsoft.com/office/drawing/2014/chartex">
+          <mc:Fallback xmlns:mv="urn:schemas-microsoft-com:mac:vml" xmlns:mo="http://schemas.microsoft.com/office/mac/office/2008/main">
             <w:pict>
               <v:shape w14:anchorId="76190630" id="Straight Arrow Connector 18" o:spid="_x0000_s1026" type="#_x0000_t32" style="position:absolute;margin-left:70.4pt;margin-top:480.5pt;width:3.6pt;height:82.65pt;z-index:251679744;visibility:visible;mso-wrap-style:square;mso-width-percent:0;mso-height-percent:0;mso-wrap-distance-left:9pt;mso-wrap-distance-top:0;mso-wrap-distance-right:9pt;mso-wrap-distance-bottom:0;mso-position-horizontal:absolute;mso-position-horizontal-relative:text;mso-position-vertical:absolute;mso-position-vertical-relative:text;mso-width-percent:0;mso-height-percent:0;mso-width-relative:margin;mso-height-relative:margin" o:gfxdata="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" strokecolor="#4472c4 [3204]" strokeweight=".5pt">
                 <v:stroke endarrow="block" joinstyle="miter"/>
@@ -1632,7 +1956,7 @@
               </wp:anchor>
             </w:drawing>
           </mc:Choice>
-          <mc:Fallback xmlns:w16se="http://schemas.microsoft.com/office/word/2015/wordml/symex" xmlns:w16cid="http://schemas.microsoft.com/office/word/2016/wordml/cid" xmlns:w15="http://schemas.microsoft.com/office/word/2012/wordml" xmlns:am3d="http://schemas.microsoft.com/office/drawing/2017/model3d" xmlns:aink="http://schemas.microsoft.com/office/drawing/2016/ink" xmlns:cx8="http://schemas.microsoft.com/office/drawing/2016/5/14/chartex" xmlns:cx7="http://schemas.microsoft.com/office/drawing/2016/5/13/chartex" xmlns:cx6="http://schemas.microsoft.com/office/drawing/2016/5/12/chartex" xmlns:cx5="http://schemas.microsoft.com/office/drawing/2016/5/11/chartex" xmlns:cx4="http://schemas.microsoft.com/office/drawing/2016/5/10/chartex" xmlns:cx3="http://schemas.microsoft.com/office/drawing/2016/5/9/chartex" xmlns:cx2="http://schemas.microsoft.com/office/drawing/2015/10/21/chartex" xmlns:cx1="http://schemas.microsoft.com/office/drawing/2015/9/8/chartex" xmlns:cx="http://schemas.microsoft.com/office/drawing/2014/chartex">
+          <mc:Fallback xmlns:mv="urn:schemas-microsoft-com:mac:vml" xmlns:mo="http://schemas.microsoft.com/office/mac/office/2008/main">
             <w:pict>
               <v:shape w14:anchorId="22642D17" id="Straight Arrow Connector 17" o:spid="_x0000_s1026" type="#_x0000_t32" style="position:absolute;margin-left:109.25pt;margin-top:484.9pt;width:51.55pt;height:59.7pt;flip:x y;z-index:251678720;visibility:visible;mso-wrap-style:square;mso-width-percent:0;mso-height-percent:0;mso-wrap-distance-left:9pt;mso-wrap-distance-top:0;mso-wrap-distance-right:9pt;mso-wrap-distance-bottom:0;mso-position-horizontal:absolute;mso-position-horizontal-relative:text;mso-position-vertical:absolute;mso-position-vertical-relative:text;mso-width-percent:0;mso-height-percent:0;mso-width-relative:margin;mso-height-relative:margin" o:gfxdata="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" strokecolor="#4472c4 [3204]" strokeweight=".5pt">
                 <v:stroke endarrow="block" joinstyle="miter"/>
@@ -1696,16 +2020,11 @@
                             <w:pPr>
                               <w:jc w:val="center"/>
                             </w:pPr>
-                            <w:proofErr w:type="gramStart"/>
                             <w:r>
                               <w:t>Profile</w:t>
                             </w:r>
                             <w:r>
-                              <w:t>(</w:t>
-                            </w:r>
-                            <w:proofErr w:type="gramEnd"/>
-                            <w:r>
-                              <w:t>jenny)</w:t>
+                              <w:t>(jenny)</w:t>
                             </w:r>
                           </w:p>
                         </w:txbxContent>
@@ -1725,7 +2044,7 @@
               </wp:anchor>
             </w:drawing>
           </mc:Choice>
-          <mc:Fallback xmlns:w16se="http://schemas.microsoft.com/office/word/2015/wordml/symex" xmlns:w16cid="http://schemas.microsoft.com/office/word/2016/wordml/cid" xmlns:w15="http://schemas.microsoft.com/office/word/2012/wordml" xmlns:am3d="http://schemas.microsoft.com/office/drawing/2017/model3d" xmlns:aink="http://schemas.microsoft.com/office/drawing/2016/ink" xmlns:cx8="http://schemas.microsoft.com/office/drawing/2016/5/14/chartex" xmlns:cx7="http://schemas.microsoft.com/office/drawing/2016/5/13/chartex" xmlns:cx6="http://schemas.microsoft.com/office/drawing/2016/5/12/chartex" xmlns:cx5="http://schemas.microsoft.com/office/drawing/2016/5/11/chartex" xmlns:cx4="http://schemas.microsoft.com/office/drawing/2016/5/10/chartex" xmlns:cx3="http://schemas.microsoft.com/office/drawing/2016/5/9/chartex" xmlns:cx2="http://schemas.microsoft.com/office/drawing/2015/10/21/chartex" xmlns:cx1="http://schemas.microsoft.com/office/drawing/2015/9/8/chartex" xmlns:cx="http://schemas.microsoft.com/office/drawing/2014/chartex">
+          <mc:Fallback xmlns:mv="urn:schemas-microsoft-com:mac:vml" xmlns:mo="http://schemas.microsoft.com/office/mac/office/2008/main">
             <w:pict>
               <v:rect w14:anchorId="730116A5" id="Rectangle 16" o:spid="_x0000_s1032" style="position:absolute;margin-left:36.95pt;margin-top:412.45pt;width:1in;height:72.65pt;z-index:251677696;visibility:visible;mso-wrap-style:square;mso-height-percent:0;mso-wrap-distance-left:9pt;mso-wrap-distance-top:0;mso-wrap-distance-right:9pt;mso-wrap-distance-bottom:0;mso-position-horizontal:absolute;mso-position-horizontal-relative:text;mso-position-vertical:absolute;mso-position-vertical-relative:text;mso-height-percent:0;mso-height-relative:margin;v-text-anchor:middle" o:gfxdata="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" fillcolor="#4472c4 [3204]" strokecolor="#1f3763 [1604]" strokeweight="1pt">
                 <v:textbox>
@@ -1755,7 +2074,7 @@
         <mc:AlternateContent>
           <mc:Choice Requires="wps">
             <w:drawing>
-              <wp:anchor distT="0" distB="0" distL="114300" distR="114300" simplePos="0" relativeHeight="251672576" behindDoc="0" locked="0" layoutInCell="1" allowOverlap="1" wp14:anchorId="0154A763" wp14:editId="27A63BDC">
+              <wp:anchor distT="0" distB="0" distL="114300" distR="114300" simplePos="0" relativeHeight="251672576" behindDoc="0" locked="0" layoutInCell="1" allowOverlap="1" wp14:anchorId="0154A763" wp14:editId="56068C57">
                 <wp:simplePos x="0" y="0"/>
                 <wp:positionH relativeFrom="column">
                   <wp:posOffset>1675296</wp:posOffset>
@@ -1811,362 +2130,14 @@
               </wp:anchor>
             </w:drawing>
           </mc:Choice>
-          <mc:Fallback xmlns:w16se="http://schemas.microsoft.com/office/word/2015/wordml/symex" xmlns:w16cid="http://schemas.microsoft.com/office/word/2016/wordml/cid" xmlns:w15="http://schemas.microsoft.com/office/word/2012/wordml" xmlns:am3d="http://schemas.microsoft.com/office/drawing/2017/model3d" xmlns:aink="http://schemas.microsoft.com/office/drawing/2016/ink" xmlns:cx8="http://schemas.microsoft.com/office/drawing/2016/5/14/chartex" xmlns:cx7="http://schemas.microsoft.com/office/drawing/2016/5/13/chartex" xmlns:cx6="http://schemas.microsoft.com/office/drawing/2016/5/12/chartex" xmlns:cx5="http://schemas.microsoft.com/office/drawing/2016/5/11/chartex" xmlns:cx4="http://schemas.microsoft.com/office/drawing/2016/5/10/chartex" xmlns:cx3="http://schemas.microsoft.com/office/drawing/2016/5/9/chartex" xmlns:cx2="http://schemas.microsoft.com/office/drawing/2015/10/21/chartex" xmlns:cx1="http://schemas.microsoft.com/office/drawing/2015/9/8/chartex" xmlns:cx="http://schemas.microsoft.com/office/drawing/2014/chartex">
+          <mc:Fallback>
             <w:pict>
-              <v:shape w14:anchorId="65819BCC" id="Straight Arrow Connector 13" o:spid="_x0000_s1026" type="#_x0000_t32" style="position:absolute;margin-left:131.9pt;margin-top:195.75pt;width:104pt;height:66.25pt;flip:x;z-index:251672576;visibility:visible;mso-wrap-style:square;mso-width-percent:0;mso-height-percent:0;mso-wrap-distance-left:9pt;mso-wrap-distance-top:0;mso-wrap-distance-right:9pt;mso-wrap-distance-bottom:0;mso-position-horizontal:absolute;mso-position-horizontal-relative:text;mso-position-vertical:absolute;mso-position-vertical-relative:text;mso-width-percent:0;mso-height-percent:0;mso-width-relative:margin;mso-height-relative:margin" o:gfxdata="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" strokecolor="#4472c4 [3204]" strokeweight=".5pt">
+              <v:shape w14:anchorId="6F41004E" id="Straight Arrow Connector 13" o:spid="_x0000_s1026" type="#_x0000_t32" style="position:absolute;margin-left:131.9pt;margin-top:195.75pt;width:104pt;height:66.25pt;flip:x;z-index:251672576;visibility:visible;mso-wrap-style:square;mso-width-percent:0;mso-height-percent:0;mso-wrap-distance-left:9pt;mso-wrap-distance-top:0;mso-wrap-distance-right:9pt;mso-wrap-distance-bottom:0;mso-position-horizontal:absolute;mso-position-horizontal-relative:text;mso-position-vertical:absolute;mso-position-vertical-relative:text;mso-width-percent:0;mso-height-percent:0;mso-width-relative:margin;mso-height-relative:margin" o:gfxdata="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" strokecolor="#4472c4 [3204]" strokeweight=".5pt">
                 <v:stroke endarrow="block" joinstyle="miter"/>
               </v:shape>
             </w:pict>
           </mc:Fallback>
         </mc:AlternateContent>
-      </w:r>
-      <w:r>
-        <w:rPr>
-          <w:noProof/>
-        </w:rPr>
-        <w:drawing>
-          <wp:anchor distT="0" distB="0" distL="114300" distR="114300" simplePos="0" relativeHeight="251671552" behindDoc="1" locked="0" layoutInCell="1" allowOverlap="1" wp14:anchorId="2F5337EC" wp14:editId="26952547">
-            <wp:simplePos x="0" y="0"/>
-            <wp:positionH relativeFrom="column">
-              <wp:posOffset>3660775</wp:posOffset>
-            </wp:positionH>
-            <wp:positionV relativeFrom="paragraph">
-              <wp:posOffset>6407997</wp:posOffset>
-            </wp:positionV>
-            <wp:extent cx="1316736" cy="2125748"/>
-            <wp:effectExtent l="0" t="0" r="4445" b="0"/>
-            <wp:wrapTight wrapText="bothSides">
-              <wp:wrapPolygon edited="0">
-                <wp:start x="0" y="0"/>
-                <wp:lineTo x="0" y="21426"/>
-                <wp:lineTo x="21465" y="21426"/>
-                <wp:lineTo x="21465" y="0"/>
-                <wp:lineTo x="0" y="0"/>
-              </wp:wrapPolygon>
-            </wp:wrapTight>
-            <wp:docPr id="12" name="Picture 12"/>
-            <wp:cNvGraphicFramePr>
-              <a:graphicFrameLocks xmlns:a="http://schemas.openxmlformats.org/drawingml/2006/main" noChangeAspect="1"/>
-            </wp:cNvGraphicFramePr>
-            <a:graphic xmlns:a="http://schemas.openxmlformats.org/drawingml/2006/main">
-              <a:graphicData uri="http://schemas.openxmlformats.org/drawingml/2006/picture">
-                <pic:pic xmlns:pic="http://schemas.openxmlformats.org/drawingml/2006/picture">
-                  <pic:nvPicPr>
-                    <pic:cNvPr id="1" name=""/>
-                    <pic:cNvPicPr/>
-                  </pic:nvPicPr>
-                  <pic:blipFill>
-                    <a:blip r:embed="rId8">
-                      <a:extLst>
-                        <a:ext uri="{28A0092B-C50C-407E-A947-70E740481C1C}">
-                          <a14:useLocalDpi xmlns:a14="http://schemas.microsoft.com/office/drawing/2010/main" val="0"/>
-                        </a:ext>
-                      </a:extLst>
-                    </a:blip>
-                    <a:stretch>
-                      <a:fillRect/>
-                    </a:stretch>
-                  </pic:blipFill>
-                  <pic:spPr>
-                    <a:xfrm>
-                      <a:off x="0" y="0"/>
-                      <a:ext cx="1316736" cy="2125748"/>
-                    </a:xfrm>
-                    <a:prstGeom prst="rect">
-                      <a:avLst/>
-                    </a:prstGeom>
-                  </pic:spPr>
-                </pic:pic>
-              </a:graphicData>
-            </a:graphic>
-            <wp14:sizeRelH relativeFrom="page">
-              <wp14:pctWidth>0</wp14:pctWidth>
-            </wp14:sizeRelH>
-            <wp14:sizeRelV relativeFrom="page">
-              <wp14:pctHeight>0</wp14:pctHeight>
-            </wp14:sizeRelV>
-          </wp:anchor>
-        </w:drawing>
-      </w:r>
-      <w:r>
-        <w:rPr>
-          <w:noProof/>
-        </w:rPr>
-        <mc:AlternateContent>
-          <mc:Choice Requires="wps">
-            <w:drawing>
-              <wp:anchor distT="0" distB="0" distL="114300" distR="114300" simplePos="0" relativeHeight="251670528" behindDoc="0" locked="0" layoutInCell="1" allowOverlap="1" wp14:anchorId="42C3CA08" wp14:editId="6C2A5DB2">
-                <wp:simplePos x="0" y="0"/>
-                <wp:positionH relativeFrom="column">
-                  <wp:posOffset>3661576</wp:posOffset>
-                </wp:positionH>
-                <wp:positionV relativeFrom="paragraph">
-                  <wp:posOffset>5355203</wp:posOffset>
-                </wp:positionV>
-                <wp:extent cx="524786" cy="978011"/>
-                <wp:effectExtent l="0" t="0" r="34290" b="38100"/>
-                <wp:wrapNone/>
-                <wp:docPr id="11" name="Straight Arrow Connector 11"/>
-                <wp:cNvGraphicFramePr/>
-                <a:graphic xmlns:a="http://schemas.openxmlformats.org/drawingml/2006/main">
-                  <a:graphicData uri="http://schemas.microsoft.com/office/word/2010/wordprocessingShape">
-                    <wps:wsp>
-                      <wps:cNvCnPr/>
-                      <wps:spPr>
-                        <a:xfrm>
-                          <a:off x="0" y="0"/>
-                          <a:ext cx="524786" cy="978011"/>
-                        </a:xfrm>
-                        <a:prstGeom prst="straightConnector1">
-                          <a:avLst/>
-                        </a:prstGeom>
-                        <a:ln>
-                          <a:tailEnd type="triangle"/>
-                        </a:ln>
-                      </wps:spPr>
-                      <wps:style>
-                        <a:lnRef idx="1">
-                          <a:schemeClr val="accent1"/>
-                        </a:lnRef>
-                        <a:fillRef idx="0">
-                          <a:schemeClr val="accent1"/>
-                        </a:fillRef>
-                        <a:effectRef idx="0">
-                          <a:schemeClr val="accent1"/>
-                        </a:effectRef>
-                        <a:fontRef idx="minor">
-                          <a:schemeClr val="tx1"/>
-                        </a:fontRef>
-                      </wps:style>
-                      <wps:bodyPr/>
-                    </wps:wsp>
-                  </a:graphicData>
-                </a:graphic>
-                <wp14:sizeRelH relativeFrom="margin">
-                  <wp14:pctWidth>0</wp14:pctWidth>
-                </wp14:sizeRelH>
-                <wp14:sizeRelV relativeFrom="margin">
-                  <wp14:pctHeight>0</wp14:pctHeight>
-                </wp14:sizeRelV>
-              </wp:anchor>
-            </w:drawing>
-          </mc:Choice>
-          <mc:Fallback xmlns:w16se="http://schemas.microsoft.com/office/word/2015/wordml/symex" xmlns:w16cid="http://schemas.microsoft.com/office/word/2016/wordml/cid" xmlns:w15="http://schemas.microsoft.com/office/word/2012/wordml" xmlns:am3d="http://schemas.microsoft.com/office/drawing/2017/model3d" xmlns:aink="http://schemas.microsoft.com/office/drawing/2016/ink" xmlns:cx8="http://schemas.microsoft.com/office/drawing/2016/5/14/chartex" xmlns:cx7="http://schemas.microsoft.com/office/drawing/2016/5/13/chartex" xmlns:cx6="http://schemas.microsoft.com/office/drawing/2016/5/12/chartex" xmlns:cx5="http://schemas.microsoft.com/office/drawing/2016/5/11/chartex" xmlns:cx4="http://schemas.microsoft.com/office/drawing/2016/5/10/chartex" xmlns:cx3="http://schemas.microsoft.com/office/drawing/2016/5/9/chartex" xmlns:cx2="http://schemas.microsoft.com/office/drawing/2015/10/21/chartex" xmlns:cx1="http://schemas.microsoft.com/office/drawing/2015/9/8/chartex" xmlns:cx="http://schemas.microsoft.com/office/drawing/2014/chartex">
-            <w:pict>
-              <v:shape w14:anchorId="12D33E21" id="Straight Arrow Connector 11" o:spid="_x0000_s1026" type="#_x0000_t32" style="position:absolute;margin-left:288.3pt;margin-top:421.65pt;width:41.3pt;height:77pt;z-index:251670528;visibility:visible;mso-wrap-style:square;mso-width-percent:0;mso-height-percent:0;mso-wrap-distance-left:9pt;mso-wrap-distance-top:0;mso-wrap-distance-right:9pt;mso-wrap-distance-bottom:0;mso-position-horizontal:absolute;mso-position-horizontal-relative:text;mso-position-vertical:absolute;mso-position-vertical-relative:text;mso-width-percent:0;mso-height-percent:0;mso-width-relative:margin;mso-height-relative:margin" o:gfxdata="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" strokecolor="#4472c4 [3204]" strokeweight=".5pt">
-                <v:stroke endarrow="block" joinstyle="miter"/>
-              </v:shape>
-            </w:pict>
-          </mc:Fallback>
-        </mc:AlternateContent>
-      </w:r>
-      <w:r>
-        <w:rPr>
-          <w:noProof/>
-        </w:rPr>
-        <w:drawing>
-          <wp:anchor distT="0" distB="0" distL="114300" distR="114300" simplePos="0" relativeHeight="251668480" behindDoc="1" locked="0" layoutInCell="1" allowOverlap="1" wp14:anchorId="30597472" wp14:editId="72D4F9C6">
-            <wp:simplePos x="0" y="0"/>
-            <wp:positionH relativeFrom="column">
-              <wp:posOffset>1923415</wp:posOffset>
-            </wp:positionH>
-            <wp:positionV relativeFrom="paragraph">
-              <wp:posOffset>6402401</wp:posOffset>
-            </wp:positionV>
-            <wp:extent cx="1307465" cy="2129155"/>
-            <wp:effectExtent l="0" t="0" r="635" b="4445"/>
-            <wp:wrapTight wrapText="bothSides">
-              <wp:wrapPolygon edited="0">
-                <wp:start x="0" y="0"/>
-                <wp:lineTo x="0" y="21516"/>
-                <wp:lineTo x="21401" y="21516"/>
-                <wp:lineTo x="21401" y="0"/>
-                <wp:lineTo x="0" y="0"/>
-              </wp:wrapPolygon>
-            </wp:wrapTight>
-            <wp:docPr id="10" name="Picture 10"/>
-            <wp:cNvGraphicFramePr>
-              <a:graphicFrameLocks xmlns:a="http://schemas.openxmlformats.org/drawingml/2006/main" noChangeAspect="1"/>
-            </wp:cNvGraphicFramePr>
-            <a:graphic xmlns:a="http://schemas.openxmlformats.org/drawingml/2006/main">
-              <a:graphicData uri="http://schemas.openxmlformats.org/drawingml/2006/picture">
-                <pic:pic xmlns:pic="http://schemas.openxmlformats.org/drawingml/2006/picture">
-                  <pic:nvPicPr>
-                    <pic:cNvPr id="1" name=""/>
-                    <pic:cNvPicPr/>
-                  </pic:nvPicPr>
-                  <pic:blipFill>
-                    <a:blip r:embed="rId9">
-                      <a:extLst>
-                        <a:ext uri="{28A0092B-C50C-407E-A947-70E740481C1C}">
-                          <a14:useLocalDpi xmlns:a14="http://schemas.microsoft.com/office/drawing/2010/main" val="0"/>
-                        </a:ext>
-                      </a:extLst>
-                    </a:blip>
-                    <a:stretch>
-                      <a:fillRect/>
-                    </a:stretch>
-                  </pic:blipFill>
-                  <pic:spPr>
-                    <a:xfrm>
-                      <a:off x="0" y="0"/>
-                      <a:ext cx="1307465" cy="2129155"/>
-                    </a:xfrm>
-                    <a:prstGeom prst="rect">
-                      <a:avLst/>
-                    </a:prstGeom>
-                  </pic:spPr>
-                </pic:pic>
-              </a:graphicData>
-            </a:graphic>
-            <wp14:sizeRelH relativeFrom="page">
-              <wp14:pctWidth>0</wp14:pctWidth>
-            </wp14:sizeRelH>
-            <wp14:sizeRelV relativeFrom="page">
-              <wp14:pctHeight>0</wp14:pctHeight>
-            </wp14:sizeRelV>
-          </wp:anchor>
-        </w:drawing>
-      </w:r>
-      <w:r>
-        <w:rPr>
-          <w:noProof/>
-        </w:rPr>
-        <mc:AlternateContent>
-          <mc:Choice Requires="wps">
-            <w:drawing>
-              <wp:anchor distT="0" distB="0" distL="114300" distR="114300" simplePos="0" relativeHeight="251667456" behindDoc="0" locked="0" layoutInCell="1" allowOverlap="1" wp14:anchorId="6F7F2241" wp14:editId="7B52053B">
-                <wp:simplePos x="0" y="0"/>
-                <wp:positionH relativeFrom="column">
-                  <wp:posOffset>2577686</wp:posOffset>
-                </wp:positionH>
-                <wp:positionV relativeFrom="paragraph">
-                  <wp:posOffset>5358600</wp:posOffset>
-                </wp:positionV>
-                <wp:extent cx="413468" cy="1049572"/>
-                <wp:effectExtent l="38100" t="0" r="18415" b="30480"/>
-                <wp:wrapNone/>
-                <wp:docPr id="8" name="Straight Arrow Connector 8"/>
-                <wp:cNvGraphicFramePr/>
-                <a:graphic xmlns:a="http://schemas.openxmlformats.org/drawingml/2006/main">
-                  <a:graphicData uri="http://schemas.microsoft.com/office/word/2010/wordprocessingShape">
-                    <wps:wsp>
-                      <wps:cNvCnPr/>
-                      <wps:spPr>
-                        <a:xfrm flipH="1">
-                          <a:off x="0" y="0"/>
-                          <a:ext cx="413468" cy="1049572"/>
-                        </a:xfrm>
-                        <a:prstGeom prst="straightConnector1">
-                          <a:avLst/>
-                        </a:prstGeom>
-                        <a:ln>
-                          <a:tailEnd type="triangle"/>
-                        </a:ln>
-                      </wps:spPr>
-                      <wps:style>
-                        <a:lnRef idx="1">
-                          <a:schemeClr val="accent1"/>
-                        </a:lnRef>
-                        <a:fillRef idx="0">
-                          <a:schemeClr val="accent1"/>
-                        </a:fillRef>
-                        <a:effectRef idx="0">
-                          <a:schemeClr val="accent1"/>
-                        </a:effectRef>
-                        <a:fontRef idx="minor">
-                          <a:schemeClr val="tx1"/>
-                        </a:fontRef>
-                      </wps:style>
-                      <wps:bodyPr/>
-                    </wps:wsp>
-                  </a:graphicData>
-                </a:graphic>
-                <wp14:sizeRelH relativeFrom="margin">
-                  <wp14:pctWidth>0</wp14:pctWidth>
-                </wp14:sizeRelH>
-                <wp14:sizeRelV relativeFrom="margin">
-                  <wp14:pctHeight>0</wp14:pctHeight>
-                </wp14:sizeRelV>
-              </wp:anchor>
-            </w:drawing>
-          </mc:Choice>
-          <mc:Fallback xmlns:w16se="http://schemas.microsoft.com/office/word/2015/wordml/symex" xmlns:w16cid="http://schemas.microsoft.com/office/word/2016/wordml/cid" xmlns:w15="http://schemas.microsoft.com/office/word/2012/wordml" xmlns:am3d="http://schemas.microsoft.com/office/drawing/2017/model3d" xmlns:aink="http://schemas.microsoft.com/office/drawing/2016/ink" xmlns:cx8="http://schemas.microsoft.com/office/drawing/2016/5/14/chartex" xmlns:cx7="http://schemas.microsoft.com/office/drawing/2016/5/13/chartex" xmlns:cx6="http://schemas.microsoft.com/office/drawing/2016/5/12/chartex" xmlns:cx5="http://schemas.microsoft.com/office/drawing/2016/5/11/chartex" xmlns:cx4="http://schemas.microsoft.com/office/drawing/2016/5/10/chartex" xmlns:cx3="http://schemas.microsoft.com/office/drawing/2016/5/9/chartex" xmlns:cx2="http://schemas.microsoft.com/office/drawing/2015/10/21/chartex" xmlns:cx1="http://schemas.microsoft.com/office/drawing/2015/9/8/chartex" xmlns:cx="http://schemas.microsoft.com/office/drawing/2014/chartex">
-            <w:pict>
-              <v:shape w14:anchorId="02DF7992" id="Straight Arrow Connector 8" o:spid="_x0000_s1026" type="#_x0000_t32" style="position:absolute;margin-left:202.95pt;margin-top:421.95pt;width:32.55pt;height:82.65pt;flip:x;z-index:251667456;visibility:visible;mso-wrap-style:square;mso-width-percent:0;mso-height-percent:0;mso-wrap-distance-left:9pt;mso-wrap-distance-top:0;mso-wrap-distance-right:9pt;mso-wrap-distance-bottom:0;mso-position-horizontal:absolute;mso-position-horizontal-relative:text;mso-position-vertical:absolute;mso-position-vertical-relative:text;mso-width-percent:0;mso-height-percent:0;mso-width-relative:margin;mso-height-relative:margin" o:gfxdata="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" strokecolor="#4472c4 [3204]" strokeweight=".5pt">
-                <v:stroke endarrow="block" joinstyle="miter"/>
-              </v:shape>
-            </w:pict>
-          </mc:Fallback>
-        </mc:AlternateContent>
-      </w:r>
-      <w:r>
-        <w:rPr>
-          <w:noProof/>
-        </w:rPr>
-        <w:drawing>
-          <wp:anchor distT="0" distB="0" distL="114300" distR="114300" simplePos="0" relativeHeight="251666432" behindDoc="1" locked="0" layoutInCell="1" allowOverlap="1" wp14:anchorId="149F9EC0" wp14:editId="4A99D808">
-            <wp:simplePos x="0" y="0"/>
-            <wp:positionH relativeFrom="column">
-              <wp:posOffset>2750986</wp:posOffset>
-            </wp:positionH>
-            <wp:positionV relativeFrom="paragraph">
-              <wp:posOffset>3331365</wp:posOffset>
-            </wp:positionV>
-            <wp:extent cx="1310885" cy="2154803"/>
-            <wp:effectExtent l="0" t="0" r="0" b="4445"/>
-            <wp:wrapTight wrapText="bothSides">
-              <wp:wrapPolygon edited="0">
-                <wp:start x="0" y="0"/>
-                <wp:lineTo x="0" y="21517"/>
-                <wp:lineTo x="21349" y="21517"/>
-                <wp:lineTo x="21349" y="0"/>
-                <wp:lineTo x="0" y="0"/>
-              </wp:wrapPolygon>
-            </wp:wrapTight>
-            <wp:docPr id="7" name="Picture 7"/>
-            <wp:cNvGraphicFramePr>
-              <a:graphicFrameLocks xmlns:a="http://schemas.openxmlformats.org/drawingml/2006/main" noChangeAspect="1"/>
-            </wp:cNvGraphicFramePr>
-            <a:graphic xmlns:a="http://schemas.openxmlformats.org/drawingml/2006/main">
-              <a:graphicData uri="http://schemas.openxmlformats.org/drawingml/2006/picture">
-                <pic:pic xmlns:pic="http://schemas.openxmlformats.org/drawingml/2006/picture">
-                  <pic:nvPicPr>
-                    <pic:cNvPr id="1" name=""/>
-                    <pic:cNvPicPr/>
-                  </pic:nvPicPr>
-                  <pic:blipFill>
-                    <a:blip r:embed="rId10">
-                      <a:extLst>
-                        <a:ext uri="{28A0092B-C50C-407E-A947-70E740481C1C}">
-                          <a14:useLocalDpi xmlns:a14="http://schemas.microsoft.com/office/drawing/2010/main" val="0"/>
-                        </a:ext>
-                      </a:extLst>
-                    </a:blip>
-                    <a:stretch>
-                      <a:fillRect/>
-                    </a:stretch>
-                  </pic:blipFill>
-                  <pic:spPr>
-                    <a:xfrm>
-                      <a:off x="0" y="0"/>
-                      <a:ext cx="1310885" cy="2154803"/>
-                    </a:xfrm>
-                    <a:prstGeom prst="rect">
-                      <a:avLst/>
-                    </a:prstGeom>
-                  </pic:spPr>
-                </pic:pic>
-              </a:graphicData>
-            </a:graphic>
-            <wp14:sizeRelH relativeFrom="page">
-              <wp14:pctWidth>0</wp14:pctWidth>
-            </wp14:sizeRelH>
-            <wp14:sizeRelV relativeFrom="page">
-              <wp14:pctHeight>0</wp14:pctHeight>
-            </wp14:sizeRelV>
-          </wp:anchor>
-        </w:drawing>
       </w:r>
       <w:r>
         <w:rPr>
@@ -2231,7 +2202,7 @@
               </wp:anchor>
             </w:drawing>
           </mc:Choice>
-          <mc:Fallback>
+          <mc:Fallback xmlns:mv="urn:schemas-microsoft-com:mac:vml" xmlns:mo="http://schemas.microsoft.com/office/mac/office/2008/main">
             <w:pict>
               <v:shape id="Straight Arrow Connector 6" o:spid="_x0000_s1026" type="#_x0000_t32" style="position:absolute;margin-left:267.15pt;margin-top:215.7pt;width:3.6pt;height:46.35pt;z-index:251665408;visibility:visible;mso-wrap-style:square;mso-width-percent:0;mso-height-percent:0;mso-wrap-distance-left:9pt;mso-wrap-distance-top:0;mso-wrap-distance-right:9pt;mso-wrap-distance-bottom:0;mso-position-horizontal:absolute;mso-position-horizontal-relative:text;mso-position-vertical:absolute;mso-position-vertical-relative:text;mso-width-percent:0;mso-height-percent:0;mso-width-relative:margin;mso-height-relative:margin" o:gfxdata="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" strokecolor="#4472c4 [3204]" strokeweight=".5pt">
                 <v:stroke endarrow="block" joinstyle="miter"/>
@@ -2324,7 +2295,7 @@
               </wp:anchor>
             </w:drawing>
           </mc:Choice>
-          <mc:Fallback>
+          <mc:Fallback xmlns:mv="urn:schemas-microsoft-com:mac:vml" xmlns:mo="http://schemas.microsoft.com/office/mac/office/2008/main">
             <w:pict>
               <v:rect id="Rectangle 5" o:spid="_x0000_s1033" style="position:absolute;margin-left:236pt;margin-top:149.5pt;width:1in;height:1in;z-index:251664384;visibility:visible;mso-wrap-style:square;mso-wrap-distance-left:9pt;mso-wrap-distance-top:0;mso-wrap-distance-right:9pt;mso-wrap-distance-bottom:0;mso-position-horizontal:absolute;mso-position-horizontal-relative:text;mso-position-vertical:absolute;mso-position-vertical-relative:text;v-text-anchor:middle" o:gfxdata="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" fillcolor="#4472c4 [3204]" strokecolor="#1f3763 [1604]" strokeweight="1pt">
                 <v:textbox>
@@ -2367,7 +2338,7 @@
 </file>
 
 <file path=word/styles.xml><?xml version="1.0" encoding="utf-8"?>
-<w:styles xmlns:mc="http://schemas.openxmlformats.org/markup-compatibility/2006" xmlns:r="http://schemas.openxmlformats.org/officeDocument/2006/relationships" xmlns:w="http://schemas.openxmlformats.org/wordprocessingml/2006/main" xmlns:w14="http://schemas.microsoft.com/office/word/2010/wordml" mc:Ignorable="w14">
+<w:styles xmlns:mc="http://schemas.openxmlformats.org/markup-compatibility/2006" xmlns:r="http://schemas.openxmlformats.org/officeDocument/2006/relationships" xmlns:w="http://schemas.openxmlformats.org/wordprocessingml/2006/main" xmlns:w14="http://schemas.microsoft.com/office/word/2010/wordml" xmlns:w15="http://schemas.microsoft.com/office/word/2012/wordml" xmlns:w16cid="http://schemas.microsoft.com/office/word/2016/wordml/cid" xmlns:w16se="http://schemas.microsoft.com/office/word/2015/wordml/symex" mc:Ignorable="w14 w15 w16se w16cid">
   <w:docDefaults>
     <w:rPrDefault>
       <w:rPr>
@@ -2379,376 +2350,377 @@
     </w:rPrDefault>
     <w:pPrDefault/>
   </w:docDefaults>
-  <w:latentStyles w:defLockedState="0" w:defUIPriority="99" w:defSemiHidden="1" w:defUnhideWhenUsed="1" w:defQFormat="0" w:count="276">
-    <w:lsdException w:name="Normal" w:semiHidden="0" w:uiPriority="0" w:unhideWhenUsed="0" w:qFormat="1"/>
-    <w:lsdException w:name="heading 1" w:semiHidden="0" w:uiPriority="9" w:unhideWhenUsed="0" w:qFormat="1"/>
-    <w:lsdException w:name="heading 2" w:uiPriority="9" w:qFormat="1"/>
-    <w:lsdException w:name="heading 3" w:uiPriority="9" w:qFormat="1"/>
-    <w:lsdException w:name="heading 4" w:uiPriority="9" w:qFormat="1"/>
-    <w:lsdException w:name="heading 5" w:uiPriority="9" w:qFormat="1"/>
-    <w:lsdException w:name="heading 6" w:uiPriority="9" w:qFormat="1"/>
-    <w:lsdException w:name="heading 7" w:uiPriority="9" w:qFormat="1"/>
-    <w:lsdException w:name="heading 8" w:uiPriority="9" w:qFormat="1"/>
-    <w:lsdException w:name="heading 9" w:uiPriority="9" w:qFormat="1"/>
-    <w:lsdException w:name="toc 1" w:uiPriority="39"/>
-    <w:lsdException w:name="toc 2" w:uiPriority="39"/>
-    <w:lsdException w:name="toc 3" w:uiPriority="39"/>
-    <w:lsdException w:name="toc 4" w:uiPriority="39"/>
-    <w:lsdException w:name="toc 5" w:uiPriority="39"/>
-    <w:lsdException w:name="toc 6" w:uiPriority="39"/>
-    <w:lsdException w:name="toc 7" w:uiPriority="39"/>
-    <w:lsdException w:name="toc 8" w:uiPriority="39"/>
-    <w:lsdException w:name="toc 9" w:uiPriority="39"/>
-    <w:lsdException w:name="caption" w:uiPriority="35" w:qFormat="1"/>
-    <w:lsdException w:name="Title" w:semiHidden="0" w:uiPriority="10" w:unhideWhenUsed="0" w:qFormat="1"/>
-    <w:lsdException w:name="Default Paragraph Font" w:uiPriority="1"/>
-    <w:lsdException w:name="Subtitle" w:semiHidden="0" w:uiPriority="11" w:unhideWhenUsed="0" w:qFormat="1"/>
-    <w:lsdException w:name="Strong" w:semiHidden="0" w:uiPriority="22" w:unhideWhenUsed="0" w:qFormat="1"/>
-    <w:lsdException w:name="Emphasis" w:semiHidden="0" w:uiPriority="20" w:unhideWhenUsed="0" w:qFormat="1"/>
-    <w:lsdException w:name="Table Grid" w:semiHidden="0" w:uiPriority="39" w:unhideWhenUsed="0"/>
-    <w:lsdException w:name="Note Level 1" w:semiHidden="0" w:unhideWhenUsed="0"/>
-    <w:lsdException w:name="Note Level 2" w:semiHidden="0" w:unhideWhenUsed="0"/>
-    <w:lsdException w:name="Note Level 3" w:semiHidden="0" w:unhideWhenUsed="0"/>
-    <w:lsdException w:name="Note Level 4" w:semiHidden="0" w:unhideWhenUsed="0"/>
-    <w:lsdException w:name="Note Level 5" w:semiHidden="0" w:unhideWhenUsed="0"/>
-    <w:lsdException w:name="Note Level 6" w:semiHidden="0" w:unhideWhenUsed="0"/>
-    <w:lsdException w:name="Note Level 7" w:semiHidden="0" w:unhideWhenUsed="0"/>
-    <w:lsdException w:name="Note Level 8" w:semiHidden="0" w:unhideWhenUsed="0"/>
-    <w:lsdException w:name="Note Level 9" w:semiHidden="0" w:unhideWhenUsed="0"/>
-    <w:lsdException w:name="Placeholder Text" w:unhideWhenUsed="0"/>
-    <w:lsdException w:name="No Spacing" w:semiHidden="0" w:uiPriority="1" w:unhideWhenUsed="0" w:qFormat="1"/>
-    <w:lsdException w:name="Light Shading" w:semiHidden="0" w:uiPriority="60" w:unhideWhenUsed="0"/>
-    <w:lsdException w:name="Light List" w:semiHidden="0" w:uiPriority="61" w:unhideWhenUsed="0"/>
-    <w:lsdException w:name="Light Grid" w:semiHidden="0" w:uiPriority="62" w:unhideWhenUsed="0"/>
-    <w:lsdException w:name="Medium Shading 1" w:semiHidden="0" w:uiPriority="63" w:unhideWhenUsed="0"/>
-    <w:lsdException w:name="Medium Shading 2" w:semiHidden="0" w:uiPriority="64" w:unhideWhenUsed="0"/>
-    <w:lsdException w:name="Medium List 1" w:semiHidden="0" w:uiPriority="65" w:unhideWhenUsed="0"/>
-    <w:lsdException w:name="Medium List 2" w:semiHidden="0" w:uiPriority="66" w:unhideWhenUsed="0"/>
-    <w:lsdException w:name="Medium Grid 1" w:semiHidden="0" w:uiPriority="67" w:unhideWhenUsed="0"/>
-    <w:lsdException w:name="Medium Grid 2" w:semiHidden="0" w:uiPriority="68" w:unhideWhenUsed="0"/>
-    <w:lsdException w:name="Medium Grid 3" w:semiHidden="0" w:uiPriority="69" w:unhideWhenUsed="0"/>
-    <w:lsdException w:name="Dark List" w:semiHidden="0" w:uiPriority="70" w:unhideWhenUsed="0"/>
-    <w:lsdException w:name="Colorful Shading" w:semiHidden="0" w:uiPriority="71" w:unhideWhenUsed="0"/>
-    <w:lsdException w:name="Colorful List" w:semiHidden="0" w:uiPriority="72" w:unhideWhenUsed="0"/>
-    <w:lsdException w:name="Colorful Grid" w:semiHidden="0" w:uiPriority="73" w:unhideWhenUsed="0"/>
-    <w:lsdException w:name="Light Shading Accent 1" w:semiHidden="0" w:uiPriority="60" w:unhideWhenUsed="0"/>
-    <w:lsdException w:name="Light List Accent 1" w:semiHidden="0" w:uiPriority="61" w:unhideWhenUsed="0"/>
-    <w:lsdException w:name="Light Grid Accent 1" w:semiHidden="0" w:uiPriority="62" w:unhideWhenUsed="0"/>
-    <w:lsdException w:name="Medium Shading 1 Accent 1" w:semiHidden="0" w:uiPriority="63" w:unhideWhenUsed="0"/>
-    <w:lsdException w:name="Medium Shading 2 Accent 1" w:semiHidden="0" w:uiPriority="64" w:unhideWhenUsed="0"/>
-    <w:lsdException w:name="Medium List 1 Accent 1" w:semiHidden="0" w:uiPriority="65" w:unhideWhenUsed="0"/>
-    <w:lsdException w:name="Revision" w:unhideWhenUsed="0"/>
-    <w:lsdException w:name="List Paragraph" w:semiHidden="0" w:uiPriority="34" w:unhideWhenUsed="0" w:qFormat="1"/>
-    <w:lsdException w:name="Quote" w:semiHidden="0" w:uiPriority="29" w:unhideWhenUsed="0" w:qFormat="1"/>
-    <w:lsdException w:name="Intense Quote" w:semiHidden="0" w:uiPriority="30" w:unhideWhenUsed="0" w:qFormat="1"/>
-    <w:lsdException w:name="Medium List 2 Accent 1" w:semiHidden="0" w:uiPriority="66" w:unhideWhenUsed="0"/>
-    <w:lsdException w:name="Medium Grid 1 Accent 1" w:semiHidden="0" w:uiPriority="67" w:unhideWhenUsed="0"/>
-    <w:lsdException w:name="Medium Grid 2 Accent 1" w:semiHidden="0" w:uiPriority="68" w:unhideWhenUsed="0"/>
-    <w:lsdException w:name="Medium Grid 3 Accent 1" w:semiHidden="0" w:uiPriority="69" w:unhideWhenUsed="0"/>
-    <w:lsdException w:name="Dark List Accent 1" w:semiHidden="0" w:uiPriority="70" w:unhideWhenUsed="0"/>
-    <w:lsdException w:name="Colorful Shading Accent 1" w:semiHidden="0" w:uiPriority="71" w:unhideWhenUsed="0"/>
-    <w:lsdException w:name="Colorful List Accent 1" w:semiHidden="0" w:uiPriority="72" w:unhideWhenUsed="0"/>
-    <w:lsdException w:name="Colorful Grid Accent 1" w:semiHidden="0" w:uiPriority="73" w:unhideWhenUsed="0"/>
-    <w:lsdException w:name="Light Shading Accent 2" w:semiHidden="0" w:uiPriority="60" w:unhideWhenUsed="0"/>
-    <w:lsdException w:name="Light List Accent 2" w:semiHidden="0" w:uiPriority="61" w:unhideWhenUsed="0"/>
-    <w:lsdException w:name="Light Grid Accent 2" w:semiHidden="0" w:uiPriority="62" w:unhideWhenUsed="0"/>
-    <w:lsdException w:name="Medium Shading 1 Accent 2" w:semiHidden="0" w:uiPriority="63" w:unhideWhenUsed="0"/>
-    <w:lsdException w:name="Medium Shading 2 Accent 2" w:semiHidden="0" w:uiPriority="64" w:unhideWhenUsed="0"/>
-    <w:lsdException w:name="Medium List 1 Accent 2" w:semiHidden="0" w:uiPriority="65" w:unhideWhenUsed="0"/>
-    <w:lsdException w:name="Medium List 2 Accent 2" w:semiHidden="0" w:uiPriority="66" w:unhideWhenUsed="0"/>
-    <w:lsdException w:name="Medium Grid 1 Accent 2" w:semiHidden="0" w:uiPriority="67" w:unhideWhenUsed="0"/>
-    <w:lsdException w:name="Medium Grid 2 Accent 2" w:semiHidden="0" w:uiPriority="68" w:unhideWhenUsed="0"/>
-    <w:lsdException w:name="Medium Grid 3 Accent 2" w:semiHidden="0" w:uiPriority="69" w:unhideWhenUsed="0"/>
-    <w:lsdException w:name="Dark List Accent 2" w:semiHidden="0" w:uiPriority="70" w:unhideWhenUsed="0"/>
-    <w:lsdException w:name="Colorful Shading Accent 2" w:semiHidden="0" w:uiPriority="71" w:unhideWhenUsed="0"/>
-    <w:lsdException w:name="Colorful List Accent 2" w:semiHidden="0" w:uiPriority="72" w:unhideWhenUsed="0"/>
-    <w:lsdException w:name="Colorful Grid Accent 2" w:semiHidden="0" w:uiPriority="73" w:unhideWhenUsed="0"/>
-    <w:lsdException w:name="Light Shading Accent 3" w:semiHidden="0" w:uiPriority="60" w:unhideWhenUsed="0"/>
-    <w:lsdException w:name="Light List Accent 3" w:semiHidden="0" w:uiPriority="61" w:unhideWhenUsed="0"/>
-    <w:lsdException w:name="Light Grid Accent 3" w:semiHidden="0" w:uiPriority="62" w:unhideWhenUsed="0"/>
-    <w:lsdException w:name="Medium Shading 1 Accent 3" w:semiHidden="0" w:uiPriority="63" w:unhideWhenUsed="0"/>
-    <w:lsdException w:name="Medium Shading 2 Accent 3" w:semiHidden="0" w:uiPriority="64" w:unhideWhenUsed="0"/>
-    <w:lsdException w:name="Medium List 1 Accent 3" w:semiHidden="0" w:uiPriority="65" w:unhideWhenUsed="0"/>
-    <w:lsdException w:name="Medium List 2 Accent 3" w:semiHidden="0" w:uiPriority="66" w:unhideWhenUsed="0"/>
-    <w:lsdException w:name="Medium Grid 1 Accent 3" w:semiHidden="0" w:uiPriority="67" w:unhideWhenUsed="0"/>
-    <w:lsdException w:name="Medium Grid 2 Accent 3" w:semiHidden="0" w:uiPriority="68" w:unhideWhenUsed="0"/>
-    <w:lsdException w:name="Medium Grid 3 Accent 3" w:semiHidden="0" w:uiPriority="69" w:unhideWhenUsed="0"/>
-    <w:lsdException w:name="Dark List Accent 3" w:semiHidden="0" w:uiPriority="70" w:unhideWhenUsed="0"/>
-    <w:lsdException w:name="Colorful Shading Accent 3" w:semiHidden="0" w:uiPriority="71" w:unhideWhenUsed="0"/>
-    <w:lsdException w:name="Colorful List Accent 3" w:semiHidden="0" w:uiPriority="72" w:unhideWhenUsed="0"/>
-    <w:lsdException w:name="Colorful Grid Accent 3" w:semiHidden="0" w:uiPriority="73" w:unhideWhenUsed="0"/>
-    <w:lsdException w:name="Light Shading Accent 4" w:semiHidden="0" w:uiPriority="60" w:unhideWhenUsed="0"/>
-    <w:lsdException w:name="Light List Accent 4" w:semiHidden="0" w:uiPriority="61" w:unhideWhenUsed="0"/>
-    <w:lsdException w:name="Light Grid Accent 4" w:semiHidden="0" w:uiPriority="62" w:unhideWhenUsed="0"/>
-    <w:lsdException w:name="Medium Shading 1 Accent 4" w:semiHidden="0" w:uiPriority="63" w:unhideWhenUsed="0"/>
-    <w:lsdException w:name="Medium Shading 2 Accent 4" w:semiHidden="0" w:uiPriority="64" w:unhideWhenUsed="0"/>
-    <w:lsdException w:name="Medium List 1 Accent 4" w:semiHidden="0" w:uiPriority="65" w:unhideWhenUsed="0"/>
-    <w:lsdException w:name="Medium List 2 Accent 4" w:semiHidden="0" w:uiPriority="66" w:unhideWhenUsed="0"/>
-    <w:lsdException w:name="Medium Grid 1 Accent 4" w:semiHidden="0" w:uiPriority="67" w:unhideWhenUsed="0"/>
-    <w:lsdException w:name="Medium Grid 2 Accent 4" w:semiHidden="0" w:uiPriority="68" w:unhideWhenUsed="0"/>
-    <w:lsdException w:name="Medium Grid 3 Accent 4" w:semiHidden="0" w:uiPriority="69" w:unhideWhenUsed="0"/>
-    <w:lsdException w:name="Dark List Accent 4" w:semiHidden="0" w:uiPriority="70" w:unhideWhenUsed="0"/>
-    <w:lsdException w:name="Colorful Shading Accent 4" w:semiHidden="0" w:uiPriority="71" w:unhideWhenUsed="0"/>
-    <w:lsdException w:name="Colorful List Accent 4" w:semiHidden="0" w:uiPriority="72" w:unhideWhenUsed="0"/>
-    <w:lsdException w:name="Colorful Grid Accent 4" w:semiHidden="0" w:uiPriority="73" w:unhideWhenUsed="0"/>
-    <w:lsdException w:name="Light Shading Accent 5" w:semiHidden="0" w:uiPriority="60" w:unhideWhenUsed="0"/>
-    <w:lsdException w:name="Light List Accent 5" w:semiHidden="0" w:uiPriority="61" w:unhideWhenUsed="0"/>
-    <w:lsdException w:name="Light Grid Accent 5" w:semiHidden="0" w:uiPriority="62" w:unhideWhenUsed="0"/>
-    <w:lsdException w:name="Medium Shading 1 Accent 5" w:semiHidden="0" w:uiPriority="63" w:unhideWhenUsed="0"/>
-    <w:lsdException w:name="Medium Shading 2 Accent 5" w:semiHidden="0" w:uiPriority="64" w:unhideWhenUsed="0"/>
-    <w:lsdException w:name="Medium List 1 Accent 5" w:semiHidden="0" w:uiPriority="65" w:unhideWhenUsed="0"/>
-    <w:lsdException w:name="Medium List 2 Accent 5" w:semiHidden="0" w:uiPriority="66" w:unhideWhenUsed="0"/>
-    <w:lsdException w:name="Medium Grid 1 Accent 5" w:semiHidden="0" w:uiPriority="67" w:unhideWhenUsed="0"/>
-    <w:lsdException w:name="Medium Grid 2 Accent 5" w:semiHidden="0" w:uiPriority="68" w:unhideWhenUsed="0"/>
-    <w:lsdException w:name="Medium Grid 3 Accent 5" w:semiHidden="0" w:uiPriority="69" w:unhideWhenUsed="0"/>
-    <w:lsdException w:name="Dark List Accent 5" w:semiHidden="0" w:uiPriority="70" w:unhideWhenUsed="0"/>
-    <w:lsdException w:name="Colorful Shading Accent 5" w:semiHidden="0" w:uiPriority="71" w:unhideWhenUsed="0"/>
-    <w:lsdException w:name="Colorful List Accent 5" w:semiHidden="0" w:uiPriority="72" w:unhideWhenUsed="0"/>
-    <w:lsdException w:name="Colorful Grid Accent 5" w:semiHidden="0" w:uiPriority="73" w:unhideWhenUsed="0"/>
-    <w:lsdException w:name="Light Shading Accent 6" w:semiHidden="0" w:uiPriority="60" w:unhideWhenUsed="0"/>
-    <w:lsdException w:name="Light List Accent 6" w:semiHidden="0" w:uiPriority="61" w:unhideWhenUsed="0"/>
-    <w:lsdException w:name="Light Grid Accent 6" w:semiHidden="0" w:uiPriority="62" w:unhideWhenUsed="0"/>
-    <w:lsdException w:name="Medium Shading 1 Accent 6" w:semiHidden="0" w:uiPriority="63" w:unhideWhenUsed="0"/>
-    <w:lsdException w:name="Medium Shading 2 Accent 6" w:semiHidden="0" w:uiPriority="64" w:unhideWhenUsed="0"/>
-    <w:lsdException w:name="Medium List 1 Accent 6" w:semiHidden="0" w:uiPriority="65" w:unhideWhenUsed="0"/>
-    <w:lsdException w:name="Medium List 2 Accent 6" w:semiHidden="0" w:uiPriority="66" w:unhideWhenUsed="0"/>
-    <w:lsdException w:name="Medium Grid 1 Accent 6" w:semiHidden="0" w:uiPriority="67" w:unhideWhenUsed="0"/>
-    <w:lsdException w:name="Medium Grid 2 Accent 6" w:semiHidden="0" w:uiPriority="68" w:unhideWhenUsed="0"/>
-    <w:lsdException w:name="Medium Grid 3 Accent 6" w:semiHidden="0" w:uiPriority="69" w:unhideWhenUsed="0"/>
-    <w:lsdException w:name="Dark List Accent 6" w:semiHidden="0" w:uiPriority="70" w:unhideWhenUsed="0"/>
-    <w:lsdException w:name="Colorful Shading Accent 6" w:semiHidden="0" w:uiPriority="71" w:unhideWhenUsed="0"/>
-    <w:lsdException w:name="Colorful List Accent 6" w:semiHidden="0" w:uiPriority="72" w:unhideWhenUsed="0"/>
-    <w:lsdException w:name="Colorful Grid Accent 6" w:semiHidden="0" w:uiPriority="73" w:unhideWhenUsed="0"/>
-    <w:lsdException w:name="Subtle Emphasis" w:semiHidden="0" w:uiPriority="19" w:unhideWhenUsed="0" w:qFormat="1"/>
-    <w:lsdException w:name="Intense Emphasis" w:semiHidden="0" w:uiPriority="21" w:unhideWhenUsed="0" w:qFormat="1"/>
-    <w:lsdException w:name="Subtle Reference" w:semiHidden="0" w:uiPriority="31" w:unhideWhenUsed="0" w:qFormat="1"/>
-    <w:lsdException w:name="Intense Reference" w:semiHidden="0" w:uiPriority="32" w:unhideWhenUsed="0" w:qFormat="1"/>
-    <w:lsdException w:name="Book Title" w:semiHidden="0" w:uiPriority="33" w:unhideWhenUsed="0" w:qFormat="1"/>
-    <w:lsdException w:name="Bibliography" w:uiPriority="37"/>
-    <w:lsdException w:name="TOC Heading" w:uiPriority="39" w:qFormat="1"/>
-  </w:latentStyles>
-  <w:style w:type="paragraph" w:default="1" w:styleId="Normal">
-    <w:name w:val="Normal"/>
-    <w:qFormat/>
-    <w:rsid w:val="003C4E34"/>
-  </w:style>
-  <w:style w:type="character" w:default="1" w:styleId="DefaultParagraphFont">
-    <w:name w:val="Default Paragraph Font"/>
-    <w:uiPriority w:val="1"/>
-    <w:semiHidden/>
-    <w:unhideWhenUsed/>
-  </w:style>
-  <w:style w:type="table" w:default="1" w:styleId="TableNormal">
-    <w:name w:val="Normal Table"/>
-    <w:uiPriority w:val="99"/>
-    <w:semiHidden/>
-    <w:unhideWhenUsed/>
-    <w:tblPr>
-      <w:tblInd w:w="0" w:type="dxa"/>
-      <w:tblCellMar>
-        <w:top w:w="0" w:type="dxa"/>
-        <w:left w:w="108" w:type="dxa"/>
-        <w:bottom w:w="0" w:type="dxa"/>
-        <w:right w:w="108" w:type="dxa"/>
-      </w:tblCellMar>
-    </w:tblPr>
-  </w:style>
-  <w:style w:type="numbering" w:default="1" w:styleId="NoList">
-    <w:name w:val="No List"/>
-    <w:uiPriority w:val="99"/>
-    <w:semiHidden/>
-    <w:unhideWhenUsed/>
-  </w:style>
-  <w:style w:type="paragraph" w:styleId="BalloonText">
-    <w:name w:val="Balloon Text"/>
-    <w:basedOn w:val="Normal"/>
-    <w:link w:val="BalloonTextChar"/>
-    <w:uiPriority w:val="99"/>
-    <w:semiHidden/>
-    <w:unhideWhenUsed/>
-    <w:rsid w:val="006905D3"/>
-    <w:rPr>
-      <w:rFonts w:ascii="Times New Roman" w:hAnsi="Times New Roman" w:cs="Times New Roman"/>
-      <w:sz w:val="18"/>
-      <w:szCs w:val="18"/>
-    </w:rPr>
-  </w:style>
-  <w:style w:type="character" w:customStyle="1" w:styleId="BalloonTextChar">
-    <w:name w:val="Balloon Text Char"/>
-    <w:basedOn w:val="DefaultParagraphFont"/>
-    <w:link w:val="BalloonText"/>
-    <w:uiPriority w:val="99"/>
-    <w:semiHidden/>
-    <w:rsid w:val="006905D3"/>
-    <w:rPr>
-      <w:rFonts w:ascii="Times New Roman" w:hAnsi="Times New Roman" w:cs="Times New Roman"/>
-      <w:sz w:val="18"/>
-      <w:szCs w:val="18"/>
-    </w:rPr>
-  </w:style>
-</w:styles>
-</file>
-
-<file path=word/stylesWithEffects.xml><?xml version="1.0" encoding="utf-8"?>
-<w:styles xmlns:wpc="http://schemas.microsoft.com/office/word/2010/wordprocessingCanvas" xmlns:mo="http://schemas.microsoft.com/office/mac/office/2008/main" xmlns:mc="http://schemas.openxmlformats.org/markup-compatibility/2006" xmlns:mv="urn:schemas-microsoft-com:mac:vml" xmlns:o="urn:schemas-microsoft-com:office:office" xmlns:r="http://schemas.openxmlformats.org/officeDocument/2006/relationships" xmlns:m="http://schemas.openxmlformats.org/officeDocument/2006/math" xmlns:v="urn:schemas-microsoft-com:vml" xmlns:wp14="http://schemas.microsoft.com/office/word/2010/wordprocessingDrawing" xmlns:wp="http://schemas.openxmlformats.org/drawingml/2006/wordprocessingDrawing" xmlns:w10="urn:schemas-microsoft-com:office:word" xmlns:w="http://schemas.openxmlformats.org/wordprocessingml/2006/main" xmlns:w14="http://schemas.microsoft.com/office/word/2010/wordml" xmlns:wpg="http://schemas.microsoft.com/office/word/2010/wordprocessingGroup" xmlns:wpi="http://schemas.microsoft.com/office/word/2010/wordprocessingInk" xmlns:wne="http://schemas.microsoft.com/office/word/2006/wordml" xmlns:wps="http://schemas.microsoft.com/office/word/2010/wordprocessingShape" mc:Ignorable="w14 wp14">
-  <w:docDefaults>
-    <w:rPrDefault>
-      <w:rPr>
-        <w:rFonts w:asciiTheme="minorHAnsi" w:eastAsiaTheme="minorHAnsi" w:hAnsiTheme="minorHAnsi" w:cstheme="minorBidi"/>
-        <w:sz w:val="24"/>
-        <w:szCs w:val="24"/>
-        <w:lang w:val="en-US" w:eastAsia="en-US" w:bidi="ar-SA"/>
-      </w:rPr>
-    </w:rPrDefault>
-    <w:pPrDefault/>
-  </w:docDefaults>
-  <w:latentStyles w:defLockedState="0" w:defUIPriority="99" w:defSemiHidden="1" w:defUnhideWhenUsed="1" w:defQFormat="0" w:count="276">
-    <w:lsdException w:name="Normal" w:semiHidden="0" w:uiPriority="0" w:unhideWhenUsed="0" w:qFormat="1"/>
-    <w:lsdException w:name="heading 1" w:semiHidden="0" w:uiPriority="9" w:unhideWhenUsed="0" w:qFormat="1"/>
-    <w:lsdException w:name="heading 2" w:uiPriority="9" w:qFormat="1"/>
-    <w:lsdException w:name="heading 3" w:uiPriority="9" w:qFormat="1"/>
-    <w:lsdException w:name="heading 4" w:uiPriority="9" w:qFormat="1"/>
-    <w:lsdException w:name="heading 5" w:uiPriority="9" w:qFormat="1"/>
-    <w:lsdException w:name="heading 6" w:uiPriority="9" w:qFormat="1"/>
-    <w:lsdException w:name="heading 7" w:uiPriority="9" w:qFormat="1"/>
-    <w:lsdException w:name="heading 8" w:uiPriority="9" w:qFormat="1"/>
-    <w:lsdException w:name="heading 9" w:uiPriority="9" w:qFormat="1"/>
-    <w:lsdException w:name="toc 1" w:uiPriority="39"/>
-    <w:lsdException w:name="toc 2" w:uiPriority="39"/>
-    <w:lsdException w:name="toc 3" w:uiPriority="39"/>
-    <w:lsdException w:name="toc 4" w:uiPriority="39"/>
-    <w:lsdException w:name="toc 5" w:uiPriority="39"/>
-    <w:lsdException w:name="toc 6" w:uiPriority="39"/>
-    <w:lsdException w:name="toc 7" w:uiPriority="39"/>
-    <w:lsdException w:name="toc 8" w:uiPriority="39"/>
-    <w:lsdException w:name="toc 9" w:uiPriority="39"/>
-    <w:lsdException w:name="caption" w:uiPriority="35" w:qFormat="1"/>
-    <w:lsdException w:name="Title" w:semiHidden="0" w:uiPriority="10" w:unhideWhenUsed="0" w:qFormat="1"/>
-    <w:lsdException w:name="Default Paragraph Font" w:uiPriority="1"/>
-    <w:lsdException w:name="Subtitle" w:semiHidden="0" w:uiPriority="11" w:unhideWhenUsed="0" w:qFormat="1"/>
-    <w:lsdException w:name="Strong" w:semiHidden="0" w:uiPriority="22" w:unhideWhenUsed="0" w:qFormat="1"/>
-    <w:lsdException w:name="Emphasis" w:semiHidden="0" w:uiPriority="20" w:unhideWhenUsed="0" w:qFormat="1"/>
-    <w:lsdException w:name="Table Grid" w:semiHidden="0" w:uiPriority="39" w:unhideWhenUsed="0"/>
-    <w:lsdException w:name="Note Level 1" w:semiHidden="0" w:unhideWhenUsed="0"/>
-    <w:lsdException w:name="Note Level 2" w:semiHidden="0" w:unhideWhenUsed="0"/>
-    <w:lsdException w:name="Note Level 3" w:semiHidden="0" w:unhideWhenUsed="0"/>
-    <w:lsdException w:name="Note Level 4" w:semiHidden="0" w:unhideWhenUsed="0"/>
-    <w:lsdException w:name="Note Level 5" w:semiHidden="0" w:unhideWhenUsed="0"/>
-    <w:lsdException w:name="Note Level 6" w:semiHidden="0" w:unhideWhenUsed="0"/>
-    <w:lsdException w:name="Note Level 7" w:semiHidden="0" w:unhideWhenUsed="0"/>
-    <w:lsdException w:name="Note Level 8" w:semiHidden="0" w:unhideWhenUsed="0"/>
-    <w:lsdException w:name="Note Level 9" w:semiHidden="0" w:unhideWhenUsed="0"/>
-    <w:lsdException w:name="Placeholder Text" w:unhideWhenUsed="0"/>
-    <w:lsdException w:name="No Spacing" w:semiHidden="0" w:uiPriority="1" w:unhideWhenUsed="0" w:qFormat="1"/>
-    <w:lsdException w:name="Light Shading" w:semiHidden="0" w:uiPriority="60" w:unhideWhenUsed="0"/>
-    <w:lsdException w:name="Light List" w:semiHidden="0" w:uiPriority="61" w:unhideWhenUsed="0"/>
-    <w:lsdException w:name="Light Grid" w:semiHidden="0" w:uiPriority="62" w:unhideWhenUsed="0"/>
-    <w:lsdException w:name="Medium Shading 1" w:semiHidden="0" w:uiPriority="63" w:unhideWhenUsed="0"/>
-    <w:lsdException w:name="Medium Shading 2" w:semiHidden="0" w:uiPriority="64" w:unhideWhenUsed="0"/>
-    <w:lsdException w:name="Medium List 1" w:semiHidden="0" w:uiPriority="65" w:unhideWhenUsed="0"/>
-    <w:lsdException w:name="Medium List 2" w:semiHidden="0" w:uiPriority="66" w:unhideWhenUsed="0"/>
-    <w:lsdException w:name="Medium Grid 1" w:semiHidden="0" w:uiPriority="67" w:unhideWhenUsed="0"/>
-    <w:lsdException w:name="Medium Grid 2" w:semiHidden="0" w:uiPriority="68" w:unhideWhenUsed="0"/>
-    <w:lsdException w:name="Medium Grid 3" w:semiHidden="0" w:uiPriority="69" w:unhideWhenUsed="0"/>
-    <w:lsdException w:name="Dark List" w:semiHidden="0" w:uiPriority="70" w:unhideWhenUsed="0"/>
-    <w:lsdException w:name="Colorful Shading" w:semiHidden="0" w:uiPriority="71" w:unhideWhenUsed="0"/>
-    <w:lsdException w:name="Colorful List" w:semiHidden="0" w:uiPriority="72" w:unhideWhenUsed="0"/>
-    <w:lsdException w:name="Colorful Grid" w:semiHidden="0" w:uiPriority="73" w:unhideWhenUsed="0"/>
-    <w:lsdException w:name="Light Shading Accent 1" w:semiHidden="0" w:uiPriority="60" w:unhideWhenUsed="0"/>
-    <w:lsdException w:name="Light List Accent 1" w:semiHidden="0" w:uiPriority="61" w:unhideWhenUsed="0"/>
-    <w:lsdException w:name="Light Grid Accent 1" w:semiHidden="0" w:uiPriority="62" w:unhideWhenUsed="0"/>
-    <w:lsdException w:name="Medium Shading 1 Accent 1" w:semiHidden="0" w:uiPriority="63" w:unhideWhenUsed="0"/>
-    <w:lsdException w:name="Medium Shading 2 Accent 1" w:semiHidden="0" w:uiPriority="64" w:unhideWhenUsed="0"/>
-    <w:lsdException w:name="Medium List 1 Accent 1" w:semiHidden="0" w:uiPriority="65" w:unhideWhenUsed="0"/>
-    <w:lsdException w:name="Revision" w:unhideWhenUsed="0"/>
-    <w:lsdException w:name="List Paragraph" w:semiHidden="0" w:uiPriority="34" w:unhideWhenUsed="0" w:qFormat="1"/>
-    <w:lsdException w:name="Quote" w:semiHidden="0" w:uiPriority="29" w:unhideWhenUsed="0" w:qFormat="1"/>
-    <w:lsdException w:name="Intense Quote" w:semiHidden="0" w:uiPriority="30" w:unhideWhenUsed="0" w:qFormat="1"/>
-    <w:lsdException w:name="Medium List 2 Accent 1" w:semiHidden="0" w:uiPriority="66" w:unhideWhenUsed="0"/>
-    <w:lsdException w:name="Medium Grid 1 Accent 1" w:semiHidden="0" w:uiPriority="67" w:unhideWhenUsed="0"/>
-    <w:lsdException w:name="Medium Grid 2 Accent 1" w:semiHidden="0" w:uiPriority="68" w:unhideWhenUsed="0"/>
-    <w:lsdException w:name="Medium Grid 3 Accent 1" w:semiHidden="0" w:uiPriority="69" w:unhideWhenUsed="0"/>
-    <w:lsdException w:name="Dark List Accent 1" w:semiHidden="0" w:uiPriority="70" w:unhideWhenUsed="0"/>
-    <w:lsdException w:name="Colorful Shading Accent 1" w:semiHidden="0" w:uiPriority="71" w:unhideWhenUsed="0"/>
-    <w:lsdException w:name="Colorful List Accent 1" w:semiHidden="0" w:uiPriority="72" w:unhideWhenUsed="0"/>
-    <w:lsdException w:name="Colorful Grid Accent 1" w:semiHidden="0" w:uiPriority="73" w:unhideWhenUsed="0"/>
-    <w:lsdException w:name="Light Shading Accent 2" w:semiHidden="0" w:uiPriority="60" w:unhideWhenUsed="0"/>
-    <w:lsdException w:name="Light List Accent 2" w:semiHidden="0" w:uiPriority="61" w:unhideWhenUsed="0"/>
-    <w:lsdException w:name="Light Grid Accent 2" w:semiHidden="0" w:uiPriority="62" w:unhideWhenUsed="0"/>
-    <w:lsdException w:name="Medium Shading 1 Accent 2" w:semiHidden="0" w:uiPriority="63" w:unhideWhenUsed="0"/>
-    <w:lsdException w:name="Medium Shading 2 Accent 2" w:semiHidden="0" w:uiPriority="64" w:unhideWhenUsed="0"/>
-    <w:lsdException w:name="Medium List 1 Accent 2" w:semiHidden="0" w:uiPriority="65" w:unhideWhenUsed="0"/>
-    <w:lsdException w:name="Medium List 2 Accent 2" w:semiHidden="0" w:uiPriority="66" w:unhideWhenUsed="0"/>
-    <w:lsdException w:name="Medium Grid 1 Accent 2" w:semiHidden="0" w:uiPriority="67" w:unhideWhenUsed="0"/>
-    <w:lsdException w:name="Medium Grid 2 Accent 2" w:semiHidden="0" w:uiPriority="68" w:unhideWhenUsed="0"/>
-    <w:lsdException w:name="Medium Grid 3 Accent 2" w:semiHidden="0" w:uiPriority="69" w:unhideWhenUsed="0"/>
-    <w:lsdException w:name="Dark List Accent 2" w:semiHidden="0" w:uiPriority="70" w:unhideWhenUsed="0"/>
-    <w:lsdException w:name="Colorful Shading Accent 2" w:semiHidden="0" w:uiPriority="71" w:unhideWhenUsed="0"/>
-    <w:lsdException w:name="Colorful List Accent 2" w:semiHidden="0" w:uiPriority="72" w:unhideWhenUsed="0"/>
-    <w:lsdException w:name="Colorful Grid Accent 2" w:semiHidden="0" w:uiPriority="73" w:unhideWhenUsed="0"/>
-    <w:lsdException w:name="Light Shading Accent 3" w:semiHidden="0" w:uiPriority="60" w:unhideWhenUsed="0"/>
-    <w:lsdException w:name="Light List Accent 3" w:semiHidden="0" w:uiPriority="61" w:unhideWhenUsed="0"/>
-    <w:lsdException w:name="Light Grid Accent 3" w:semiHidden="0" w:uiPriority="62" w:unhideWhenUsed="0"/>
-    <w:lsdException w:name="Medium Shading 1 Accent 3" w:semiHidden="0" w:uiPriority="63" w:unhideWhenUsed="0"/>
-    <w:lsdException w:name="Medium Shading 2 Accent 3" w:semiHidden="0" w:uiPriority="64" w:unhideWhenUsed="0"/>
-    <w:lsdException w:name="Medium List 1 Accent 3" w:semiHidden="0" w:uiPriority="65" w:unhideWhenUsed="0"/>
-    <w:lsdException w:name="Medium List 2 Accent 3" w:semiHidden="0" w:uiPriority="66" w:unhideWhenUsed="0"/>
-    <w:lsdException w:name="Medium Grid 1 Accent 3" w:semiHidden="0" w:uiPriority="67" w:unhideWhenUsed="0"/>
-    <w:lsdException w:name="Medium Grid 2 Accent 3" w:semiHidden="0" w:uiPriority="68" w:unhideWhenUsed="0"/>
-    <w:lsdException w:name="Medium Grid 3 Accent 3" w:semiHidden="0" w:uiPriority="69" w:unhideWhenUsed="0"/>
-    <w:lsdException w:name="Dark List Accent 3" w:semiHidden="0" w:uiPriority="70" w:unhideWhenUsed="0"/>
-    <w:lsdException w:name="Colorful Shading Accent 3" w:semiHidden="0" w:uiPriority="71" w:unhideWhenUsed="0"/>
-    <w:lsdException w:name="Colorful List Accent 3" w:semiHidden="0" w:uiPriority="72" w:unhideWhenUsed="0"/>
-    <w:lsdException w:name="Colorful Grid Accent 3" w:semiHidden="0" w:uiPriority="73" w:unhideWhenUsed="0"/>
-    <w:lsdException w:name="Light Shading Accent 4" w:semiHidden="0" w:uiPriority="60" w:unhideWhenUsed="0"/>
-    <w:lsdException w:name="Light List Accent 4" w:semiHidden="0" w:uiPriority="61" w:unhideWhenUsed="0"/>
-    <w:lsdException w:name="Light Grid Accent 4" w:semiHidden="0" w:uiPriority="62" w:unhideWhenUsed="0"/>
-    <w:lsdException w:name="Medium Shading 1 Accent 4" w:semiHidden="0" w:uiPriority="63" w:unhideWhenUsed="0"/>
-    <w:lsdException w:name="Medium Shading 2 Accent 4" w:semiHidden="0" w:uiPriority="64" w:unhideWhenUsed="0"/>
-    <w:lsdException w:name="Medium List 1 Accent 4" w:semiHidden="0" w:uiPriority="65" w:unhideWhenUsed="0"/>
-    <w:lsdException w:name="Medium List 2 Accent 4" w:semiHidden="0" w:uiPriority="66" w:unhideWhenUsed="0"/>
-    <w:lsdException w:name="Medium Grid 1 Accent 4" w:semiHidden="0" w:uiPriority="67" w:unhideWhenUsed="0"/>
-    <w:lsdException w:name="Medium Grid 2 Accent 4" w:semiHidden="0" w:uiPriority="68" w:unhideWhenUsed="0"/>
-    <w:lsdException w:name="Medium Grid 3 Accent 4" w:semiHidden="0" w:uiPriority="69" w:unhideWhenUsed="0"/>
-    <w:lsdException w:name="Dark List Accent 4" w:semiHidden="0" w:uiPriority="70" w:unhideWhenUsed="0"/>
-    <w:lsdException w:name="Colorful Shading Accent 4" w:semiHidden="0" w:uiPriority="71" w:unhideWhenUsed="0"/>
-    <w:lsdException w:name="Colorful List Accent 4" w:semiHidden="0" w:uiPriority="72" w:unhideWhenUsed="0"/>
-    <w:lsdException w:name="Colorful Grid Accent 4" w:semiHidden="0" w:uiPriority="73" w:unhideWhenUsed="0"/>
-    <w:lsdException w:name="Light Shading Accent 5" w:semiHidden="0" w:uiPriority="60" w:unhideWhenUsed="0"/>
-    <w:lsdException w:name="Light List Accent 5" w:semiHidden="0" w:uiPriority="61" w:unhideWhenUsed="0"/>
-    <w:lsdException w:name="Light Grid Accent 5" w:semiHidden="0" w:uiPriority="62" w:unhideWhenUsed="0"/>
-    <w:lsdException w:name="Medium Shading 1 Accent 5" w:semiHidden="0" w:uiPriority="63" w:unhideWhenUsed="0"/>
-    <w:lsdException w:name="Medium Shading 2 Accent 5" w:semiHidden="0" w:uiPriority="64" w:unhideWhenUsed="0"/>
-    <w:lsdException w:name="Medium List 1 Accent 5" w:semiHidden="0" w:uiPriority="65" w:unhideWhenUsed="0"/>
-    <w:lsdException w:name="Medium List 2 Accent 5" w:semiHidden="0" w:uiPriority="66" w:unhideWhenUsed="0"/>
-    <w:lsdException w:name="Medium Grid 1 Accent 5" w:semiHidden="0" w:uiPriority="67" w:unhideWhenUsed="0"/>
-    <w:lsdException w:name="Medium Grid 2 Accent 5" w:semiHidden="0" w:uiPriority="68" w:unhideWhenUsed="0"/>
-    <w:lsdException w:name="Medium Grid 3 Accent 5" w:semiHidden="0" w:uiPriority="69" w:unhideWhenUsed="0"/>
-    <w:lsdException w:name="Dark List Accent 5" w:semiHidden="0" w:uiPriority="70" w:unhideWhenUsed="0"/>
-    <w:lsdException w:name="Colorful Shading Accent 5" w:semiHidden="0" w:uiPriority="71" w:unhideWhenUsed="0"/>
-    <w:lsdException w:name="Colorful List Accent 5" w:semiHidden="0" w:uiPriority="72" w:unhideWhenUsed="0"/>
-    <w:lsdException w:name="Colorful Grid Accent 5" w:semiHidden="0" w:uiPriority="73" w:unhideWhenUsed="0"/>
-    <w:lsdException w:name="Light Shading Accent 6" w:semiHidden="0" w:uiPriority="60" w:unhideWhenUsed="0"/>
-    <w:lsdException w:name="Light List Accent 6" w:semiHidden="0" w:uiPriority="61" w:unhideWhenUsed="0"/>
-    <w:lsdException w:name="Light Grid Accent 6" w:semiHidden="0" w:uiPriority="62" w:unhideWhenUsed="0"/>
-    <w:lsdException w:name="Medium Shading 1 Accent 6" w:semiHidden="0" w:uiPriority="63" w:unhideWhenUsed="0"/>
-    <w:lsdException w:name="Medium Shading 2 Accent 6" w:semiHidden="0" w:uiPriority="64" w:unhideWhenUsed="0"/>
-    <w:lsdException w:name="Medium List 1 Accent 6" w:semiHidden="0" w:uiPriority="65" w:unhideWhenUsed="0"/>
-    <w:lsdException w:name="Medium List 2 Accent 6" w:semiHidden="0" w:uiPriority="66" w:unhideWhenUsed="0"/>
-    <w:lsdException w:name="Medium Grid 1 Accent 6" w:semiHidden="0" w:uiPriority="67" w:unhideWhenUsed="0"/>
-    <w:lsdException w:name="Medium Grid 2 Accent 6" w:semiHidden="0" w:uiPriority="68" w:unhideWhenUsed="0"/>
-    <w:lsdException w:name="Medium Grid 3 Accent 6" w:semiHidden="0" w:uiPriority="69" w:unhideWhenUsed="0"/>
-    <w:lsdException w:name="Dark List Accent 6" w:semiHidden="0" w:uiPriority="70" w:unhideWhenUsed="0"/>
-    <w:lsdException w:name="Colorful Shading Accent 6" w:semiHidden="0" w:uiPriority="71" w:unhideWhenUsed="0"/>
-    <w:lsdException w:name="Colorful List Accent 6" w:semiHidden="0" w:uiPriority="72" w:unhideWhenUsed="0"/>
-    <w:lsdException w:name="Colorful Grid Accent 6" w:semiHidden="0" w:uiPriority="73" w:unhideWhenUsed="0"/>
-    <w:lsdException w:name="Subtle Emphasis" w:semiHidden="0" w:uiPriority="19" w:unhideWhenUsed="0" w:qFormat="1"/>
-    <w:lsdException w:name="Intense Emphasis" w:semiHidden="0" w:uiPriority="21" w:unhideWhenUsed="0" w:qFormat="1"/>
-    <w:lsdException w:name="Subtle Reference" w:semiHidden="0" w:uiPriority="31" w:unhideWhenUsed="0" w:qFormat="1"/>
-    <w:lsdException w:name="Intense Reference" w:semiHidden="0" w:uiPriority="32" w:unhideWhenUsed="0" w:qFormat="1"/>
-    <w:lsdException w:name="Book Title" w:semiHidden="0" w:uiPriority="33" w:unhideWhenUsed="0" w:qFormat="1"/>
-    <w:lsdException w:name="Bibliography" w:uiPriority="37"/>
-    <w:lsdException w:name="TOC Heading" w:uiPriority="39" w:qFormat="1"/>
+  <w:latentStyles w:defLockedState="0" w:defUIPriority="99" w:defSemiHidden="0" w:defUnhideWhenUsed="0" w:defQFormat="0" w:count="375">
+    <w:lsdException w:name="Normal" w:uiPriority="0" w:qFormat="1"/>
+    <w:lsdException w:name="heading 1" w:uiPriority="9" w:qFormat="1"/>
+    <w:lsdException w:name="heading 2" w:semiHidden="1" w:uiPriority="9" w:unhideWhenUsed="1" w:qFormat="1"/>
+    <w:lsdException w:name="heading 3" w:semiHidden="1" w:uiPriority="9" w:unhideWhenUsed="1" w:qFormat="1"/>
+    <w:lsdException w:name="heading 4" w:semiHidden="1" w:uiPriority="9" w:unhideWhenUsed="1" w:qFormat="1"/>
+    <w:lsdException w:name="heading 5" w:semiHidden="1" w:uiPriority="9" w:unhideWhenUsed="1" w:qFormat="1"/>
+    <w:lsdException w:name="heading 6" w:semiHidden="1" w:uiPriority="9" w:unhideWhenUsed="1" w:qFormat="1"/>
+    <w:lsdException w:name="heading 7" w:semiHidden="1" w:uiPriority="9" w:unhideWhenUsed="1" w:qFormat="1"/>
+    <w:lsdException w:name="heading 8" w:semiHidden="1" w:uiPriority="9" w:unhideWhenUsed="1" w:qFormat="1"/>
+    <w:lsdException w:name="heading 9" w:semiHidden="1" w:uiPriority="9" w:unhideWhenUsed="1" w:qFormat="1"/>
+    <w:lsdException w:name="index 1" w:semiHidden="1" w:unhideWhenUsed="1"/>
+    <w:lsdException w:name="index 2" w:semiHidden="1" w:unhideWhenUsed="1"/>
+    <w:lsdException w:name="index 3" w:semiHidden="1" w:unhideWhenUsed="1"/>
+    <w:lsdException w:name="index 4" w:semiHidden="1" w:unhideWhenUsed="1"/>
+    <w:lsdException w:name="index 5" w:semiHidden="1" w:unhideWhenUsed="1"/>
+    <w:lsdException w:name="index 6" w:semiHidden="1" w:unhideWhenUsed="1"/>
+    <w:lsdException w:name="index 7" w:semiHidden="1" w:unhideWhenUsed="1"/>
+    <w:lsdException w:name="index 8" w:semiHidden="1" w:unhideWhenUsed="1"/>
+    <w:lsdException w:name="index 9" w:semiHidden="1" w:unhideWhenUsed="1"/>
+    <w:lsdException w:name="toc 1" w:semiHidden="1" w:uiPriority="39" w:unhideWhenUsed="1"/>
+    <w:lsdException w:name="toc 2" w:semiHidden="1" w:uiPriority="39" w:unhideWhenUsed="1"/>
+    <w:lsdException w:name="toc 3" w:semiHidden="1" w:uiPriority="39" w:unhideWhenUsed="1"/>
+    <w:lsdException w:name="toc 4" w:semiHidden="1" w:uiPriority="39" w:unhideWhenUsed="1"/>
+    <w:lsdException w:name="toc 5" w:semiHidden="1" w:uiPriority="39" w:unhideWhenUsed="1"/>
+    <w:lsdException w:name="toc 6" w:semiHidden="1" w:uiPriority="39" w:unhideWhenUsed="1"/>
+    <w:lsdException w:name="toc 7" w:semiHidden="1" w:uiPriority="39" w:unhideWhenUsed="1"/>
+    <w:lsdException w:name="toc 8" w:semiHidden="1" w:uiPriority="39" w:unhideWhenUsed="1"/>
+    <w:lsdException w:name="toc 9" w:semiHidden="1" w:uiPriority="39" w:unhideWhenUsed="1"/>
+    <w:lsdException w:name="Normal Indent" w:semiHidden="1" w:unhideWhenUsed="1"/>
+    <w:lsdException w:name="footnote text" w:semiHidden="1" w:unhideWhenUsed="1"/>
+    <w:lsdException w:name="annotation text" w:semiHidden="1" w:unhideWhenUsed="1"/>
+    <w:lsdException w:name="header" w:semiHidden="1" w:unhideWhenUsed="1"/>
+    <w:lsdException w:name="footer" w:semiHidden="1" w:unhideWhenUsed="1"/>
+    <w:lsdException w:name="index heading" w:semiHidden="1" w:unhideWhenUsed="1"/>
+    <w:lsdException w:name="caption" w:semiHidden="1" w:uiPriority="35" w:unhideWhenUsed="1" w:qFormat="1"/>
+    <w:lsdException w:name="table of figures" w:semiHidden="1" w:unhideWhenUsed="1"/>
+    <w:lsdException w:name="envelope address" w:semiHidden="1" w:unhideWhenUsed="1"/>
+    <w:lsdException w:name="envelope return" w:semiHidden="1" w:unhideWhenUsed="1"/>
+    <w:lsdException w:name="footnote reference" w:semiHidden="1" w:unhideWhenUsed="1"/>
+    <w:lsdException w:name="annotation reference" w:semiHidden="1" w:unhideWhenUsed="1"/>
+    <w:lsdException w:name="line number" w:semiHidden="1" w:unhideWhenUsed="1"/>
+    <w:lsdException w:name="page number" w:semiHidden="1" w:unhideWhenUsed="1"/>
+    <w:lsdException w:name="endnote reference" w:semiHidden="1" w:unhideWhenUsed="1"/>
+    <w:lsdException w:name="endnote text" w:semiHidden="1" w:unhideWhenUsed="1"/>
+    <w:lsdException w:name="table of authorities" w:semiHidden="1" w:unhideWhenUsed="1"/>
+    <w:lsdException w:name="macro" w:semiHidden="1" w:unhideWhenUsed="1"/>
+    <w:lsdException w:name="toa heading" w:semiHidden="1" w:unhideWhenUsed="1"/>
+    <w:lsdException w:name="List" w:semiHidden="1" w:unhideWhenUsed="1"/>
+    <w:lsdException w:name="List Bullet" w:semiHidden="1" w:unhideWhenUsed="1"/>
+    <w:lsdException w:name="List Number" w:semiHidden="1" w:unhideWhenUsed="1"/>
+    <w:lsdException w:name="List 2" w:semiHidden="1" w:unhideWhenUsed="1"/>
+    <w:lsdException w:name="List 3" w:semiHidden="1" w:unhideWhenUsed="1"/>
+    <w:lsdException w:name="List 4" w:semiHidden="1" w:unhideWhenUsed="1"/>
+    <w:lsdException w:name="List 5" w:semiHidden="1" w:unhideWhenUsed="1"/>
+    <w:lsdException w:name="List Bullet 2" w:semiHidden="1" w:unhideWhenUsed="1"/>
+    <w:lsdException w:name="List Bullet 3" w:semiHidden="1" w:unhideWhenUsed="1"/>
+    <w:lsdException w:name="List Bullet 4" w:semiHidden="1" w:unhideWhenUsed="1"/>
+    <w:lsdException w:name="List Bullet 5" w:semiHidden="1" w:unhideWhenUsed="1"/>
+    <w:lsdException w:name="List Number 2" w:semiHidden="1" w:unhideWhenUsed="1"/>
+    <w:lsdException w:name="List Number 3" w:semiHidden="1" w:unhideWhenUsed="1"/>
+    <w:lsdException w:name="List Number 4" w:semiHidden="1" w:unhideWhenUsed="1"/>
+    <w:lsdException w:name="List Number 5" w:semiHidden="1" w:unhideWhenUsed="1"/>
+    <w:lsdException w:name="Title" w:uiPriority="10" w:qFormat="1"/>
+    <w:lsdException w:name="Closing" w:semiHidden="1" w:unhideWhenUsed="1"/>
+    <w:lsdException w:name="Signature" w:semiHidden="1" w:unhideWhenUsed="1"/>
+    <w:lsdException w:name="Default Paragraph Font" w:semiHidden="1" w:uiPriority="1" w:unhideWhenUsed="1"/>
+    <w:lsdException w:name="Body Text" w:semiHidden="1" w:unhideWhenUsed="1"/>
+    <w:lsdException w:name="Body Text Indent" w:semiHidden="1" w:unhideWhenUsed="1"/>
+    <w:lsdException w:name="List Continue" w:semiHidden="1" w:unhideWhenUsed="1"/>
+    <w:lsdException w:name="List Continue 2" w:semiHidden="1" w:unhideWhenUsed="1"/>
+    <w:lsdException w:name="List Continue 3" w:semiHidden="1" w:unhideWhenUsed="1"/>
+    <w:lsdException w:name="List Continue 4" w:semiHidden="1" w:unhideWhenUsed="1"/>
+    <w:lsdException w:name="List Continue 5" w:semiHidden="1" w:unhideWhenUsed="1"/>
+    <w:lsdException w:name="Message Header" w:semiHidden="1" w:unhideWhenUsed="1"/>
+    <w:lsdException w:name="Subtitle" w:uiPriority="11" w:qFormat="1"/>
+    <w:lsdException w:name="Salutation" w:semiHidden="1" w:unhideWhenUsed="1"/>
+    <w:lsdException w:name="Date" w:semiHidden="1" w:unhideWhenUsed="1"/>
+    <w:lsdException w:name="Body Text First Indent" w:semiHidden="1" w:unhideWhenUsed="1"/>
+    <w:lsdException w:name="Body Text First Indent 2" w:semiHidden="1" w:unhideWhenUsed="1"/>
+    <w:lsdException w:name="Note Heading" w:semiHidden="1" w:unhideWhenUsed="1"/>
+    <w:lsdException w:name="Body Text 2" w:semiHidden="1" w:unhideWhenUsed="1"/>
+    <w:lsdException w:name="Body Text 3" w:semiHidden="1" w:unhideWhenUsed="1"/>
+    <w:lsdException w:name="Body Text Indent 2" w:semiHidden="1" w:unhideWhenUsed="1"/>
+    <w:lsdException w:name="Body Text Indent 3" w:semiHidden="1" w:unhideWhenUsed="1"/>
+    <w:lsdException w:name="Block Text" w:semiHidden="1" w:unhideWhenUsed="1"/>
+    <w:lsdException w:name="Hyperlink" w:semiHidden="1" w:unhideWhenUsed="1"/>
+    <w:lsdException w:name="FollowedHyperlink" w:semiHidden="1" w:unhideWhenUsed="1"/>
+    <w:lsdException w:name="Strong" w:uiPriority="22" w:qFormat="1"/>
+    <w:lsdException w:name="Emphasis" w:uiPriority="20" w:qFormat="1"/>
+    <w:lsdException w:name="Document Map" w:semiHidden="1" w:unhideWhenUsed="1"/>
+    <w:lsdException w:name="Plain Text" w:semiHidden="1" w:unhideWhenUsed="1"/>
+    <w:lsdException w:name="E-mail Signature" w:semiHidden="1" w:unhideWhenUsed="1"/>
+    <w:lsdException w:name="HTML Top of Form" w:semiHidden="1" w:unhideWhenUsed="1"/>
+    <w:lsdException w:name="HTML Bottom of Form" w:semiHidden="1" w:unhideWhenUsed="1"/>
+    <w:lsdException w:name="Normal (Web)" w:semiHidden="1" w:unhideWhenUsed="1"/>
+    <w:lsdException w:name="HTML Acronym" w:semiHidden="1" w:unhideWhenUsed="1"/>
+    <w:lsdException w:name="HTML Address" w:semiHidden="1" w:unhideWhenUsed="1"/>
+    <w:lsdException w:name="HTML Cite" w:semiHidden="1" w:unhideWhenUsed="1"/>
+    <w:lsdException w:name="HTML Code" w:semiHidden="1" w:unhideWhenUsed="1"/>
+    <w:lsdException w:name="HTML Definition" w:semiHidden="1" w:unhideWhenUsed="1"/>
+    <w:lsdException w:name="HTML Keyboard" w:semiHidden="1" w:unhideWhenUsed="1"/>
+    <w:lsdException w:name="HTML Preformatted" w:semiHidden="1" w:unhideWhenUsed="1"/>
+    <w:lsdException w:name="HTML Sample" w:semiHidden="1" w:unhideWhenUsed="1"/>
+    <w:lsdException w:name="HTML Typewriter" w:semiHidden="1" w:unhideWhenUsed="1"/>
+    <w:lsdException w:name="HTML Variable" w:semiHidden="1" w:unhideWhenUsed="1"/>
+    <w:lsdException w:name="Normal Table" w:semiHidden="1" w:unhideWhenUsed="1"/>
+    <w:lsdException w:name="annotation subject" w:semiHidden="1" w:unhideWhenUsed="1"/>
+    <w:lsdException w:name="No List" w:semiHidden="1" w:unhideWhenUsed="1"/>
+    <w:lsdException w:name="Outline List 1" w:semiHidden="1" w:unhideWhenUsed="1"/>
+    <w:lsdException w:name="Outline List 2" w:semiHidden="1" w:unhideWhenUsed="1"/>
+    <w:lsdException w:name="Outline List 3" w:semiHidden="1" w:unhideWhenUsed="1"/>
+    <w:lsdException w:name="Table Simple 1" w:semiHidden="1" w:unhideWhenUsed="1"/>
+    <w:lsdException w:name="Table Simple 2" w:semiHidden="1" w:unhideWhenUsed="1"/>
+    <w:lsdException w:name="Table Simple 3" w:semiHidden="1" w:unhideWhenUsed="1"/>
+    <w:lsdException w:name="Table Classic 1" w:semiHidden="1" w:unhideWhenUsed="1"/>
+    <w:lsdException w:name="Table Classic 2" w:semiHidden="1" w:unhideWhenUsed="1"/>
+    <w:lsdException w:name="Table Classic 3" w:semiHidden="1" w:unhideWhenUsed="1"/>
+    <w:lsdException w:name="Table Classic 4" w:semiHidden="1" w:unhideWhenUsed="1"/>
+    <w:lsdException w:name="Table Colorful 1" w:semiHidden="1" w:unhideWhenUsed="1"/>
+    <w:lsdException w:name="Table Colorful 2" w:semiHidden="1" w:unhideWhenUsed="1"/>
+    <w:lsdException w:name="Table Colorful 3" w:semiHidden="1" w:unhideWhenUsed="1"/>
+    <w:lsdException w:name="Table Columns 1" w:semiHidden="1" w:unhideWhenUsed="1"/>
+    <w:lsdException w:name="Table Columns 2" w:semiHidden="1" w:unhideWhenUsed="1"/>
+    <w:lsdException w:name="Table Columns 3" w:semiHidden="1" w:unhideWhenUsed="1"/>
+    <w:lsdException w:name="Table Columns 4" w:semiHidden="1" w:unhideWhenUsed="1"/>
+    <w:lsdException w:name="Table Columns 5" w:semiHidden="1" w:unhideWhenUsed="1"/>
+    <w:lsdException w:name="Table Grid 1" w:semiHidden="1" w:unhideWhenUsed="1"/>
+    <w:lsdException w:name="Table Grid 2" w:semiHidden="1" w:unhideWhenUsed="1"/>
+    <w:lsdException w:name="Table Grid 3" w:semiHidden="1" w:unhideWhenUsed="1"/>
+    <w:lsdException w:name="Table Grid 4" w:semiHidden="1" w:unhideWhenUsed="1"/>
+    <w:lsdException w:name="Table Grid 5" w:semiHidden="1" w:unhideWhenUsed="1"/>
+    <w:lsdException w:name="Table Grid 6" w:semiHidden="1" w:unhideWhenUsed="1"/>
+    <w:lsdException w:name="Table Grid 7" w:semiHidden="1" w:unhideWhenUsed="1"/>
+    <w:lsdException w:name="Table Grid 8" w:semiHidden="1" w:unhideWhenUsed="1"/>
+    <w:lsdException w:name="Table List 1" w:semiHidden="1" w:unhideWhenUsed="1"/>
+    <w:lsdException w:name="Table List 2" w:semiHidden="1" w:unhideWhenUsed="1"/>
+    <w:lsdException w:name="Table List 3" w:semiHidden="1" w:unhideWhenUsed="1"/>
+    <w:lsdException w:name="Table List 4" w:semiHidden="1" w:unhideWhenUsed="1"/>
+    <w:lsdException w:name="Table List 5" w:semiHidden="1" w:unhideWhenUsed="1"/>
+    <w:lsdException w:name="Table List 6" w:semiHidden="1" w:unhideWhenUsed="1"/>
+    <w:lsdException w:name="Table List 7" w:semiHidden="1" w:unhideWhenUsed="1"/>
+    <w:lsdException w:name="Table List 8" w:semiHidden="1" w:unhideWhenUsed="1"/>
+    <w:lsdException w:name="Table 3D effects 1" w:semiHidden="1" w:unhideWhenUsed="1"/>
+    <w:lsdException w:name="Table 3D effects 2" w:semiHidden="1" w:unhideWhenUsed="1"/>
+    <w:lsdException w:name="Table 3D effects 3" w:semiHidden="1" w:unhideWhenUsed="1"/>
+    <w:lsdException w:name="Table Contemporary" w:semiHidden="1" w:unhideWhenUsed="1"/>
+    <w:lsdException w:name="Table Elegant" w:semiHidden="1" w:unhideWhenUsed="1"/>
+    <w:lsdException w:name="Table Professional" w:semiHidden="1" w:unhideWhenUsed="1"/>
+    <w:lsdException w:name="Table Subtle 1" w:semiHidden="1" w:unhideWhenUsed="1"/>
+    <w:lsdException w:name="Table Subtle 2" w:semiHidden="1" w:unhideWhenUsed="1"/>
+    <w:lsdException w:name="Table Web 1" w:semiHidden="1" w:unhideWhenUsed="1"/>
+    <w:lsdException w:name="Table Web 2" w:semiHidden="1" w:unhideWhenUsed="1"/>
+    <w:lsdException w:name="Table Web 3" w:semiHidden="1" w:unhideWhenUsed="1"/>
+    <w:lsdException w:name="Balloon Text" w:semiHidden="1" w:unhideWhenUsed="1"/>
+    <w:lsdException w:name="Table Grid" w:uiPriority="39"/>
+    <w:lsdException w:name="Table Theme" w:semiHidden="1" w:unhideWhenUsed="1"/>
+    <w:lsdException w:name="Placeholder Text" w:semiHidden="1"/>
+    <w:lsdException w:name="No Spacing" w:uiPriority="1" w:qFormat="1"/>
+    <w:lsdException w:name="Light Shading" w:uiPriority="60"/>
+    <w:lsdException w:name="Light List" w:uiPriority="61"/>
+    <w:lsdException w:name="Light Grid" w:uiPriority="62"/>
+    <w:lsdException w:name="Medium Shading 1" w:uiPriority="63"/>
+    <w:lsdException w:name="Medium Shading 2" w:uiPriority="64"/>
+    <w:lsdException w:name="Medium List 1" w:uiPriority="65"/>
+    <w:lsdException w:name="Medium List 2" w:uiPriority="66"/>
+    <w:lsdException w:name="Medium Grid 1" w:uiPriority="67"/>
+    <w:lsdException w:name="Medium Grid 2" w:uiPriority="68"/>
+    <w:lsdException w:name="Medium Grid 3" w:uiPriority="69"/>
+    <w:lsdException w:name="Dark List" w:uiPriority="70"/>
+    <w:lsdException w:name="Colorful Shading" w:uiPriority="71"/>
+    <w:lsdException w:name="Colorful List" w:uiPriority="72"/>
+    <w:lsdException w:name="Colorful Grid" w:uiPriority="73"/>
+    <w:lsdException w:name="Light Shading Accent 1" w:uiPriority="60"/>
+    <w:lsdException w:name="Light List Accent 1" w:uiPriority="61"/>
+    <w:lsdException w:name="Light Grid Accent 1" w:uiPriority="62"/>
+    <w:lsdException w:name="Medium Shading 1 Accent 1" w:uiPriority="63"/>
+    <w:lsdException w:name="Medium Shading 2 Accent 1" w:uiPriority="64"/>
+    <w:lsdException w:name="Medium List 1 Accent 1" w:uiPriority="65"/>
+    <w:lsdException w:name="Revision" w:semiHidden="1"/>
+    <w:lsdException w:name="List Paragraph" w:uiPriority="34" w:qFormat="1"/>
+    <w:lsdException w:name="Quote" w:uiPriority="29" w:qFormat="1"/>
+    <w:lsdException w:name="Intense Quote" w:uiPriority="30" w:qFormat="1"/>
+    <w:lsdException w:name="Medium List 2 Accent 1" w:uiPriority="66"/>
+    <w:lsdException w:name="Medium Grid 1 Accent 1" w:uiPriority="67"/>
+    <w:lsdException w:name="Medium Grid 2 Accent 1" w:uiPriority="68"/>
+    <w:lsdException w:name="Medium Grid 3 Accent 1" w:uiPriority="69"/>
+    <w:lsdException w:name="Dark List Accent 1" w:uiPriority="70"/>
+    <w:lsdException w:name="Colorful Shading Accent 1" w:uiPriority="71"/>
+    <w:lsdException w:name="Colorful List Accent 1" w:uiPriority="72"/>
+    <w:lsdException w:name="Colorful Grid Accent 1" w:uiPriority="73"/>
+    <w:lsdException w:name="Light Shading Accent 2" w:uiPriority="60"/>
+    <w:lsdException w:name="Light List Accent 2" w:uiPriority="61"/>
+    <w:lsdException w:name="Light Grid Accent 2" w:uiPriority="62"/>
+    <w:lsdException w:name="Medium Shading 1 Accent 2" w:uiPriority="63"/>
+    <w:lsdException w:name="Medium Shading 2 Accent 2" w:uiPriority="64"/>
+    <w:lsdException w:name="Medium List 1 Accent 2" w:uiPriority="65"/>
+    <w:lsdException w:name="Medium List 2 Accent 2" w:uiPriority="66"/>
+    <w:lsdException w:name="Medium Grid 1 Accent 2" w:uiPriority="67"/>
+    <w:lsdException w:name="Medium Grid 2 Accent 2" w:uiPriority="68"/>
+    <w:lsdException w:name="Medium Grid 3 Accent 2" w:uiPriority="69"/>
+    <w:lsdException w:name="Dark List Accent 2" w:uiPriority="70"/>
+    <w:lsdException w:name="Colorful Shading Accent 2" w:uiPriority="71"/>
+    <w:lsdException w:name="Colorful List Accent 2" w:uiPriority="72"/>
+    <w:lsdException w:name="Colorful Grid Accent 2" w:uiPriority="73"/>
+    <w:lsdException w:name="Light Shading Accent 3" w:uiPriority="60"/>
+    <w:lsdException w:name="Light List Accent 3" w:uiPriority="61"/>
+    <w:lsdException w:name="Light Grid Accent 3" w:uiPriority="62"/>
+    <w:lsdException w:name="Medium Shading 1 Accent 3" w:uiPriority="63"/>
+    <w:lsdException w:name="Medium Shading 2 Accent 3" w:uiPriority="64"/>
+    <w:lsdException w:name="Medium List 1 Accent 3" w:uiPriority="65"/>
+    <w:lsdException w:name="Medium List 2 Accent 3" w:uiPriority="66"/>
+    <w:lsdException w:name="Medium Grid 1 Accent 3" w:uiPriority="67"/>
+    <w:lsdException w:name="Medium Grid 2 Accent 3" w:uiPriority="68"/>
+    <w:lsdException w:name="Medium Grid 3 Accent 3" w:uiPriority="69"/>
+    <w:lsdException w:name="Dark List Accent 3" w:uiPriority="70"/>
+    <w:lsdException w:name="Colorful Shading Accent 3" w:uiPriority="71"/>
+    <w:lsdException w:name="Colorful List Accent 3" w:uiPriority="72"/>
+    <w:lsdException w:name="Colorful Grid Accent 3" w:uiPriority="73"/>
+    <w:lsdException w:name="Light Shading Accent 4" w:uiPriority="60"/>
+    <w:lsdException w:name="Light List Accent 4" w:uiPriority="61"/>
+    <w:lsdException w:name="Light Grid Accent 4" w:uiPriority="62"/>
+    <w:lsdException w:name="Medium Shading 1 Accent 4" w:uiPriority="63"/>
+    <w:lsdException w:name="Medium Shading 2 Accent 4" w:uiPriority="64"/>
+    <w:lsdException w:name="Medium List 1 Accent 4" w:uiPriority="65"/>
+    <w:lsdException w:name="Medium List 2 Accent 4" w:uiPriority="66"/>
+    <w:lsdException w:name="Medium Grid 1 Accent 4" w:uiPriority="67"/>
+    <w:lsdException w:name="Medium Grid 2 Accent 4" w:uiPriority="68"/>
+    <w:lsdException w:name="Medium Grid 3 Accent 4" w:uiPriority="69"/>
+    <w:lsdException w:name="Dark List Accent 4" w:uiPriority="70"/>
+    <w:lsdException w:name="Colorful Shading Accent 4" w:uiPriority="71"/>
+    <w:lsdException w:name="Colorful List Accent 4" w:uiPriority="72"/>
+    <w:lsdException w:name="Colorful Grid Accent 4" w:uiPriority="73"/>
+    <w:lsdException w:name="Light Shading Accent 5" w:uiPriority="60"/>
+    <w:lsdException w:name="Light List Accent 5" w:uiPriority="61"/>
+    <w:lsdException w:name="Light Grid Accent 5" w:uiPriority="62"/>
+    <w:lsdException w:name="Medium Shading 1 Accent 5" w:uiPriority="63"/>
+    <w:lsdException w:name="Medium Shading 2 Accent 5" w:uiPriority="64"/>
+    <w:lsdException w:name="Medium List 1 Accent 5" w:uiPriority="65"/>
+    <w:lsdException w:name="Medium List 2 Accent 5" w:uiPriority="66"/>
+    <w:lsdException w:name="Medium Grid 1 Accent 5" w:uiPriority="67"/>
+    <w:lsdException w:name="Medium Grid 2 Accent 5" w:uiPriority="68"/>
+    <w:lsdException w:name="Medium Grid 3 Accent 5" w:uiPriority="69"/>
+    <w:lsdException w:name="Dark List Accent 5" w:uiPriority="70"/>
+    <w:lsdException w:name="Colorful Shading Accent 5" w:uiPriority="71"/>
+    <w:lsdException w:name="Colorful List Accent 5" w:uiPriority="72"/>
+    <w:lsdException w:name="Colorful Grid Accent 5" w:uiPriority="73"/>
+    <w:lsdException w:name="Light Shading Accent 6" w:uiPriority="60"/>
+    <w:lsdException w:name="Light List Accent 6" w:uiPriority="61"/>
+    <w:lsdException w:name="Light Grid Accent 6" w:uiPriority="62"/>
+    <w:lsdException w:name="Medium Shading 1 Accent 6" w:uiPriority="63"/>
+    <w:lsdException w:name="Medium Shading 2 Accent 6" w:uiPriority="64"/>
+    <w:lsdException w:name="Medium List 1 Accent 6" w:uiPriority="65"/>
+    <w:lsdException w:name="Medium List 2 Accent 6" w:uiPriority="66"/>
+    <w:lsdException w:name="Medium Grid 1 Accent 6" w:uiPriority="67"/>
+    <w:lsdException w:name="Medium Grid 2 Accent 6" w:uiPriority="68"/>
+    <w:lsdException w:name="Medium Grid 3 Accent 6" w:uiPriority="69"/>
+    <w:lsdException w:name="Dark List Accent 6" w:uiPriority="70"/>
+    <w:lsdException w:name="Colorful Shading Accent 6" w:uiPriority="71"/>
+    <w:lsdException w:name="Colorful List Accent 6" w:uiPriority="72"/>
+    <w:lsdException w:name="Colorful Grid Accent 6" w:uiPriority="73"/>
+    <w:lsdException w:name="Subtle Emphasis" w:uiPriority="19" w:qFormat="1"/>
+    <w:lsdException w:name="Intense Emphasis" w:uiPriority="21" w:qFormat="1"/>
+    <w:lsdException w:name="Subtle Reference" w:uiPriority="31" w:qFormat="1"/>
+    <w:lsdException w:name="Intense Reference" w:uiPriority="32" w:qFormat="1"/>
+    <w:lsdException w:name="Book Title" w:uiPriority="33" w:qFormat="1"/>
+    <w:lsdException w:name="Bibliography" w:semiHidden="1" w:uiPriority="37" w:unhideWhenUsed="1"/>
+    <w:lsdException w:name="TOC Heading" w:semiHidden="1" w:uiPriority="39" w:unhideWhenUsed="1" w:qFormat="1"/>
+    <w:lsdException w:name="Grid Table Light" w:semiHidden="1" w:unhideWhenUsed="1"/>
+    <w:lsdException w:name="Grid Table 1 Light" w:semiHidden="1" w:unhideWhenUsed="1"/>
+    <w:lsdException w:name="Grid Table 2" w:semiHidden="1" w:unhideWhenUsed="1"/>
+    <w:lsdException w:name="Grid Table 3" w:semiHidden="1" w:unhideWhenUsed="1"/>
+    <w:lsdException w:name="Grid Table 4" w:uiPriority="49"/>
+    <w:lsdException w:name="Grid Table 5 Dark" w:uiPriority="50"/>
+    <w:lsdException w:name="Grid Table 6 Colorful" w:uiPriority="51"/>
+    <w:lsdException w:name="Grid Table 7 Colorful" w:uiPriority="52"/>
+    <w:lsdException w:name="Grid Table 1 Light Accent 1" w:uiPriority="46"/>
+    <w:lsdException w:name="Grid Table 2 Accent 1" w:uiPriority="47"/>
+    <w:lsdException w:name="Grid Table 3 Accent 1" w:uiPriority="48"/>
+    <w:lsdException w:name="Grid Table 4 Accent 1" w:uiPriority="49"/>
+    <w:lsdException w:name="Grid Table 5 Dark Accent 1" w:uiPriority="50"/>
+    <w:lsdException w:name="Grid Table 6 Colorful Accent 1" w:uiPriority="51"/>
+    <w:lsdException w:name="Grid Table 7 Colorful Accent 1" w:uiPriority="52"/>
+    <w:lsdException w:name="Grid Table 1 Light Accent 2" w:uiPriority="46"/>
+    <w:lsdException w:name="Grid Table 2 Accent 2" w:uiPriority="47"/>
+    <w:lsdException w:name="Grid Table 3 Accent 2" w:uiPriority="48"/>
+    <w:lsdException w:name="Grid Table 4 Accent 2" w:uiPriority="49"/>
+    <w:lsdException w:name="Grid Table 5 Dark Accent 2" w:uiPriority="50"/>
+    <w:lsdException w:name="Grid Table 6 Colorful Accent 2" w:uiPriority="51"/>
+    <w:lsdException w:name="Grid Table 7 Colorful Accent 2" w:uiPriority="52"/>
+    <w:lsdException w:name="Grid Table 1 Light Accent 3" w:uiPriority="46"/>
+    <w:lsdException w:name="Grid Table 2 Accent 3" w:uiPriority="47"/>
+    <w:lsdException w:name="Grid Table 3 Accent 3" w:uiPriority="48"/>
+    <w:lsdException w:name="Grid Table 4 Accent 3" w:uiPriority="49"/>
+    <w:lsdException w:name="Grid Table 5 Dark Accent 3" w:uiPriority="50"/>
+    <w:lsdException w:name="Grid Table 6 Colorful Accent 3" w:uiPriority="51"/>
+    <w:lsdException w:name="Grid Table 7 Colorful Accent 3" w:uiPriority="52"/>
+    <w:lsdException w:name="Grid Table 1 Light Accent 4" w:uiPriority="46"/>
+    <w:lsdException w:name="Grid Table 2 Accent 4" w:uiPriority="47"/>
+    <w:lsdException w:name="Grid Table 3 Accent 4" w:uiPriority="48"/>
+    <w:lsdException w:name="Grid Table 4 Accent 4" w:uiPriority="49"/>
+    <w:lsdException w:name="Grid Table 5 Dark Accent 4" w:uiPriority="50"/>
+    <w:lsdException w:name="Grid Table 6 Colorful Accent 4" w:uiPriority="51"/>
+    <w:lsdException w:name="Grid Table 7 Colorful Accent 4" w:uiPriority="52"/>
+    <w:lsdException w:name="Grid Table 1 Light Accent 5" w:uiPriority="46"/>
+    <w:lsdException w:name="Grid Table 2 Accent 5" w:uiPriority="47"/>
+    <w:lsdException w:name="Grid Table 3 Accent 5" w:uiPriority="48"/>
+    <w:lsdException w:name="Grid Table 4 Accent 5" w:uiPriority="49"/>
+    <w:lsdException w:name="Grid Table 5 Dark Accent 5" w:uiPriority="50"/>
+    <w:lsdException w:name="Grid Table 6 Colorful Accent 5" w:uiPriority="51"/>
+    <w:lsdException w:name="Grid Table 7 Colorful Accent 5" w:uiPriority="52"/>
+    <w:lsdException w:name="Grid Table 1 Light Accent 6" w:uiPriority="46"/>
+    <w:lsdException w:name="Grid Table 2 Accent 6" w:uiPriority="47"/>
+    <w:lsdException w:name="Grid Table 3 Accent 6" w:uiPriority="48"/>
+    <w:lsdException w:name="Grid Table 4 Accent 6" w:uiPriority="49"/>
+    <w:lsdException w:name="Grid Table 5 Dark Accent 6" w:uiPriority="50"/>
+    <w:lsdException w:name="Grid Table 6 Colorful Accent 6" w:uiPriority="51"/>
+    <w:lsdException w:name="Grid Table 7 Colorful Accent 6" w:uiPriority="52"/>
+    <w:lsdException w:name="List Table 1 Light" w:uiPriority="46"/>
+    <w:lsdException w:name="List Table 2" w:uiPriority="47"/>
+    <w:lsdException w:name="List Table 3" w:uiPriority="48"/>
+    <w:lsdException w:name="List Table 4" w:uiPriority="49"/>
+    <w:lsdException w:name="List Table 5 Dark" w:uiPriority="50"/>
+    <w:lsdException w:name="List Table 6 Colorful" w:uiPriority="51"/>
+    <w:lsdException w:name="List Table 7 Colorful" w:uiPriority="52"/>
+    <w:lsdException w:name="List Table 1 Light Accent 1" w:uiPriority="46"/>
+    <w:lsdException w:name="List Table 2 Accent 1" w:uiPriority="47"/>
+    <w:lsdException w:name="List Table 3 Accent 1" w:uiPriority="48"/>
+    <w:lsdException w:name="List Table 4 Accent 1" w:uiPriority="49"/>
+    <w:lsdException w:name="List Table 5 Dark Accent 1" w:uiPriority="50"/>
+    <w:lsdException w:name="List Table 6 Colorful Accent 1" w:uiPriority="51"/>
+    <w:lsdException w:name="List Table 7 Colorful Accent 1" w:uiPriority="52"/>
+    <w:lsdException w:name="List Table 1 Light Accent 2" w:uiPriority="46"/>
+    <w:lsdException w:name="List Table 2 Accent 2" w:uiPriority="47"/>
+    <w:lsdException w:name="List Table 3 Accent 2" w:uiPriority="48"/>
+    <w:lsdException w:name="List Table 4 Accent 2" w:uiPriority="49"/>
+    <w:lsdException w:name="List Table 5 Dark Accent 2" w:uiPriority="50"/>
+    <w:lsdException w:name="List Table 6 Colorful Accent 2" w:uiPriority="51"/>
+    <w:lsdException w:name="List Table 7 Colorful Accent 2" w:uiPriority="52"/>
+    <w:lsdException w:name="List Table 1 Light Accent 3" w:uiPriority="46"/>
+    <w:lsdException w:name="List Table 2 Accent 3" w:uiPriority="47"/>
+    <w:lsdException w:name="List Table 3 Accent 3" w:uiPriority="48"/>
+    <w:lsdException w:name="List Table 4 Accent 3" w:uiPriority="49"/>
+    <w:lsdException w:name="List Table 5 Dark Accent 3" w:uiPriority="50"/>
+    <w:lsdException w:name="List Table 6 Colorful Accent 3" w:uiPriority="51"/>
+    <w:lsdException w:name="List Table 7 Colorful Accent 3" w:uiPriority="52"/>
+    <w:lsdException w:name="List Table 1 Light Accent 4" w:uiPriority="46"/>
+    <w:lsdException w:name="List Table 2 Accent 4" w:uiPriority="47"/>
+    <w:lsdException w:name="List Table 3 Accent 4" w:uiPriority="48"/>
+    <w:lsdException w:name="List Table 4 Accent 4" w:uiPriority="49"/>
+    <w:lsdException w:name="List Table 5 Dark Accent 4" w:uiPriority="50"/>
+    <w:lsdException w:name="List Table 6 Colorful Accent 4" w:uiPriority="51"/>
+    <w:lsdException w:name="List Table 7 Colorful Accent 4" w:uiPriority="52"/>
+    <w:lsdException w:name="List Table 1 Light Accent 5" w:uiPriority="46"/>
+    <w:lsdException w:name="List Table 2 Accent 5" w:uiPriority="47"/>
+    <w:lsdException w:name="List Table 3 Accent 5" w:uiPriority="48"/>
+    <w:lsdException w:name="List Table 4 Accent 5" w:uiPriority="49"/>
+    <w:lsdException w:name="List Table 5 Dark Accent 5" w:uiPriority="50"/>
+    <w:lsdException w:name="List Table 6 Colorful Accent 5" w:uiPriority="51"/>
+    <w:lsdException w:name="List Table 7 Colorful Accent 5" w:uiPriority="52"/>
+    <w:lsdException w:name="List Table 1 Light Accent 6" w:uiPriority="46"/>
+    <w:lsdException w:name="List Table 2 Accent 6" w:uiPriority="47"/>
+    <w:lsdException w:name="List Table 3 Accent 6" w:uiPriority="48"/>
+    <w:lsdException w:name="List Table 4 Accent 6" w:uiPriority="49"/>
+    <w:lsdException w:name="List Table 5 Dark Accent 6" w:uiPriority="50"/>
+    <w:lsdException w:name="List Table 6 Colorful Accent 6" w:uiPriority="51"/>
+    <w:lsdException w:name="List Table 7 Colorful Accent 6" w:uiPriority="52"/>
+    <w:lsdException w:name="Mention" w:semiHidden="1" w:unhideWhenUsed="1"/>
+    <w:lsdException w:name="Smart Hyperlink" w:semiHidden="1" w:unhideWhenUsed="1"/>
+    <w:lsdException w:name="Hashtag" w:semiHidden="1" w:unhideWhenUsed="1"/>
+    <w:lsdException w:name="Unresolved Mention" w:semiHidden="1" w:unhideWhenUsed="1"/>
   </w:latentStyles>
   <w:style w:type="paragraph" w:default="1" w:styleId="Normal">
     <w:name w:val="Normal"/>
@@ -3101,7 +3073,7 @@
   <a:extraClrSchemeLst/>
   <a:extLst>
     <a:ext uri="{05A4C25C-085E-4340-85A3-A5531E510DB2}">
-      <thm15:themeFamily xmlns:thm15="http://schemas.microsoft.com/office/thememl/2012/main" xmlns="" name="Office Theme" id="{62F939B6-93AF-4DB8-9C6B-D6C7DFDC589F}" vid="{4A3C46E8-61CC-4603-A589-7422A47A8E4A}"/>
+      <thm15:themeFamily xmlns:thm15="http://schemas.microsoft.com/office/thememl/2012/main" name="Office Theme" id="{62F939B6-93AF-4DB8-9C6B-D6C7DFDC589F}" vid="{4A3C46E8-61CC-4603-A589-7422A47A8E4A}"/>
     </a:ext>
   </a:extLst>
 </a:theme>

</xml_diff>

<commit_message>
updated storyboard. didn't work last time
</commit_message>
<xml_diff>
--- a/Documents/Storyboard.docx
+++ b/Documents/Storyboard.docx
@@ -3,6 +3,8 @@
 <w:document xmlns:wpc="http://schemas.microsoft.com/office/word/2010/wordprocessingCanvas" xmlns:cx="http://schemas.microsoft.com/office/drawing/2014/chartex" xmlns:cx1="http://schemas.microsoft.com/office/drawing/2015/9/8/chartex" xmlns:cx2="http://schemas.microsoft.com/office/drawing/2015/10/21/chartex" xmlns:cx3="http://schemas.microsoft.com/office/drawing/2016/5/9/chartex" xmlns:cx4="http://schemas.microsoft.com/office/drawing/2016/5/10/chartex" xmlns:cx5="http://schemas.microsoft.com/office/drawing/2016/5/11/chartex" xmlns:cx6="http://schemas.microsoft.com/office/drawing/2016/5/12/chartex" xmlns:cx7="http://schemas.microsoft.com/office/drawing/2016/5/13/chartex" xmlns:cx8="http://schemas.microsoft.com/office/drawing/2016/5/14/chartex" xmlns:mc="http://schemas.openxmlformats.org/markup-compatibility/2006" xmlns:aink="http://schemas.microsoft.com/office/drawing/2016/ink" xmlns:am3d="http://schemas.microsoft.com/office/drawing/2017/model3d" xmlns:o="urn:schemas-microsoft-com:office:office" xmlns:r="http://schemas.openxmlformats.org/officeDocument/2006/relationships" xmlns:m="http://schemas.openxmlformats.org/officeDocument/2006/math" xmlns:v="urn:schemas-microsoft-com:vml" xmlns:wp14="http://schemas.microsoft.com/office/word/2010/wordprocessingDrawing" xmlns:wp="http://schemas.openxmlformats.org/drawingml/2006/wordprocessingDrawing" xmlns:w10="urn:schemas-microsoft-com:office:word" xmlns:w="http://schemas.openxmlformats.org/wordprocessingml/2006/main" xmlns:w14="http://schemas.microsoft.com/office/word/2010/wordml" xmlns:w15="http://schemas.microsoft.com/office/word/2012/wordml" xmlns:w16cid="http://schemas.microsoft.com/office/word/2016/wordml/cid" xmlns:w16se="http://schemas.microsoft.com/office/word/2015/wordml/symex" xmlns:wpg="http://schemas.microsoft.com/office/word/2010/wordprocessingGroup" xmlns:wpi="http://schemas.microsoft.com/office/word/2010/wordprocessingInk" xmlns:wne="http://schemas.microsoft.com/office/word/2006/wordml" xmlns:wps="http://schemas.microsoft.com/office/word/2010/wordprocessingShape" mc:Ignorable="w14 w15 w16se w16cid wp14">
   <w:body>
     <w:p>
+      <w:bookmarkStart w:id="0" w:name="_GoBack"/>
+      <w:bookmarkEnd w:id="0"/>
       <w:r>
         <w:rPr>
           <w:noProof/>
@@ -10,100 +12,50 @@
         <mc:AlternateContent>
           <mc:Choice Requires="wps">
             <w:drawing>
-              <wp:anchor distT="0" distB="0" distL="114300" distR="114300" simplePos="0" relativeHeight="251505152" behindDoc="0" locked="0" layoutInCell="1" allowOverlap="1" wp14:anchorId="568A31AC" wp14:editId="439C98E6">
+              <wp:anchor distT="0" distB="0" distL="114300" distR="114300" simplePos="0" relativeHeight="251517440" behindDoc="0" locked="0" layoutInCell="1" allowOverlap="1" wp14:anchorId="4C704A3D" wp14:editId="6D2B10E6">
                 <wp:simplePos x="0" y="0"/>
                 <wp:positionH relativeFrom="column">
-                  <wp:posOffset>5257800</wp:posOffset>
+                  <wp:posOffset>5670885</wp:posOffset>
                 </wp:positionH>
                 <wp:positionV relativeFrom="paragraph">
-                  <wp:posOffset>2743200</wp:posOffset>
+                  <wp:posOffset>4598737</wp:posOffset>
                 </wp:positionV>
-                <wp:extent cx="1051560" cy="1428750"/>
-                <wp:effectExtent l="0" t="0" r="15240" b="19050"/>
+                <wp:extent cx="262990" cy="992705"/>
+                <wp:effectExtent l="0" t="0" r="54610" b="36195"/>
                 <wp:wrapNone/>
-                <wp:docPr id="24" name="Rectangle 24"/>
+                <wp:docPr id="25" name="Straight Arrow Connector 25"/>
                 <wp:cNvGraphicFramePr/>
                 <a:graphic xmlns:a="http://schemas.openxmlformats.org/drawingml/2006/main">
                   <a:graphicData uri="http://schemas.microsoft.com/office/word/2010/wordprocessingShape">
                     <wps:wsp>
-                      <wps:cNvSpPr/>
+                      <wps:cNvCnPr/>
                       <wps:spPr>
                         <a:xfrm>
                           <a:off x="0" y="0"/>
-                          <a:ext cx="1051560" cy="1428750"/>
+                          <a:ext cx="262990" cy="992705"/>
                         </a:xfrm>
-                        <a:prstGeom prst="rect">
+                        <a:prstGeom prst="straightConnector1">
                           <a:avLst/>
                         </a:prstGeom>
+                        <a:ln>
+                          <a:tailEnd type="triangle"/>
+                        </a:ln>
                       </wps:spPr>
                       <wps:style>
-                        <a:lnRef idx="2">
-                          <a:schemeClr val="accent6"/>
+                        <a:lnRef idx="1">
+                          <a:schemeClr val="accent1"/>
                         </a:lnRef>
-                        <a:fillRef idx="1">
-                          <a:schemeClr val="lt1"/>
+                        <a:fillRef idx="0">
+                          <a:schemeClr val="accent1"/>
                         </a:fillRef>
                         <a:effectRef idx="0">
-                          <a:schemeClr val="accent6"/>
+                          <a:schemeClr val="accent1"/>
                         </a:effectRef>
                         <a:fontRef idx="minor">
-                          <a:schemeClr val="dk1"/>
+                          <a:schemeClr val="tx1"/>
                         </a:fontRef>
                       </wps:style>
-                      <wps:txbx>
-                        <w:txbxContent>
-                          <w:p>
-                            <w:pPr>
-                              <w:jc w:val="center"/>
-                            </w:pPr>
-                            <w:r>
-                              <w:rPr>
-                                <w:noProof/>
-                              </w:rPr>
-                              <w:drawing>
-                                <wp:inline distT="0" distB="0" distL="0" distR="0" wp14:anchorId="52E7CFFE" wp14:editId="6CDCB9A8">
-                                  <wp:extent cx="1396409" cy="1378585"/>
-                                  <wp:effectExtent l="0" t="0" r="0" b="0"/>
-                                  <wp:docPr id="21" name="Picture 21" descr="A close up of a logo&#10;&#10;Description automatically generated"/>
-                                  <wp:cNvGraphicFramePr>
-                                    <a:graphicFrameLocks xmlns:a="http://schemas.openxmlformats.org/drawingml/2006/main" noChangeAspect="1"/>
-                                  </wp:cNvGraphicFramePr>
-                                  <a:graphic xmlns:a="http://schemas.openxmlformats.org/drawingml/2006/main">
-                                    <a:graphicData uri="http://schemas.openxmlformats.org/drawingml/2006/picture">
-                                      <pic:pic xmlns:pic="http://schemas.openxmlformats.org/drawingml/2006/picture">
-                                        <pic:nvPicPr>
-                                          <pic:cNvPr id="21" name="take pic.png"/>
-                                          <pic:cNvPicPr/>
-                                        </pic:nvPicPr>
-                                        <pic:blipFill rotWithShape="1">
-                                          <a:blip r:embed="rId4"/>
-                                          <a:srcRect l="19157" t="3756" r="-10462" b="4940"/>
-                                          <a:stretch/>
-                                        </pic:blipFill>
-                                        <pic:spPr>
-                                          <a:xfrm>
-                                            <a:off x="0" y="0"/>
-                                            <a:ext cx="1469884" cy="1451122"/>
-                                          </a:xfrm>
-                                          <a:prstGeom prst="rect">
-                                            <a:avLst/>
-                                          </a:prstGeom>
-                                        </pic:spPr>
-                                      </pic:pic>
-                                    </a:graphicData>
-                                  </a:graphic>
-                                </wp:inline>
-                              </w:drawing>
-                            </w:r>
-                          </w:p>
-                        </w:txbxContent>
-                      </wps:txbx>
-                      <wps:bodyPr rot="0" spcFirstLastPara="0" vertOverflow="overflow" horzOverflow="overflow" vert="horz" wrap="square" lIns="91440" tIns="45720" rIns="91440" bIns="45720" numCol="1" spcCol="0" rtlCol="0" fromWordArt="0" anchor="ctr" anchorCtr="0" forceAA="0" compatLnSpc="1">
-                        <a:prstTxWarp prst="textNoShape">
-                          <a:avLst/>
-                        </a:prstTxWarp>
-                        <a:noAutofit/>
-                      </wps:bodyPr>
+                      <wps:bodyPr/>
                     </wps:wsp>
                   </a:graphicData>
                 </a:graphic>
@@ -118,56 +70,13 @@
           </mc:Choice>
           <mc:Fallback>
             <w:pict>
-              <v:rect w14:anchorId="568A31AC" id="Rectangle 24" o:spid="_x0000_s1026" style="position:absolute;margin-left:414pt;margin-top:3in;width:82.8pt;height:112.5pt;z-index:251505152;visibility:visible;mso-wrap-style:square;mso-width-percent:0;mso-height-percent:0;mso-wrap-distance-left:9pt;mso-wrap-distance-top:0;mso-wrap-distance-right:9pt;mso-wrap-distance-bottom:0;mso-position-horizontal:absolute;mso-position-horizontal-relative:text;mso-position-vertical:absolute;mso-position-vertical-relative:text;mso-width-percent:0;mso-height-percent:0;mso-width-relative:margin;mso-height-relative:margin;v-text-anchor:middle" o:gfxdata="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" fillcolor="white [3201]" strokecolor="#70ad47 [3209]" strokeweight="1pt">
-                <v:textbox>
-                  <w:txbxContent>
-                    <w:p>
-                      <w:pPr>
-                        <w:jc w:val="center"/>
-                      </w:pPr>
-                      <w:r>
-                        <w:rPr>
-                          <w:noProof/>
-                        </w:rPr>
-                        <w:drawing>
-                          <wp:inline distT="0" distB="0" distL="0" distR="0" wp14:anchorId="52E7CFFE" wp14:editId="6CDCB9A8">
-                            <wp:extent cx="1396409" cy="1378585"/>
-                            <wp:effectExtent l="0" t="0" r="0" b="0"/>
-                            <wp:docPr id="21" name="Picture 21" descr="A close up of a logo&#10;&#10;Description automatically generated"/>
-                            <wp:cNvGraphicFramePr>
-                              <a:graphicFrameLocks xmlns:a="http://schemas.openxmlformats.org/drawingml/2006/main" noChangeAspect="1"/>
-                            </wp:cNvGraphicFramePr>
-                            <a:graphic xmlns:a="http://schemas.openxmlformats.org/drawingml/2006/main">
-                              <a:graphicData uri="http://schemas.openxmlformats.org/drawingml/2006/picture">
-                                <pic:pic xmlns:pic="http://schemas.openxmlformats.org/drawingml/2006/picture">
-                                  <pic:nvPicPr>
-                                    <pic:cNvPr id="21" name="take pic.png"/>
-                                    <pic:cNvPicPr/>
-                                  </pic:nvPicPr>
-                                  <pic:blipFill rotWithShape="1">
-                                    <a:blip r:embed="rId4"/>
-                                    <a:srcRect l="19157" t="3756" r="-10462" b="4940"/>
-                                    <a:stretch/>
-                                  </pic:blipFill>
-                                  <pic:spPr>
-                                    <a:xfrm>
-                                      <a:off x="0" y="0"/>
-                                      <a:ext cx="1469884" cy="1451122"/>
-                                    </a:xfrm>
-                                    <a:prstGeom prst="rect">
-                                      <a:avLst/>
-                                    </a:prstGeom>
-                                  </pic:spPr>
-                                </pic:pic>
-                              </a:graphicData>
-                            </a:graphic>
-                          </wp:inline>
-                        </w:drawing>
-                      </w:r>
-                    </w:p>
-                  </w:txbxContent>
-                </v:textbox>
-              </v:rect>
+              <v:shapetype w14:anchorId="459B3EFA" id="_x0000_t32" coordsize="21600,21600" o:spt="32" o:oned="t" path="m,l21600,21600e" filled="f">
+                <v:path arrowok="t" fillok="f" o:connecttype="none"/>
+                <o:lock v:ext="edit" shapetype="t"/>
+              </v:shapetype>
+              <v:shape id="Straight Arrow Connector 25" o:spid="_x0000_s1026" type="#_x0000_t32" style="position:absolute;margin-left:446.55pt;margin-top:362.1pt;width:20.7pt;height:78.15pt;z-index:251517440;visibility:visible;mso-wrap-style:square;mso-width-percent:0;mso-height-percent:0;mso-wrap-distance-left:9pt;mso-wrap-distance-top:0;mso-wrap-distance-right:9pt;mso-wrap-distance-bottom:0;mso-position-horizontal:absolute;mso-position-horizontal-relative:text;mso-position-vertical:absolute;mso-position-vertical-relative:text;mso-width-percent:0;mso-height-percent:0;mso-width-relative:margin;mso-height-relative:margin" o:gfxdata="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" strokecolor="#4472c4 [3204]" strokeweight=".5pt">
+                <v:stroke endarrow="block" joinstyle="miter"/>
+              </v:shape>
             </w:pict>
           </mc:Fallback>
         </mc:AlternateContent>
@@ -179,7 +88,289 @@
         <mc:AlternateContent>
           <mc:Choice Requires="wps">
             <w:drawing>
-              <wp:anchor distT="0" distB="0" distL="114300" distR="114300" simplePos="0" relativeHeight="252015104" behindDoc="0" locked="0" layoutInCell="1" allowOverlap="1" wp14:anchorId="66818188" wp14:editId="2BC8DA28">
+              <wp:anchor distT="0" distB="0" distL="114300" distR="114300" simplePos="0" relativeHeight="252018176" behindDoc="0" locked="0" layoutInCell="1" allowOverlap="1" wp14:anchorId="74EA246F" wp14:editId="569647F2">
+                <wp:simplePos x="0" y="0"/>
+                <wp:positionH relativeFrom="column">
+                  <wp:posOffset>6042703</wp:posOffset>
+                </wp:positionH>
+                <wp:positionV relativeFrom="paragraph">
+                  <wp:posOffset>4596513</wp:posOffset>
+                </wp:positionV>
+                <wp:extent cx="297845" cy="2395471"/>
+                <wp:effectExtent l="0" t="50800" r="616585" b="17780"/>
+                <wp:wrapNone/>
+                <wp:docPr id="45" name="Curved Connector 45"/>
+                <wp:cNvGraphicFramePr/>
+                <a:graphic xmlns:a="http://schemas.openxmlformats.org/drawingml/2006/main">
+                  <a:graphicData uri="http://schemas.microsoft.com/office/word/2010/wordprocessingShape">
+                    <wps:wsp>
+                      <wps:cNvCnPr/>
+                      <wps:spPr>
+                        <a:xfrm flipV="1">
+                          <a:off x="0" y="0"/>
+                          <a:ext cx="297845" cy="2395471"/>
+                        </a:xfrm>
+                        <a:prstGeom prst="curvedConnector3">
+                          <a:avLst>
+                            <a:gd name="adj1" fmla="val 301608"/>
+                          </a:avLst>
+                        </a:prstGeom>
+                        <a:ln>
+                          <a:tailEnd type="triangle"/>
+                        </a:ln>
+                      </wps:spPr>
+                      <wps:style>
+                        <a:lnRef idx="1">
+                          <a:schemeClr val="accent1"/>
+                        </a:lnRef>
+                        <a:fillRef idx="0">
+                          <a:schemeClr val="accent1"/>
+                        </a:fillRef>
+                        <a:effectRef idx="0">
+                          <a:schemeClr val="accent1"/>
+                        </a:effectRef>
+                        <a:fontRef idx="minor">
+                          <a:schemeClr val="tx1"/>
+                        </a:fontRef>
+                      </wps:style>
+                      <wps:bodyPr/>
+                    </wps:wsp>
+                  </a:graphicData>
+                </a:graphic>
+                <wp14:sizeRelH relativeFrom="margin">
+                  <wp14:pctWidth>0</wp14:pctWidth>
+                </wp14:sizeRelH>
+                <wp14:sizeRelV relativeFrom="margin">
+                  <wp14:pctHeight>0</wp14:pctHeight>
+                </wp14:sizeRelV>
+              </wp:anchor>
+            </w:drawing>
+          </mc:Choice>
+          <mc:Fallback>
+            <w:pict>
+              <v:shapetype w14:anchorId="78055601" id="_x0000_t38" coordsize="21600,21600" o:spt="38" o:oned="t" path="m,c@0,0@1,5400@1,10800@1,16200@2,21600,21600,21600e" filled="f">
+                <v:formulas>
+                  <v:f eqn="mid #0 0"/>
+                  <v:f eqn="val #0"/>
+                  <v:f eqn="mid #0 21600"/>
+                </v:formulas>
+                <v:path arrowok="t" fillok="f" o:connecttype="none"/>
+                <v:handles>
+                  <v:h position="#0,center"/>
+                </v:handles>
+                <o:lock v:ext="edit" shapetype="t"/>
+              </v:shapetype>
+              <v:shape id="Curved Connector 45" o:spid="_x0000_s1026" type="#_x0000_t38" style="position:absolute;margin-left:475.8pt;margin-top:361.95pt;width:23.45pt;height:188.6pt;flip:y;z-index:252018176;visibility:visible;mso-wrap-style:square;mso-width-percent:0;mso-height-percent:0;mso-wrap-distance-left:9pt;mso-wrap-distance-top:0;mso-wrap-distance-right:9pt;mso-wrap-distance-bottom:0;mso-position-horizontal:absolute;mso-position-horizontal-relative:text;mso-position-vertical:absolute;mso-position-vertical-relative:text;mso-width-percent:0;mso-height-percent:0;mso-width-relative:margin;mso-height-relative:margin" o:gfxdata="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" adj="65147" strokecolor="#4472c4 [3204]" strokeweight=".5pt">
+                <v:stroke endarrow="block" joinstyle="miter"/>
+              </v:shape>
+            </w:pict>
+          </mc:Fallback>
+        </mc:AlternateContent>
+      </w:r>
+      <w:r>
+        <w:rPr>
+          <w:noProof/>
+        </w:rPr>
+        <mc:AlternateContent>
+          <mc:Choice Requires="wps">
+            <w:drawing>
+              <wp:anchor distT="0" distB="0" distL="114300" distR="114300" simplePos="0" relativeHeight="251492864" behindDoc="0" locked="0" layoutInCell="1" allowOverlap="1" wp14:anchorId="3B7D9B9A" wp14:editId="1C91B927">
+                <wp:simplePos x="0" y="0"/>
+                <wp:positionH relativeFrom="column">
+                  <wp:posOffset>4018221</wp:posOffset>
+                </wp:positionH>
+                <wp:positionV relativeFrom="paragraph">
+                  <wp:posOffset>2668773</wp:posOffset>
+                </wp:positionV>
+                <wp:extent cx="1762524" cy="580996"/>
+                <wp:effectExtent l="0" t="0" r="41275" b="54610"/>
+                <wp:wrapNone/>
+                <wp:docPr id="23" name="Straight Arrow Connector 23"/>
+                <wp:cNvGraphicFramePr/>
+                <a:graphic xmlns:a="http://schemas.openxmlformats.org/drawingml/2006/main">
+                  <a:graphicData uri="http://schemas.microsoft.com/office/word/2010/wordprocessingShape">
+                    <wps:wsp>
+                      <wps:cNvCnPr/>
+                      <wps:spPr>
+                        <a:xfrm>
+                          <a:off x="0" y="0"/>
+                          <a:ext cx="1762524" cy="580996"/>
+                        </a:xfrm>
+                        <a:prstGeom prst="straightConnector1">
+                          <a:avLst/>
+                        </a:prstGeom>
+                        <a:ln>
+                          <a:tailEnd type="triangle"/>
+                        </a:ln>
+                      </wps:spPr>
+                      <wps:style>
+                        <a:lnRef idx="1">
+                          <a:schemeClr val="accent1"/>
+                        </a:lnRef>
+                        <a:fillRef idx="0">
+                          <a:schemeClr val="accent1"/>
+                        </a:fillRef>
+                        <a:effectRef idx="0">
+                          <a:schemeClr val="accent1"/>
+                        </a:effectRef>
+                        <a:fontRef idx="minor">
+                          <a:schemeClr val="tx1"/>
+                        </a:fontRef>
+                      </wps:style>
+                      <wps:bodyPr/>
+                    </wps:wsp>
+                  </a:graphicData>
+                </a:graphic>
+                <wp14:sizeRelH relativeFrom="margin">
+                  <wp14:pctWidth>0</wp14:pctWidth>
+                </wp14:sizeRelH>
+                <wp14:sizeRelV relativeFrom="margin">
+                  <wp14:pctHeight>0</wp14:pctHeight>
+                </wp14:sizeRelV>
+              </wp:anchor>
+            </w:drawing>
+          </mc:Choice>
+          <mc:Fallback>
+            <w:pict>
+              <v:shape w14:anchorId="41818254" id="Straight Arrow Connector 23" o:spid="_x0000_s1026" type="#_x0000_t32" style="position:absolute;margin-left:316.4pt;margin-top:210.15pt;width:138.8pt;height:45.75pt;z-index:251492864;visibility:visible;mso-wrap-style:square;mso-width-percent:0;mso-height-percent:0;mso-wrap-distance-left:9pt;mso-wrap-distance-top:0;mso-wrap-distance-right:9pt;mso-wrap-distance-bottom:0;mso-position-horizontal:absolute;mso-position-horizontal-relative:text;mso-position-vertical:absolute;mso-position-vertical-relative:text;mso-width-percent:0;mso-height-percent:0;mso-width-relative:margin;mso-height-relative:margin" o:gfxdata="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" strokecolor="#4472c4 [3204]" strokeweight=".5pt">
+                <v:stroke endarrow="block" joinstyle="miter"/>
+              </v:shape>
+            </w:pict>
+          </mc:Fallback>
+        </mc:AlternateContent>
+      </w:r>
+      <w:r>
+        <w:rPr>
+          <w:noProof/>
+        </w:rPr>
+        <w:drawing>
+          <wp:anchor distT="0" distB="0" distL="114300" distR="114300" simplePos="0" relativeHeight="252016128" behindDoc="1" locked="0" layoutInCell="1" allowOverlap="1" wp14:anchorId="6AE05080" wp14:editId="1E9E7E57">
+            <wp:simplePos x="0" y="0"/>
+            <wp:positionH relativeFrom="column">
+              <wp:posOffset>5461000</wp:posOffset>
+            </wp:positionH>
+            <wp:positionV relativeFrom="paragraph">
+              <wp:posOffset>5585460</wp:posOffset>
+            </wp:positionV>
+            <wp:extent cx="991870" cy="1563370"/>
+            <wp:effectExtent l="0" t="0" r="0" b="0"/>
+            <wp:wrapTight wrapText="bothSides">
+              <wp:wrapPolygon edited="0">
+                <wp:start x="0" y="0"/>
+                <wp:lineTo x="0" y="21407"/>
+                <wp:lineTo x="21296" y="21407"/>
+                <wp:lineTo x="21296" y="0"/>
+                <wp:lineTo x="0" y="0"/>
+              </wp:wrapPolygon>
+            </wp:wrapTight>
+            <wp:docPr id="41" name="Picture 41" descr="A close up of a logo&#10;&#10;Description automatically generated"/>
+            <wp:cNvGraphicFramePr>
+              <a:graphicFrameLocks xmlns:a="http://schemas.openxmlformats.org/drawingml/2006/main" noChangeAspect="1"/>
+            </wp:cNvGraphicFramePr>
+            <a:graphic xmlns:a="http://schemas.openxmlformats.org/drawingml/2006/main">
+              <a:graphicData uri="http://schemas.openxmlformats.org/drawingml/2006/picture">
+                <pic:pic xmlns:pic="http://schemas.openxmlformats.org/drawingml/2006/picture">
+                  <pic:nvPicPr>
+                    <pic:cNvPr id="41" name="take pic.png"/>
+                    <pic:cNvPicPr/>
+                  </pic:nvPicPr>
+                  <pic:blipFill>
+                    <a:blip r:embed="rId5"/>
+                    <a:stretch>
+                      <a:fillRect/>
+                    </a:stretch>
+                  </pic:blipFill>
+                  <pic:spPr>
+                    <a:xfrm>
+                      <a:off x="0" y="0"/>
+                      <a:ext cx="991870" cy="1563370"/>
+                    </a:xfrm>
+                    <a:prstGeom prst="rect">
+                      <a:avLst/>
+                    </a:prstGeom>
+                  </pic:spPr>
+                </pic:pic>
+              </a:graphicData>
+            </a:graphic>
+            <wp14:sizeRelH relativeFrom="page">
+              <wp14:pctWidth>0</wp14:pctWidth>
+            </wp14:sizeRelH>
+            <wp14:sizeRelV relativeFrom="page">
+              <wp14:pctHeight>0</wp14:pctHeight>
+            </wp14:sizeRelV>
+          </wp:anchor>
+        </w:drawing>
+      </w:r>
+      <w:r>
+        <w:rPr>
+          <w:noProof/>
+        </w:rPr>
+        <w:drawing>
+          <wp:anchor distT="0" distB="0" distL="114300" distR="114300" simplePos="0" relativeHeight="252017152" behindDoc="1" locked="0" layoutInCell="1" allowOverlap="1" wp14:anchorId="4C9B9E9E" wp14:editId="5FECDE97">
+            <wp:simplePos x="0" y="0"/>
+            <wp:positionH relativeFrom="column">
+              <wp:posOffset>5383530</wp:posOffset>
+            </wp:positionH>
+            <wp:positionV relativeFrom="paragraph">
+              <wp:posOffset>3253105</wp:posOffset>
+            </wp:positionV>
+            <wp:extent cx="1013460" cy="1557655"/>
+            <wp:effectExtent l="0" t="0" r="0" b="4445"/>
+            <wp:wrapTight wrapText="bothSides">
+              <wp:wrapPolygon edited="0">
+                <wp:start x="0" y="0"/>
+                <wp:lineTo x="0" y="21486"/>
+                <wp:lineTo x="21113" y="21486"/>
+                <wp:lineTo x="21113" y="0"/>
+                <wp:lineTo x="0" y="0"/>
+              </wp:wrapPolygon>
+            </wp:wrapTight>
+            <wp:docPr id="42" name="Picture 42" descr="A black sign with white text&#10;&#10;Description automatically generated"/>
+            <wp:cNvGraphicFramePr>
+              <a:graphicFrameLocks xmlns:a="http://schemas.openxmlformats.org/drawingml/2006/main" noChangeAspect="1"/>
+            </wp:cNvGraphicFramePr>
+            <a:graphic xmlns:a="http://schemas.openxmlformats.org/drawingml/2006/main">
+              <a:graphicData uri="http://schemas.openxmlformats.org/drawingml/2006/picture">
+                <pic:pic xmlns:pic="http://schemas.openxmlformats.org/drawingml/2006/picture">
+                  <pic:nvPicPr>
+                    <pic:cNvPr id="42" name="mobileapp.png"/>
+                    <pic:cNvPicPr/>
+                  </pic:nvPicPr>
+                  <pic:blipFill>
+                    <a:blip r:embed="rId6"/>
+                    <a:stretch>
+                      <a:fillRect/>
+                    </a:stretch>
+                  </pic:blipFill>
+                  <pic:spPr>
+                    <a:xfrm>
+                      <a:off x="0" y="0"/>
+                      <a:ext cx="1013460" cy="1557655"/>
+                    </a:xfrm>
+                    <a:prstGeom prst="rect">
+                      <a:avLst/>
+                    </a:prstGeom>
+                  </pic:spPr>
+                </pic:pic>
+              </a:graphicData>
+            </a:graphic>
+            <wp14:sizeRelH relativeFrom="page">
+              <wp14:pctWidth>0</wp14:pctWidth>
+            </wp14:sizeRelH>
+            <wp14:sizeRelV relativeFrom="page">
+              <wp14:pctHeight>0</wp14:pctHeight>
+            </wp14:sizeRelV>
+          </wp:anchor>
+        </w:drawing>
+      </w:r>
+      <w:r>
+        <w:rPr>
+          <w:noProof/>
+        </w:rPr>
+        <mc:AlternateContent>
+          <mc:Choice Requires="wps">
+            <w:drawing>
+              <wp:anchor distT="0" distB="0" distL="114300" distR="114300" simplePos="0" relativeHeight="252015104" behindDoc="0" locked="0" layoutInCell="1" allowOverlap="1" wp14:anchorId="66818188" wp14:editId="78B29F35">
                 <wp:simplePos x="0" y="0"/>
                 <wp:positionH relativeFrom="column">
                   <wp:posOffset>1257300</wp:posOffset>
@@ -235,13 +426,9 @@
               </wp:anchor>
             </w:drawing>
           </mc:Choice>
-          <mc:Fallback xmlns:mv="urn:schemas-microsoft-com:mac:vml" xmlns:mo="http://schemas.microsoft.com/office/mac/office/2008/main">
+          <mc:Fallback>
             <w:pict>
-              <v:shapetype id="_x0000_t32" coordsize="21600,21600" o:spt="32" o:oned="t" path="m0,0l21600,21600e" filled="f">
-                <v:path arrowok="t" fillok="f" o:connecttype="none"/>
-                <o:lock v:ext="edit" shapetype="t"/>
-              </v:shapetype>
-              <v:shape id="Straight Arrow Connector 20" o:spid="_x0000_s1026" type="#_x0000_t32" style="position:absolute;margin-left:99pt;margin-top:153pt;width:18pt;height:1in;flip:x y;z-index:252015104;visibility:visible;mso-wrap-style:square;mso-width-percent:0;mso-height-percent:0;mso-wrap-distance-left:9pt;mso-wrap-distance-top:0;mso-wrap-distance-right:9pt;mso-wrap-distance-bottom:0;mso-position-horizontal:absolute;mso-position-horizontal-relative:text;mso-position-vertical:absolute;mso-position-vertical-relative:text;mso-width-percent:0;mso-height-percent:0;mso-width-relative:margin;mso-height-relative:margin" o:gfxdata="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" strokecolor="#4472c4 [3204]" strokeweight=".5pt">
+              <v:shape w14:anchorId="1EA7D79B" id="Straight Arrow Connector 20" o:spid="_x0000_s1026" type="#_x0000_t32" style="position:absolute;margin-left:99pt;margin-top:153pt;width:18pt;height:1in;flip:x y;z-index:252015104;visibility:visible;mso-wrap-style:square;mso-width-percent:0;mso-height-percent:0;mso-wrap-distance-left:9pt;mso-wrap-distance-top:0;mso-wrap-distance-right:9pt;mso-wrap-distance-bottom:0;mso-position-horizontal:absolute;mso-position-horizontal-relative:text;mso-position-vertical:absolute;mso-position-vertical-relative:text;mso-width-percent:0;mso-height-percent:0;mso-width-relative:margin;mso-height-relative:margin" o:gfxdata="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" strokecolor="#4472c4 [3204]" strokeweight=".5pt">
                 <v:stroke endarrow="block" joinstyle="miter"/>
               </v:shape>
             </w:pict>
@@ -311,7 +498,7 @@
               </wp:anchor>
             </w:drawing>
           </mc:Choice>
-          <mc:Fallback xmlns:mv="urn:schemas-microsoft-com:mac:vml" xmlns:mo="http://schemas.microsoft.com/office/mac/office/2008/main">
+          <mc:Fallback xmlns:mo="http://schemas.microsoft.com/office/mac/office/2008/main" xmlns:mv="urn:schemas-microsoft-com:mac:vml">
             <w:pict>
               <v:shapetype w14:anchorId="6DB45AFE" id="_x0000_t32" coordsize="21600,21600" o:spt="32" o:oned="t" path="m,l21600,21600e" filled="f">
                 <v:path arrowok="t" fillok="f" o:connecttype="none"/>
@@ -420,10 +607,10 @@
                                                 <pic:cNvPicPr/>
                                               </pic:nvPicPr>
                                               <pic:blipFill>
-                                                <a:blip r:embed="rId5">
+                                                <a:blip r:embed="rId7">
                                                   <a:extLst>
                                                     <a:ext uri="{96DAC541-7B7A-43D3-8B79-37D633B846F1}">
-                                                      <asvg:svgBlip xmlns:asvg="http://schemas.microsoft.com/office/drawing/2016/SVG/main" r:embed="rId6"/>
+                                                      <asvg:svgBlip xmlns:asvg="http://schemas.microsoft.com/office/drawing/2016/SVG/main" r:embed="rId8"/>
                                                     </a:ext>
                                                   </a:extLst>
                                                 </a:blip>
@@ -501,10 +688,10 @@
                                                 <pic:cNvPicPr/>
                                               </pic:nvPicPr>
                                               <pic:blipFill>
-                                                <a:blip r:embed="rId7">
+                                                <a:blip r:embed="rId9">
                                                   <a:extLst>
                                                     <a:ext uri="{96DAC541-7B7A-43D3-8B79-37D633B846F1}">
-                                                      <asvg:svgBlip xmlns:asvg="http://schemas.microsoft.com/office/drawing/2016/SVG/main" r:embed="rId8"/>
+                                                      <asvg:svgBlip xmlns:asvg="http://schemas.microsoft.com/office/drawing/2016/SVG/main" r:embed="rId10"/>
                                                     </a:ext>
                                                   </a:extLst>
                                                 </a:blip>
@@ -705,7 +892,7 @@
           </mc:Choice>
           <mc:Fallback>
             <w:pict>
-              <v:rect w14:anchorId="672E8D67" id="Rectangle 14" o:spid="_x0000_s1027" style="position:absolute;margin-left:47.25pt;margin-top:227.25pt;width:77.25pt;height:110.25pt;z-index:251431424;visibility:visible;mso-wrap-style:square;mso-width-percent:0;mso-height-percent:0;mso-wrap-distance-left:9pt;mso-wrap-distance-top:0;mso-wrap-distance-right:9pt;mso-wrap-distance-bottom:0;mso-position-horizontal:absolute;mso-position-horizontal-relative:text;mso-position-vertical:absolute;mso-position-vertical-relative:text;mso-width-percent:0;mso-height-percent:0;mso-width-relative:margin;mso-height-relative:margin;v-text-anchor:middle" o:gfxdata="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" fillcolor="white [3201]" strokecolor="#4472c4 [3204]" strokeweight="1pt">
+              <v:rect w14:anchorId="672E8D67" id="Rectangle 14" o:spid="_x0000_s1026" style="position:absolute;margin-left:47.25pt;margin-top:227.25pt;width:77.25pt;height:110.25pt;z-index:251431424;visibility:visible;mso-wrap-style:square;mso-width-percent:0;mso-height-percent:0;mso-wrap-distance-left:9pt;mso-wrap-distance-top:0;mso-wrap-distance-right:9pt;mso-wrap-distance-bottom:0;mso-position-horizontal:absolute;mso-position-horizontal-relative:text;mso-position-vertical:absolute;mso-position-vertical-relative:text;mso-width-percent:0;mso-height-percent:0;mso-width-relative:margin;mso-height-relative:margin;v-text-anchor:middle" o:gfxdata="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" fillcolor="white [3201]" strokecolor="#4472c4 [3204]" strokeweight="1pt">
                 <v:textbox>
                   <w:txbxContent>
                     <w:tbl>
@@ -755,10 +942,10 @@
                                           <pic:cNvPicPr/>
                                         </pic:nvPicPr>
                                         <pic:blipFill>
-                                          <a:blip r:embed="rId5">
+                                          <a:blip r:embed="rId7">
                                             <a:extLst>
                                               <a:ext uri="{96DAC541-7B7A-43D3-8B79-37D633B846F1}">
-                                                <asvg:svgBlip xmlns:asvg="http://schemas.microsoft.com/office/drawing/2016/SVG/main" r:embed="rId6"/>
+                                                <asvg:svgBlip xmlns:asvg="http://schemas.microsoft.com/office/drawing/2016/SVG/main" r:embed="rId8"/>
                                               </a:ext>
                                             </a:extLst>
                                           </a:blip>
@@ -836,10 +1023,10 @@
                                           <pic:cNvPicPr/>
                                         </pic:nvPicPr>
                                         <pic:blipFill>
-                                          <a:blip r:embed="rId7">
+                                          <a:blip r:embed="rId9">
                                             <a:extLst>
                                               <a:ext uri="{96DAC541-7B7A-43D3-8B79-37D633B846F1}">
-                                                <asvg:svgBlip xmlns:asvg="http://schemas.microsoft.com/office/drawing/2016/SVG/main" r:embed="rId8"/>
+                                                <asvg:svgBlip xmlns:asvg="http://schemas.microsoft.com/office/drawing/2016/SVG/main" r:embed="rId10"/>
                                               </a:ext>
                                             </a:extLst>
                                           </a:blip>
@@ -1032,7 +1219,7 @@
         <mc:AlternateContent>
           <mc:Choice Requires="wps">
             <w:drawing>
-              <wp:anchor distT="0" distB="0" distL="114300" distR="114300" simplePos="0" relativeHeight="251421184" behindDoc="0" locked="0" layoutInCell="1" allowOverlap="1" wp14:anchorId="0154A763" wp14:editId="4BD9ED92">
+              <wp:anchor distT="0" distB="0" distL="114300" distR="114300" simplePos="0" relativeHeight="251421184" behindDoc="0" locked="0" layoutInCell="1" allowOverlap="1" wp14:anchorId="0154A763" wp14:editId="68E9AF26">
                 <wp:simplePos x="0" y="0"/>
                 <wp:positionH relativeFrom="column">
                   <wp:posOffset>1673225</wp:posOffset>
@@ -1088,81 +1275,9 @@
               </wp:anchor>
             </w:drawing>
           </mc:Choice>
-          <mc:Fallback xmlns:mv="urn:schemas-microsoft-com:mac:vml" xmlns:mo="http://schemas.microsoft.com/office/mac/office/2008/main">
+          <mc:Fallback>
             <w:pict>
-              <v:shape w14:anchorId="0CC4A201" id="Straight Arrow Connector 13" o:spid="_x0000_s1026" type="#_x0000_t32" style="position:absolute;margin-left:131.75pt;margin-top:3in;width:103pt;height:45.95pt;flip:x;z-index:251421184;visibility:visible;mso-wrap-style:square;mso-width-percent:0;mso-height-percent:0;mso-wrap-distance-left:9pt;mso-wrap-distance-top:0;mso-wrap-distance-right:9pt;mso-wrap-distance-bottom:0;mso-position-horizontal:absolute;mso-position-horizontal-relative:text;mso-position-vertical:absolute;mso-position-vertical-relative:text;mso-width-percent:0;mso-height-percent:0;mso-width-relative:margin;mso-height-relative:margin" o:gfxdata="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" strokecolor="#4472c4 [3204]" strokeweight=".5pt">
-                <v:stroke endarrow="block" joinstyle="miter"/>
-              </v:shape>
-            </w:pict>
-          </mc:Fallback>
-        </mc:AlternateContent>
-      </w:r>
-      <w:r>
-        <w:rPr>
-          <w:noProof/>
-        </w:rPr>
-        <mc:AlternateContent>
-          <mc:Choice Requires="wps">
-            <w:drawing>
-              <wp:anchor distT="0" distB="0" distL="114300" distR="114300" simplePos="0" relativeHeight="251492864" behindDoc="0" locked="0" layoutInCell="1" allowOverlap="1" wp14:anchorId="3B7D9B9A" wp14:editId="55AB0BA7">
-                <wp:simplePos x="0" y="0"/>
-                <wp:positionH relativeFrom="column">
-                  <wp:posOffset>4048125</wp:posOffset>
-                </wp:positionH>
-                <wp:positionV relativeFrom="paragraph">
-                  <wp:posOffset>2752725</wp:posOffset>
-                </wp:positionV>
-                <wp:extent cx="1729740" cy="432435"/>
-                <wp:effectExtent l="0" t="0" r="60960" b="81915"/>
-                <wp:wrapNone/>
-                <wp:docPr id="23" name="Straight Arrow Connector 23"/>
-                <wp:cNvGraphicFramePr/>
-                <a:graphic xmlns:a="http://schemas.openxmlformats.org/drawingml/2006/main">
-                  <a:graphicData uri="http://schemas.microsoft.com/office/word/2010/wordprocessingShape">
-                    <wps:wsp>
-                      <wps:cNvCnPr/>
-                      <wps:spPr>
-                        <a:xfrm>
-                          <a:off x="0" y="0"/>
-                          <a:ext cx="1729740" cy="432435"/>
-                        </a:xfrm>
-                        <a:prstGeom prst="straightConnector1">
-                          <a:avLst/>
-                        </a:prstGeom>
-                        <a:ln>
-                          <a:tailEnd type="triangle"/>
-                        </a:ln>
-                      </wps:spPr>
-                      <wps:style>
-                        <a:lnRef idx="1">
-                          <a:schemeClr val="accent1"/>
-                        </a:lnRef>
-                        <a:fillRef idx="0">
-                          <a:schemeClr val="accent1"/>
-                        </a:fillRef>
-                        <a:effectRef idx="0">
-                          <a:schemeClr val="accent1"/>
-                        </a:effectRef>
-                        <a:fontRef idx="minor">
-                          <a:schemeClr val="tx1"/>
-                        </a:fontRef>
-                      </wps:style>
-                      <wps:bodyPr/>
-                    </wps:wsp>
-                  </a:graphicData>
-                </a:graphic>
-                <wp14:sizeRelH relativeFrom="margin">
-                  <wp14:pctWidth>0</wp14:pctWidth>
-                </wp14:sizeRelH>
-                <wp14:sizeRelV relativeFrom="margin">
-                  <wp14:pctHeight>0</wp14:pctHeight>
-                </wp14:sizeRelV>
-              </wp:anchor>
-            </w:drawing>
-          </mc:Choice>
-          <mc:Fallback xmlns:mv="urn:schemas-microsoft-com:mac:vml" xmlns:mo="http://schemas.microsoft.com/office/mac/office/2008/main">
-            <w:pict>
-              <v:shape w14:anchorId="6E25DE8D" id="Straight Arrow Connector 23" o:spid="_x0000_s1026" type="#_x0000_t32" style="position:absolute;margin-left:318.75pt;margin-top:216.75pt;width:136.2pt;height:34.05pt;z-index:251492864;visibility:visible;mso-wrap-style:square;mso-width-percent:0;mso-height-percent:0;mso-wrap-distance-left:9pt;mso-wrap-distance-top:0;mso-wrap-distance-right:9pt;mso-wrap-distance-bottom:0;mso-position-horizontal:absolute;mso-position-horizontal-relative:text;mso-position-vertical:absolute;mso-position-vertical-relative:text;mso-width-percent:0;mso-height-percent:0;mso-width-relative:margin;mso-height-relative:margin" o:gfxdata="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" strokecolor="#4472c4 [3204]" strokeweight=".5pt">
+              <v:shape w14:anchorId="04AB2B27" id="Straight Arrow Connector 13" o:spid="_x0000_s1026" type="#_x0000_t32" style="position:absolute;margin-left:131.75pt;margin-top:3in;width:103pt;height:45.95pt;flip:x;z-index:251421184;visibility:visible;mso-wrap-style:square;mso-width-percent:0;mso-height-percent:0;mso-wrap-distance-left:9pt;mso-wrap-distance-top:0;mso-wrap-distance-right:9pt;mso-wrap-distance-bottom:0;mso-position-horizontal:absolute;mso-position-horizontal-relative:text;mso-position-vertical:absolute;mso-position-vertical-relative:text;mso-width-percent:0;mso-height-percent:0;mso-width-relative:margin;mso-height-relative:margin" o:gfxdata="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" strokecolor="#4472c4 [3204]" strokeweight=".5pt">
                 <v:stroke endarrow="block" joinstyle="miter"/>
               </v:shape>
             </w:pict>
@@ -1232,7 +1347,7 @@
               </wp:anchor>
             </w:drawing>
           </mc:Choice>
-          <mc:Fallback xmlns:mv="urn:schemas-microsoft-com:mac:vml" xmlns:mo="http://schemas.microsoft.com/office/mac/office/2008/main">
+          <mc:Fallback xmlns:mo="http://schemas.microsoft.com/office/mac/office/2008/main" xmlns:mv="urn:schemas-microsoft-com:mac:vml">
             <w:pict>
               <v:shape w14:anchorId="68B4D388" id="Straight Arrow Connector 6" o:spid="_x0000_s1026" type="#_x0000_t32" style="position:absolute;margin-left:270.3pt;margin-top:230.25pt;width:3.6pt;height:32.05pt;flip:x;z-index:251329024;visibility:visible;mso-wrap-style:square;mso-width-percent:0;mso-height-percent:0;mso-wrap-distance-left:9pt;mso-wrap-distance-top:0;mso-wrap-distance-right:9pt;mso-wrap-distance-bottom:0;mso-position-horizontal:absolute;mso-position-horizontal-relative:text;mso-position-vertical:absolute;mso-position-vertical-relative:text;mso-width-percent:0;mso-height-percent:0;mso-width-relative:margin;mso-height-relative:margin" o:gfxdata="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" strokecolor="#4472c4 [3204]" strokeweight=".5pt">
                 <v:stroke endarrow="block" joinstyle="miter"/>
@@ -1372,10 +1487,10 @@
                                           <pic:cNvPicPr/>
                                         </pic:nvPicPr>
                                         <pic:blipFill>
-                                          <a:blip r:embed="rId5">
+                                          <a:blip r:embed="rId7">
                                             <a:extLst>
                                               <a:ext uri="{96DAC541-7B7A-43D3-8B79-37D633B846F1}">
-                                                <asvg:svgBlip xmlns:asvg="http://schemas.microsoft.com/office/drawing/2016/SVG/main" r:embed="rId6"/>
+                                                <asvg:svgBlip xmlns:asvg="http://schemas.microsoft.com/office/drawing/2016/SVG/main" r:embed="rId8"/>
                                               </a:ext>
                                             </a:extLst>
                                           </a:blip>
@@ -1418,10 +1533,10 @@
                                           <pic:cNvPicPr/>
                                         </pic:nvPicPr>
                                         <pic:blipFill>
-                                          <a:blip r:embed="rId9">
+                                          <a:blip r:embed="rId11">
                                             <a:extLst>
                                               <a:ext uri="{96DAC541-7B7A-43D3-8B79-37D633B846F1}">
-                                                <asvg:svgBlip xmlns:asvg="http://schemas.microsoft.com/office/drawing/2016/SVG/main" r:embed="rId10"/>
+                                                <asvg:svgBlip xmlns:asvg="http://schemas.microsoft.com/office/drawing/2016/SVG/main" r:embed="rId12"/>
                                               </a:ext>
                                             </a:extLst>
                                           </a:blip>
@@ -1464,10 +1579,10 @@
                                           <pic:cNvPicPr/>
                                         </pic:nvPicPr>
                                         <pic:blipFill>
-                                          <a:blip r:embed="rId11">
+                                          <a:blip r:embed="rId13">
                                             <a:extLst>
                                               <a:ext uri="{96DAC541-7B7A-43D3-8B79-37D633B846F1}">
-                                                <asvg:svgBlip xmlns:asvg="http://schemas.microsoft.com/office/drawing/2016/SVG/main" r:embed="rId12"/>
+                                                <asvg:svgBlip xmlns:asvg="http://schemas.microsoft.com/office/drawing/2016/SVG/main" r:embed="rId14"/>
                                               </a:ext>
                                             </a:extLst>
                                           </a:blip>
@@ -1512,9 +1627,9 @@
               </wp:anchor>
             </w:drawing>
           </mc:Choice>
-          <mc:Fallback xmlns:mv="urn:schemas-microsoft-com:mac:vml" xmlns:mo="http://schemas.microsoft.com/office/mac/office/2008/main">
+          <mc:Fallback>
             <w:pict>
-              <v:rect w14:anchorId="79C3D444" id="Rectangle 5" o:spid="_x0000_s1027" style="position:absolute;margin-left:236.25pt;margin-top:126pt;width:77.25pt;height:102pt;z-index:251316736;visibility:visible;mso-wrap-style:square;mso-width-percent:0;mso-height-percent:0;mso-wrap-distance-left:9pt;mso-wrap-distance-top:0;mso-wrap-distance-right:9pt;mso-wrap-distance-bottom:0;mso-position-horizontal:absolute;mso-position-horizontal-relative:text;mso-position-vertical:absolute;mso-position-vertical-relative:text;mso-width-percent:0;mso-height-percent:0;mso-width-relative:margin;mso-height-relative:margin;v-text-anchor:middle" o:gfxdata="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" fillcolor="white [3201]" strokecolor="#4472c4 [3204]" strokeweight="1pt">
+              <v:rect w14:anchorId="79C3D444" id="Rectangle 5" o:spid="_x0000_s1027" style="position:absolute;margin-left:236.25pt;margin-top:126pt;width:77.25pt;height:102pt;z-index:251316736;visibility:visible;mso-wrap-style:square;mso-width-percent:0;mso-height-percent:0;mso-wrap-distance-left:9pt;mso-wrap-distance-top:0;mso-wrap-distance-right:9pt;mso-wrap-distance-bottom:0;mso-position-horizontal:absolute;mso-position-horizontal-relative:text;mso-position-vertical:absolute;mso-position-vertical-relative:text;mso-width-percent:0;mso-height-percent:0;mso-width-relative:margin;mso-height-relative:margin;v-text-anchor:middle" o:gfxdata="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" fillcolor="white [3201]" strokecolor="#4472c4 [3204]" strokeweight="1pt">
                 <v:textbox>
                   <w:txbxContent>
                     <w:p>
@@ -1582,7 +1697,6 @@
                       <w:r>
                         <w:rPr>
                           <w:noProof/>
-                          <w:lang w:eastAsia="ko-KR"/>
                         </w:rPr>
                         <w:drawing>
                           <wp:inline distT="0" distB="0" distL="0" distR="0" wp14:anchorId="37043C62" wp14:editId="6857FD7A">
@@ -1600,10 +1714,10 @@
                                     <pic:cNvPicPr/>
                                   </pic:nvPicPr>
                                   <pic:blipFill>
-                                    <a:blip r:embed="rId13">
+                                    <a:blip r:embed="rId7">
                                       <a:extLst>
                                         <a:ext uri="{96DAC541-7B7A-43D3-8B79-37D633B846F1}">
-                                          <asvg:svgBlip xmlns:asvg="http://schemas.microsoft.com/office/drawing/2016/SVG/main" r:embed="rId14"/>
+                                          <asvg:svgBlip xmlns:asvg="http://schemas.microsoft.com/office/drawing/2016/SVG/main" r:embed="rId8"/>
                                         </a:ext>
                                       </a:extLst>
                                     </a:blip>
@@ -1629,7 +1743,6 @@
                       <w:r>
                         <w:rPr>
                           <w:noProof/>
-                          <w:lang w:eastAsia="ko-KR"/>
                         </w:rPr>
                         <w:drawing>
                           <wp:inline distT="0" distB="0" distL="0" distR="0" wp14:anchorId="588AB09A" wp14:editId="122751D9">
@@ -1647,10 +1760,10 @@
                                     <pic:cNvPicPr/>
                                   </pic:nvPicPr>
                                   <pic:blipFill>
-                                    <a:blip r:embed="rId15">
+                                    <a:blip r:embed="rId11">
                                       <a:extLst>
                                         <a:ext uri="{96DAC541-7B7A-43D3-8B79-37D633B846F1}">
-                                          <asvg:svgBlip xmlns:asvg="http://schemas.microsoft.com/office/drawing/2016/SVG/main" r:embed="rId16"/>
+                                          <asvg:svgBlip xmlns:asvg="http://schemas.microsoft.com/office/drawing/2016/SVG/main" r:embed="rId12"/>
                                         </a:ext>
                                       </a:extLst>
                                     </a:blip>
@@ -1676,7 +1789,6 @@
                       <w:r>
                         <w:rPr>
                           <w:noProof/>
-                          <w:lang w:eastAsia="ko-KR"/>
                         </w:rPr>
                         <w:drawing>
                           <wp:inline distT="0" distB="0" distL="0" distR="0" wp14:anchorId="6ED4C659" wp14:editId="2E7679B1">
@@ -1694,10 +1806,10 @@
                                     <pic:cNvPicPr/>
                                   </pic:nvPicPr>
                                   <pic:blipFill>
-                                    <a:blip r:embed="rId17">
+                                    <a:blip r:embed="rId13">
                                       <a:extLst>
                                         <a:ext uri="{96DAC541-7B7A-43D3-8B79-37D633B846F1}">
-                                          <asvg:svgBlip xmlns:asvg="http://schemas.microsoft.com/office/drawing/2016/SVG/main" r:embed="rId18"/>
+                                          <asvg:svgBlip xmlns:asvg="http://schemas.microsoft.com/office/drawing/2016/SVG/main" r:embed="rId14"/>
                                         </a:ext>
                                       </a:extLst>
                                     </a:blip>
@@ -1863,13 +1975,13 @@
               </wp:anchor>
             </w:drawing>
           </mc:Choice>
-          <mc:Fallback xmlns:mv="urn:schemas-microsoft-com:mac:vml" xmlns:mo="http://schemas.microsoft.com/office/mac/office/2008/main">
+          <mc:Fallback>
             <w:pict>
               <v:shapetype w14:anchorId="6A45FAD1" id="_x0000_t202" coordsize="21600,21600" o:spt="202" path="m,l,21600r21600,l21600,xe">
                 <v:stroke joinstyle="miter"/>
                 <v:path gradientshapeok="t" o:connecttype="rect"/>
               </v:shapetype>
-              <v:shape id="Text Box 19" o:spid="_x0000_s1028" type="#_x0000_t202" style="position:absolute;margin-left:241.05pt;margin-top:148.5pt;width:71.25pt;height:58.5pt;z-index:252013056;visibility:visible;mso-wrap-style:square;mso-width-percent:0;mso-height-percent:0;mso-wrap-distance-left:9pt;mso-wrap-distance-top:0;mso-wrap-distance-right:9pt;mso-wrap-distance-bottom:0;mso-position-horizontal:absolute;mso-position-horizontal-relative:text;mso-position-vertical:absolute;mso-position-vertical-relative:text;mso-width-percent:0;mso-height-percent:0;mso-width-relative:margin;mso-height-relative:margin;v-text-anchor:top" o:gfxdata="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" filled="f" stroked="f">
+              <v:shape id="Text Box 19" o:spid="_x0000_s1028" type="#_x0000_t202" style="position:absolute;margin-left:241.05pt;margin-top:148.5pt;width:71.25pt;height:58.5pt;z-index:252013056;visibility:visible;mso-wrap-style:square;mso-width-percent:0;mso-height-percent:0;mso-wrap-distance-left:9pt;mso-wrap-distance-top:0;mso-wrap-distance-right:9pt;mso-wrap-distance-bottom:0;mso-position-horizontal:absolute;mso-position-horizontal-relative:text;mso-position-vertical:absolute;mso-position-vertical-relative:text;mso-width-percent:0;mso-height-percent:0;mso-width-relative:margin;mso-height-relative:margin;v-text-anchor:top" o:gfxdata="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" filled="f" stroked="f">
                 <v:textbox>
                   <w:txbxContent>
                     <w:p>
@@ -1889,37 +2001,7 @@
                         <w:rPr>
                           <w:sz w:val="14"/>
                         </w:rPr>
-                        <w:t xml:space="preserve"> – haircut 10</w:t>
-                      </w:r>
-                      <w:r>
-                        <w:rPr>
-                          <w:sz w:val="14"/>
-                        </w:rPr>
-                        <w:t xml:space="preserve"> </w:t>
-                      </w:r>
-                      <w:r>
-                        <w:rPr>
-                          <w:sz w:val="14"/>
-                        </w:rPr>
-                        <w:t>a</w:t>
-                      </w:r>
-                      <w:r>
-                        <w:rPr>
-                          <w:sz w:val="14"/>
-                        </w:rPr>
-                        <w:t>.</w:t>
-                      </w:r>
-                      <w:r>
-                        <w:rPr>
-                          <w:sz w:val="14"/>
-                        </w:rPr>
-                        <w:t>m</w:t>
-                      </w:r>
-                      <w:r>
-                        <w:rPr>
-                          <w:sz w:val="14"/>
-                        </w:rPr>
-                        <w:t>.</w:t>
+                        <w:t xml:space="preserve"> – haircut 10 a.m.</w:t>
                       </w:r>
                     </w:p>
                     <w:p>
@@ -1939,13 +2021,7 @@
                         <w:rPr>
                           <w:sz w:val="14"/>
                         </w:rPr>
-                        <w:t xml:space="preserve">. – </w:t>
-                      </w:r>
-                      <w:r>
-                        <w:rPr>
-                          <w:sz w:val="14"/>
-                        </w:rPr>
-                        <w:t>Color 11:15 a.m.</w:t>
+                        <w:t>. – Color 11:15 a.m.</w:t>
                       </w:r>
                     </w:p>
                     <w:p>
@@ -2067,7 +2143,7 @@
               </wp:anchor>
             </w:drawing>
           </mc:Choice>
-          <mc:Fallback xmlns:mv="urn:schemas-microsoft-com:mac:vml" xmlns:mo="http://schemas.microsoft.com/office/mac/office/2008/main">
+          <mc:Fallback xmlns:mo="http://schemas.microsoft.com/office/mac/office/2008/main" xmlns:mv="urn:schemas-microsoft-com:mac:vml">
             <w:pict>
               <v:roundrect w14:anchorId="30ECC88E" id="Rectangle: Rounded Corners 16" o:spid="_x0000_s1026" style="position:absolute;margin-left:241.5pt;margin-top:152.25pt;width:65.25pt;height:50.25pt;z-index:252000768;visibility:visible;mso-wrap-style:square;mso-width-percent:0;mso-height-percent:0;mso-wrap-distance-left:9pt;mso-wrap-distance-top:0;mso-wrap-distance-right:9pt;mso-wrap-distance-bottom:0;mso-position-horizontal:absolute;mso-position-horizontal-relative:text;mso-position-vertical:absolute;mso-position-vertical-relative:text;mso-width-percent:0;mso-height-percent:0;mso-width-relative:margin;mso-height-relative:margin;v-text-anchor:middle" arcsize="10923f" o:gfxdata="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" fillcolor="#83a1d8 [2132]" strokecolor="#1f3763 [1604]" strokeweight="1pt">
                 <v:fill color2="#d4def1 [756]" rotate="t" angle="270" colors="0 #95abea;.5 #bfcbf0;1 #e0e5f7" focus="100%" type="gradient"/>
@@ -2140,7 +2216,7 @@
               </wp:anchor>
             </w:drawing>
           </mc:Choice>
-          <mc:Fallback xmlns:mv="urn:schemas-microsoft-com:mac:vml" xmlns:mo="http://schemas.microsoft.com/office/mac/office/2008/main">
+          <mc:Fallback xmlns:mo="http://schemas.microsoft.com/office/mac/office/2008/main" xmlns:mv="urn:schemas-microsoft-com:mac:vml">
             <w:pict>
               <v:shape w14:anchorId="0B3E33CF" id="Straight Arrow Connector 4" o:spid="_x0000_s1026" type="#_x0000_t32" style="position:absolute;margin-left:316.5pt;margin-top:108pt;width:25.65pt;height:31.5pt;flip:x;z-index:251611648;visibility:visible;mso-wrap-style:square;mso-width-percent:0;mso-height-percent:0;mso-wrap-distance-left:9pt;mso-wrap-distance-top:0;mso-wrap-distance-right:9pt;mso-wrap-distance-bottom:0;mso-position-horizontal:absolute;mso-position-horizontal-relative:text;mso-position-vertical:absolute;mso-position-vertical-relative:text;mso-width-percent:0;mso-height-percent:0;mso-width-relative:margin;mso-height-relative:margin" o:gfxdata="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" strokecolor="#4472c4 [3204]" strokeweight=".5pt">
                 <v:stroke endarrow="block" joinstyle="miter"/>
@@ -2212,7 +2288,7 @@
               </wp:anchor>
             </w:drawing>
           </mc:Choice>
-          <mc:Fallback xmlns:mv="urn:schemas-microsoft-com:mac:vml" xmlns:mo="http://schemas.microsoft.com/office/mac/office/2008/main">
+          <mc:Fallback xmlns:mo="http://schemas.microsoft.com/office/mac/office/2008/main" xmlns:mv="urn:schemas-microsoft-com:mac:vml">
             <w:pict>
               <v:shape w14:anchorId="2B69DDF6" id="Straight Arrow Connector 3" o:spid="_x0000_s1026" type="#_x0000_t32" style="position:absolute;margin-left:198pt;margin-top:63pt;width:36.75pt;height:63pt;z-index:251585024;visibility:visible;mso-wrap-style:square;mso-width-percent:0;mso-height-percent:0;mso-wrap-distance-left:9pt;mso-wrap-distance-top:0;mso-wrap-distance-right:9pt;mso-wrap-distance-bottom:0;mso-position-horizontal:absolute;mso-position-horizontal-relative:text;mso-position-vertical:absolute;mso-position-vertical-relative:text;mso-width-percent:0;mso-height-percent:0;mso-width-relative:margin;mso-height-relative:margin" o:gfxdata="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" strokecolor="#4472c4 [3204]" strokeweight=".5pt">
                 <v:stroke endarrow="block" joinstyle="miter"/>
@@ -2283,7 +2359,7 @@
               </wp:anchor>
             </w:drawing>
           </mc:Choice>
-          <mc:Fallback xmlns:mv="urn:schemas-microsoft-com:mac:vml" xmlns:mo="http://schemas.microsoft.com/office/mac/office/2008/main">
+          <mc:Fallback xmlns:mo="http://schemas.microsoft.com/office/mac/office/2008/main" xmlns:mv="urn:schemas-microsoft-com:mac:vml">
             <w:pict>
               <v:line w14:anchorId="406974BE" id="Straight Connector 40" o:spid="_x0000_s1026" style="position:absolute;flip:y;z-index:251988480;visibility:visible;mso-wrap-style:square;mso-width-percent:0;mso-wrap-distance-left:9pt;mso-wrap-distance-top:0;mso-wrap-distance-right:9pt;mso-wrap-distance-bottom:0;mso-position-horizontal:absolute;mso-position-horizontal-relative:text;mso-position-vertical:absolute;mso-position-vertical-relative:text;mso-width-percent:0;mso-width-relative:margin" from="40.05pt,675.2pt" to="103pt,675.55pt" o:gfxdata="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" strokecolor="black [3213]" strokeweight=".5pt">
                 <v:stroke joinstyle="miter"/>
@@ -2354,7 +2430,7 @@
               </wp:anchor>
             </w:drawing>
           </mc:Choice>
-          <mc:Fallback xmlns:mv="urn:schemas-microsoft-com:mac:vml" xmlns:mo="http://schemas.microsoft.com/office/mac/office/2008/main">
+          <mc:Fallback xmlns:mo="http://schemas.microsoft.com/office/mac/office/2008/main" xmlns:mv="urn:schemas-microsoft-com:mac:vml">
             <w:pict>
               <v:line w14:anchorId="1F2D6641" id="Straight Connector 39" o:spid="_x0000_s1026" style="position:absolute;flip:y;z-index:251972096;visibility:visible;mso-wrap-style:square;mso-width-percent:0;mso-wrap-distance-left:9pt;mso-wrap-distance-top:0;mso-wrap-distance-right:9pt;mso-wrap-distance-bottom:0;mso-position-horizontal:absolute;mso-position-horizontal-relative:text;mso-position-vertical:absolute;mso-position-vertical-relative:text;mso-width-percent:0;mso-width-relative:margin" from="40.2pt,638.95pt" to="103.15pt,639.3pt" o:gfxdata="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" strokecolor="black [3213]" strokeweight=".5pt">
                 <v:stroke joinstyle="miter"/>
@@ -2452,9 +2528,9 @@
               </wp:anchor>
             </w:drawing>
           </mc:Choice>
-          <mc:Fallback xmlns:mv="urn:schemas-microsoft-com:mac:vml" xmlns:mo="http://schemas.microsoft.com/office/mac/office/2008/main">
+          <mc:Fallback>
             <w:pict>
-              <v:shape w14:anchorId="7CF5EFBA" id="Text Box 37" o:spid="_x0000_s1029" type="#_x0000_t202" style="position:absolute;margin-left:58.15pt;margin-top:683.85pt;width:44.95pt;height:27.2pt;z-index:251955712;visibility:visible;mso-wrap-style:square;mso-width-percent:0;mso-height-percent:0;mso-wrap-distance-left:9pt;mso-wrap-distance-top:0;mso-wrap-distance-right:9pt;mso-wrap-distance-bottom:0;mso-position-horizontal:absolute;mso-position-horizontal-relative:text;mso-position-vertical:absolute;mso-position-vertical-relative:text;mso-width-percent:0;mso-height-percent:0;mso-width-relative:margin;mso-height-relative:margin;v-text-anchor:top" o:gfxdata="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" filled="f" stroked="f">
+              <v:shape w14:anchorId="7CF5EFBA" id="Text Box 37" o:spid="_x0000_s1029" type="#_x0000_t202" style="position:absolute;margin-left:58.15pt;margin-top:683.85pt;width:44.95pt;height:27.2pt;z-index:251955712;visibility:visible;mso-wrap-style:square;mso-width-percent:0;mso-height-percent:0;mso-wrap-distance-left:9pt;mso-wrap-distance-top:0;mso-wrap-distance-right:9pt;mso-wrap-distance-bottom:0;mso-position-horizontal:absolute;mso-position-horizontal-relative:text;mso-position-vertical:absolute;mso-position-vertical-relative:text;mso-width-percent:0;mso-height-percent:0;mso-width-relative:margin;mso-height-relative:margin;v-text-anchor:top" o:gfxdata="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" filled="f" stroked="f">
                 <v:textbox>
                   <w:txbxContent>
                     <w:p>
@@ -2569,9 +2645,9 @@
               </wp:anchor>
             </w:drawing>
           </mc:Choice>
-          <mc:Fallback xmlns:mv="urn:schemas-microsoft-com:mac:vml" xmlns:mo="http://schemas.microsoft.com/office/mac/office/2008/main">
+          <mc:Fallback>
             <w:pict>
-              <v:shape w14:anchorId="70514F31" id="Text Box 36" o:spid="_x0000_s1030" type="#_x0000_t202" style="position:absolute;margin-left:58.15pt;margin-top:648.2pt;width:44.95pt;height:27.2pt;z-index:251939328;visibility:visible;mso-wrap-style:square;mso-width-percent:0;mso-height-percent:0;mso-wrap-distance-left:9pt;mso-wrap-distance-top:0;mso-wrap-distance-right:9pt;mso-wrap-distance-bottom:0;mso-position-horizontal:absolute;mso-position-horizontal-relative:text;mso-position-vertical:absolute;mso-position-vertical-relative:text;mso-width-percent:0;mso-height-percent:0;mso-width-relative:margin;mso-height-relative:margin;v-text-anchor:top" o:gfxdata="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" filled="f" stroked="f">
+              <v:shape w14:anchorId="70514F31" id="Text Box 36" o:spid="_x0000_s1030" type="#_x0000_t202" style="position:absolute;margin-left:58.15pt;margin-top:648.2pt;width:44.95pt;height:27.2pt;z-index:251939328;visibility:visible;mso-wrap-style:square;mso-width-percent:0;mso-height-percent:0;mso-wrap-distance-left:9pt;mso-wrap-distance-top:0;mso-wrap-distance-right:9pt;mso-wrap-distance-bottom:0;mso-position-horizontal:absolute;mso-position-horizontal-relative:text;mso-position-vertical:absolute;mso-position-vertical-relative:text;mso-width-percent:0;mso-height-percent:0;mso-width-relative:margin;mso-height-relative:margin;v-text-anchor:top" o:gfxdata="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" filled="f" stroked="f">
                 <v:textbox>
                   <w:txbxContent>
                     <w:p>
@@ -2686,9 +2762,9 @@
               </wp:anchor>
             </w:drawing>
           </mc:Choice>
-          <mc:Fallback xmlns:mv="urn:schemas-microsoft-com:mac:vml" xmlns:mo="http://schemas.microsoft.com/office/mac/office/2008/main">
+          <mc:Fallback>
             <w:pict>
-              <v:shape w14:anchorId="5E8418E4" id="Text Box 44" o:spid="_x0000_s1031" type="#_x0000_t202" style="position:absolute;margin-left:58pt;margin-top:612.15pt;width:44.95pt;height:27.2pt;z-index:251922944;visibility:visible;mso-wrap-style:square;mso-width-percent:0;mso-height-percent:0;mso-wrap-distance-left:9pt;mso-wrap-distance-top:0;mso-wrap-distance-right:9pt;mso-wrap-distance-bottom:0;mso-position-horizontal:absolute;mso-position-horizontal-relative:text;mso-position-vertical:absolute;mso-position-vertical-relative:text;mso-width-percent:0;mso-height-percent:0;mso-width-relative:margin;mso-height-relative:margin;v-text-anchor:top" o:gfxdata="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" filled="f" stroked="f">
+              <v:shape w14:anchorId="5E8418E4" id="Text Box 44" o:spid="_x0000_s1031" type="#_x0000_t202" style="position:absolute;margin-left:58pt;margin-top:612.15pt;width:44.95pt;height:27.2pt;z-index:251922944;visibility:visible;mso-wrap-style:square;mso-width-percent:0;mso-height-percent:0;mso-wrap-distance-left:9pt;mso-wrap-distance-top:0;mso-wrap-distance-right:9pt;mso-wrap-distance-bottom:0;mso-position-horizontal:absolute;mso-position-horizontal-relative:text;mso-position-vertical:absolute;mso-position-vertical-relative:text;mso-width-percent:0;mso-height-percent:0;mso-width-relative:margin;mso-height-relative:margin;v-text-anchor:top" o:gfxdata="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" filled="f" stroked="f">
                 <v:textbox>
                   <w:txbxContent>
                     <w:p>
@@ -2783,7 +2859,7 @@
               </wp:anchor>
             </w:drawing>
           </mc:Choice>
-          <mc:Fallback xmlns:mv="urn:schemas-microsoft-com:mac:vml" xmlns:mo="http://schemas.microsoft.com/office/mac/office/2008/main">
+          <mc:Fallback xmlns:mo="http://schemas.microsoft.com/office/mac/office/2008/main" xmlns:mv="urn:schemas-microsoft-com:mac:vml">
             <w:pict>
               <v:oval w14:anchorId="33457277" id="Oval 34" o:spid="_x0000_s1026" style="position:absolute;margin-left:40.1pt;margin-top:648.05pt;width:18pt;height:18pt;z-index:251890176;visibility:visible;mso-wrap-style:square;mso-wrap-distance-left:9pt;mso-wrap-distance-top:0;mso-wrap-distance-right:9pt;mso-wrap-distance-bottom:0;mso-position-horizontal:absolute;mso-position-horizontal-relative:text;mso-position-vertical:absolute;mso-position-vertical-relative:text;v-text-anchor:middle" o:gfxdata="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" fillcolor="#4472c4 [3204]" strokecolor="#1f3763 [1604]" strokeweight="1pt">
                 <v:stroke joinstyle="miter"/>
@@ -2862,7 +2938,7 @@
               </wp:anchor>
             </w:drawing>
           </mc:Choice>
-          <mc:Fallback xmlns:mv="urn:schemas-microsoft-com:mac:vml" xmlns:mo="http://schemas.microsoft.com/office/mac/office/2008/main">
+          <mc:Fallback xmlns:mo="http://schemas.microsoft.com/office/mac/office/2008/main" xmlns:mv="urn:schemas-microsoft-com:mac:vml">
             <w:pict>
               <v:oval w14:anchorId="4D959985" id="Oval 35" o:spid="_x0000_s1026" style="position:absolute;margin-left:40.05pt;margin-top:684.15pt;width:18pt;height:18pt;z-index:251906560;visibility:visible;mso-wrap-style:square;mso-wrap-distance-left:9pt;mso-wrap-distance-top:0;mso-wrap-distance-right:9pt;mso-wrap-distance-bottom:0;mso-position-horizontal:absolute;mso-position-horizontal-relative:text;mso-position-vertical:absolute;mso-position-vertical-relative:text;v-text-anchor:middle" o:gfxdata="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" fillcolor="#4472c4 [3204]" strokecolor="#1f3763 [1604]" strokeweight="1pt">
                 <v:stroke joinstyle="miter"/>
@@ -2941,7 +3017,7 @@
               </wp:anchor>
             </w:drawing>
           </mc:Choice>
-          <mc:Fallback xmlns:mv="urn:schemas-microsoft-com:mac:vml" xmlns:mo="http://schemas.microsoft.com/office/mac/office/2008/main">
+          <mc:Fallback xmlns:mo="http://schemas.microsoft.com/office/mac/office/2008/main" xmlns:mv="urn:schemas-microsoft-com:mac:vml">
             <w:pict>
               <v:oval w14:anchorId="57879BE3" id="Oval 38" o:spid="_x0000_s1026" style="position:absolute;margin-left:40.05pt;margin-top:612pt;width:18pt;height:18pt;z-index:251873792;visibility:visible;mso-wrap-style:square;mso-wrap-distance-left:9pt;mso-wrap-distance-top:0;mso-wrap-distance-right:9pt;mso-wrap-distance-bottom:0;mso-position-horizontal:absolute;mso-position-horizontal-relative:text;mso-position-vertical:absolute;mso-position-vertical-relative:text;v-text-anchor:middle" o:gfxdata="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" fillcolor="#4472c4 [3204]" strokecolor="#1f3763 [1604]" strokeweight="1pt">
                 <v:stroke joinstyle="miter"/>
@@ -3013,7 +3089,7 @@
               </wp:anchor>
             </w:drawing>
           </mc:Choice>
-          <mc:Fallback xmlns:mv="urn:schemas-microsoft-com:mac:vml" xmlns:mo="http://schemas.microsoft.com/office/mac/office/2008/main">
+          <mc:Fallback xmlns:mo="http://schemas.microsoft.com/office/mac/office/2008/main" xmlns:mv="urn:schemas-microsoft-com:mac:vml">
             <w:pict>
               <v:line w14:anchorId="63C5CDF5" id="Straight Connector 33" o:spid="_x0000_s1026" style="position:absolute;flip:y;z-index:251857408;visibility:visible;mso-wrap-style:square;mso-width-percent:0;mso-wrap-distance-left:9pt;mso-wrap-distance-top:0;mso-wrap-distance-right:9pt;mso-wrap-distance-bottom:0;mso-position-horizontal:absolute;mso-position-horizontal-relative:text;mso-position-vertical:absolute;mso-position-vertical-relative:text;mso-width-percent:0;mso-width-relative:margin" from="40.05pt,603.15pt" to="103pt,603.5pt" o:gfxdata="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" strokecolor="black [3213]" strokeweight=".5pt">
                 <v:stroke joinstyle="miter"/>
@@ -3115,9 +3191,9 @@
               </wp:anchor>
             </w:drawing>
           </mc:Choice>
-          <mc:Fallback xmlns:mv="urn:schemas-microsoft-com:mac:vml" xmlns:mo="http://schemas.microsoft.com/office/mac/office/2008/main">
+          <mc:Fallback>
             <w:pict>
-              <v:shape w14:anchorId="44398219" id="Text Box 57" o:spid="_x0000_s1032" type="#_x0000_t202" style="position:absolute;margin-left:94.05pt;margin-top:522.2pt;width:26.75pt;height:17.6pt;z-index:251824640;visibility:visible;mso-wrap-style:square;mso-width-percent:0;mso-height-percent:0;mso-wrap-distance-left:9pt;mso-wrap-distance-top:0;mso-wrap-distance-right:9pt;mso-wrap-distance-bottom:0;mso-position-horizontal:absolute;mso-position-horizontal-relative:text;mso-position-vertical:absolute;mso-position-vertical-relative:text;mso-width-percent:0;mso-height-percent:0;mso-width-relative:margin;mso-height-relative:margin;v-text-anchor:top" o:gfxdata="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" filled="f" stroked="f">
+              <v:shape w14:anchorId="44398219" id="Text Box 57" o:spid="_x0000_s1032" type="#_x0000_t202" style="position:absolute;margin-left:94.05pt;margin-top:522.2pt;width:26.75pt;height:17.6pt;z-index:251824640;visibility:visible;mso-wrap-style:square;mso-width-percent:0;mso-height-percent:0;mso-wrap-distance-left:9pt;mso-wrap-distance-top:0;mso-wrap-distance-right:9pt;mso-wrap-distance-bottom:0;mso-position-horizontal:absolute;mso-position-horizontal-relative:text;mso-position-vertical:absolute;mso-position-vertical-relative:text;mso-width-percent:0;mso-height-percent:0;mso-width-relative:margin;mso-height-relative:margin;v-text-anchor:top" o:gfxdata="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" filled="f" stroked="f">
                 <v:textbox>
                   <w:txbxContent>
                     <w:p>
@@ -3222,7 +3298,7 @@
               </wp:anchor>
             </w:drawing>
           </mc:Choice>
-          <mc:Fallback xmlns:mv="urn:schemas-microsoft-com:mac:vml" xmlns:mo="http://schemas.microsoft.com/office/mac/office/2008/main">
+          <mc:Fallback xmlns:mo="http://schemas.microsoft.com/office/mac/office/2008/main" xmlns:mv="urn:schemas-microsoft-com:mac:vml">
             <w:pict>
               <v:oval w14:anchorId="6169A0CF" id="Oval 55" o:spid="_x0000_s1026" style="position:absolute;margin-left:58.1pt;margin-top:503.85pt;width:18pt;height:17.75pt;z-index:251791872;visibility:visible;mso-wrap-style:square;mso-width-percent:0;mso-height-percent:0;mso-wrap-distance-left:9pt;mso-wrap-distance-top:0;mso-wrap-distance-right:9pt;mso-wrap-distance-bottom:0;mso-position-horizontal:absolute;mso-position-horizontal-relative:text;mso-position-vertical:absolute;mso-position-vertical-relative:text;mso-width-percent:0;mso-height-percent:0;mso-width-relative:margin;mso-height-relative:margin;v-text-anchor:middle" o:gfxdata="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" fillcolor="#4472c4 [3204]" strokecolor="#1f3763 [1604]" strokeweight="1pt">
                 <v:stroke joinstyle="miter"/>
@@ -3307,7 +3383,7 @@
               </wp:anchor>
             </w:drawing>
           </mc:Choice>
-          <mc:Fallback xmlns:mv="urn:schemas-microsoft-com:mac:vml" xmlns:mo="http://schemas.microsoft.com/office/mac/office/2008/main">
+          <mc:Fallback xmlns:mo="http://schemas.microsoft.com/office/mac/office/2008/main" xmlns:mv="urn:schemas-microsoft-com:mac:vml">
             <w:pict>
               <v:oval w14:anchorId="5CD5D7A9" id="Oval 31" o:spid="_x0000_s1026" style="position:absolute;margin-left:85.3pt;margin-top:7in;width:17.7pt;height:17.75pt;z-index:251808256;visibility:visible;mso-wrap-style:square;mso-width-percent:0;mso-height-percent:0;mso-wrap-distance-left:9pt;mso-wrap-distance-top:0;mso-wrap-distance-right:9pt;mso-wrap-distance-bottom:0;mso-position-horizontal:absolute;mso-position-horizontal-relative:text;mso-position-vertical:absolute;mso-position-vertical-relative:text;mso-width-percent:0;mso-height-percent:0;mso-width-relative:margin;mso-height-relative:margin;v-text-anchor:middle" o:gfxdata="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" fillcolor="#4472c4 [3204]" strokecolor="#1f3763 [1604]" strokeweight="1pt">
                 <v:stroke joinstyle="miter"/>
@@ -3402,17 +3478,8 @@
                                 <w:sz w:val="11"/>
                                 <w:szCs w:val="11"/>
                               </w:rPr>
-                              <w:t xml:space="preserve">Lorem </w:t>
+                              <w:t>Lorem ipsum..</w:t>
                             </w:r>
-                            <w:proofErr w:type="gramStart"/>
-                            <w:r>
-                              <w:rPr>
-                                <w:sz w:val="11"/>
-                                <w:szCs w:val="11"/>
-                              </w:rPr>
-                              <w:t>ipsum..</w:t>
-                            </w:r>
-                            <w:proofErr w:type="gramEnd"/>
                           </w:p>
                         </w:txbxContent>
                       </wps:txbx>
@@ -3431,9 +3498,9 @@
               </wp:anchor>
             </w:drawing>
           </mc:Choice>
-          <mc:Fallback xmlns:mv="urn:schemas-microsoft-com:mac:vml" xmlns:mo="http://schemas.microsoft.com/office/mac/office/2008/main">
+          <mc:Fallback>
             <w:pict>
-              <v:shape w14:anchorId="4D2A5E30" id="Text Box 54" o:spid="_x0000_s1033" type="#_x0000_t202" style="position:absolute;margin-left:49.05pt;margin-top:468.15pt;width:63pt;height:35.75pt;z-index:251775488;visibility:visible;mso-wrap-style:square;mso-height-percent:0;mso-wrap-distance-left:9pt;mso-wrap-distance-top:0;mso-wrap-distance-right:9pt;mso-wrap-distance-bottom:0;mso-position-horizontal:absolute;mso-position-horizontal-relative:text;mso-position-vertical:absolute;mso-position-vertical-relative:text;mso-height-percent:0;mso-height-relative:margin;v-text-anchor:top" o:gfxdata="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" filled="f" stroked="f">
+              <v:shape w14:anchorId="4D2A5E30" id="Text Box 54" o:spid="_x0000_s1033" type="#_x0000_t202" style="position:absolute;margin-left:49.05pt;margin-top:468.15pt;width:63pt;height:35.75pt;z-index:251775488;visibility:visible;mso-wrap-style:square;mso-height-percent:0;mso-wrap-distance-left:9pt;mso-wrap-distance-top:0;mso-wrap-distance-right:9pt;mso-wrap-distance-bottom:0;mso-position-horizontal:absolute;mso-position-horizontal-relative:text;mso-position-vertical:absolute;mso-position-vertical-relative:text;mso-height-percent:0;mso-height-relative:margin;v-text-anchor:top" o:gfxdata="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" filled="f" stroked="f">
                 <v:textbox>
                   <w:txbxContent>
                     <w:p>
@@ -3451,18 +3518,7 @@
                           <w:szCs w:val="13"/>
                           <w:u w:val="single"/>
                         </w:rPr>
-                        <w:t xml:space="preserve">Notes of </w:t>
-                      </w:r>
-                      <w:bookmarkStart w:id="1" w:name="_GoBack"/>
-                      <w:bookmarkEnd w:id="1"/>
-                      <w:r>
-                        <w:rPr>
-                          <w:i/>
-                          <w:sz w:val="13"/>
-                          <w:szCs w:val="13"/>
-                          <w:u w:val="single"/>
-                        </w:rPr>
-                        <w:t>Client:</w:t>
+                        <w:t>Notes of Client:</w:t>
                       </w:r>
                     </w:p>
                     <w:p>
@@ -3478,17 +3534,8 @@
                           <w:sz w:val="11"/>
                           <w:szCs w:val="11"/>
                         </w:rPr>
-                        <w:t xml:space="preserve">Lorem </w:t>
+                        <w:t>Lorem ipsum..</w:t>
                       </w:r>
-                      <w:proofErr w:type="gramStart"/>
-                      <w:r>
-                        <w:rPr>
-                          <w:sz w:val="11"/>
-                          <w:szCs w:val="11"/>
-                        </w:rPr>
-                        <w:t>ipsum..</w:t>
-                      </w:r>
-                      <w:proofErr w:type="gramEnd"/>
                     </w:p>
                   </w:txbxContent>
                 </v:textbox>
@@ -3584,9 +3631,9 @@
               </wp:anchor>
             </w:drawing>
           </mc:Choice>
-          <mc:Fallback xmlns:mv="urn:schemas-microsoft-com:mac:vml" xmlns:mo="http://schemas.microsoft.com/office/mac/office/2008/main">
+          <mc:Fallback>
             <w:pict>
-              <v:shape w14:anchorId="1DC6F167" id="Text Box 53" o:spid="_x0000_s1034" type="#_x0000_t202" style="position:absolute;margin-left:49.05pt;margin-top:459.15pt;width:63pt;height:18pt;z-index:251759104;visibility:visible;mso-wrap-style:square;mso-wrap-distance-left:9pt;mso-wrap-distance-top:0;mso-wrap-distance-right:9pt;mso-wrap-distance-bottom:0;mso-position-horizontal:absolute;mso-position-horizontal-relative:text;mso-position-vertical:absolute;mso-position-vertical-relative:text;v-text-anchor:top" o:gfxdata="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" filled="f" stroked="f">
+              <v:shape w14:anchorId="1DC6F167" id="Text Box 53" o:spid="_x0000_s1034" type="#_x0000_t202" style="position:absolute;margin-left:49.05pt;margin-top:459.15pt;width:63pt;height:18pt;z-index:251759104;visibility:visible;mso-wrap-style:square;mso-wrap-distance-left:9pt;mso-wrap-distance-top:0;mso-wrap-distance-right:9pt;mso-wrap-distance-bottom:0;mso-position-horizontal:absolute;mso-position-horizontal-relative:text;mso-position-vertical:absolute;mso-position-vertical-relative:text;v-text-anchor:top" o:gfxdata="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" filled="f" stroked="f">
                 <v:textbox>
                   <w:txbxContent>
                     <w:p>
@@ -3669,7 +3716,7 @@
               </wp:anchor>
             </w:drawing>
           </mc:Choice>
-          <mc:Fallback xmlns:mv="urn:schemas-microsoft-com:mac:vml" xmlns:mo="http://schemas.microsoft.com/office/mac/office/2008/main">
+          <mc:Fallback xmlns:mo="http://schemas.microsoft.com/office/mac/office/2008/main" xmlns:mv="urn:schemas-microsoft-com:mac:vml">
             <w:pict>
               <v:line w14:anchorId="418D5557" id="Straight Connector 2" o:spid="_x0000_s1026" style="position:absolute;z-index:251742720;visibility:visible;mso-wrap-style:square;mso-wrap-distance-left:9pt;mso-wrap-distance-top:0;mso-wrap-distance-right:9pt;mso-wrap-distance-bottom:0;mso-position-horizontal:absolute;mso-position-horizontal-relative:text;mso-position-vertical:absolute;mso-position-vertical-relative:text" from="40.15pt,449.95pt" to="121.15pt,449.95pt" o:gfxdata="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" strokecolor="#4472c4 [3204]" strokeweight=".5pt">
                 <v:stroke joinstyle="miter"/>
@@ -3751,7 +3798,7 @@
               </wp:anchor>
             </w:drawing>
           </mc:Choice>
-          <mc:Fallback xmlns:mv="urn:schemas-microsoft-com:mac:vml" xmlns:mo="http://schemas.microsoft.com/office/mac/office/2008/main">
+          <mc:Fallback xmlns:mo="http://schemas.microsoft.com/office/mac/office/2008/main" xmlns:mv="urn:schemas-microsoft-com:mac:vml">
             <w:pict>
               <v:oval w14:anchorId="6C10429F" id="Oval 50" o:spid="_x0000_s1026" style="position:absolute;margin-left:67.1pt;margin-top:432.35pt;width:27pt;height:27pt;z-index:251709952;visibility:visible;mso-wrap-style:square;mso-wrap-distance-left:9pt;mso-wrap-distance-top:0;mso-wrap-distance-right:9pt;mso-wrap-distance-bottom:0;mso-position-horizontal:absolute;mso-position-horizontal-relative:text;mso-position-vertical:absolute;mso-position-vertical-relative:text;v-text-anchor:middle" o:gfxdata="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" fillcolor="#4472c4 [3204]" strokecolor="#1f3763 [1604]" strokeweight="1pt">
                 <v:stroke joinstyle="miter"/>
@@ -3845,9 +3892,9 @@
               </wp:anchor>
             </w:drawing>
           </mc:Choice>
-          <mc:Fallback xmlns:mv="urn:schemas-microsoft-com:mac:vml" xmlns:mo="http://schemas.microsoft.com/office/mac/office/2008/main">
+          <mc:Fallback>
             <w:pict>
-              <v:shape w14:anchorId="3146FD23" id="Text Box 52" o:spid="_x0000_s1035" type="#_x0000_t202" style="position:absolute;margin-left:49.05pt;margin-top:414.15pt;width:63pt;height:18pt;z-index:251693568;visibility:visible;mso-wrap-style:square;mso-wrap-distance-left:9pt;mso-wrap-distance-top:0;mso-wrap-distance-right:9pt;mso-wrap-distance-bottom:0;mso-position-horizontal:absolute;mso-position-horizontal-relative:text;mso-position-vertical:absolute;mso-position-vertical-relative:text;v-text-anchor:top" o:gfxdata="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" filled="f" stroked="f">
+              <v:shape w14:anchorId="3146FD23" id="Text Box 52" o:spid="_x0000_s1035" type="#_x0000_t202" style="position:absolute;margin-left:49.05pt;margin-top:414.15pt;width:63pt;height:18pt;z-index:251693568;visibility:visible;mso-wrap-style:square;mso-wrap-distance-left:9pt;mso-wrap-distance-top:0;mso-wrap-distance-right:9pt;mso-wrap-distance-bottom:0;mso-position-horizontal:absolute;mso-position-horizontal-relative:text;mso-position-vertical:absolute;mso-position-vertical-relative:text;v-text-anchor:top" o:gfxdata="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" filled="f" stroked="f">
                 <v:textbox>
                   <w:txbxContent>
                     <w:p>
@@ -3937,7 +3984,7 @@
               </wp:anchor>
             </w:drawing>
           </mc:Choice>
-          <mc:Fallback xmlns:mv="urn:schemas-microsoft-com:mac:vml" xmlns:mo="http://schemas.microsoft.com/office/mac/office/2008/main">
+          <mc:Fallback xmlns:mo="http://schemas.microsoft.com/office/mac/office/2008/main" xmlns:mv="urn:schemas-microsoft-com:mac:vml">
             <w:pict>
               <v:shape w14:anchorId="05488BF1" id="Straight Arrow Connector 17" o:spid="_x0000_s1026" type="#_x0000_t32" style="position:absolute;margin-left:121.05pt;margin-top:495.2pt;width:39.8pt;height:49.1pt;flip:x y;z-index:251460096;visibility:visible;mso-wrap-style:square;mso-width-percent:0;mso-height-percent:0;mso-wrap-distance-left:9pt;mso-wrap-distance-top:0;mso-wrap-distance-right:9pt;mso-wrap-distance-bottom:0;mso-position-horizontal:absolute;mso-position-horizontal-relative:text;mso-position-vertical:absolute;mso-position-vertical-relative:text;mso-width-percent:0;mso-height-percent:0;mso-width-relative:margin;mso-height-relative:margin" o:gfxdata="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" strokecolor="#4472c4 [3204]" strokeweight=".5pt">
                 <v:stroke endarrow="block" joinstyle="miter"/>
@@ -4000,7 +4047,7 @@
               </wp:anchor>
             </w:drawing>
           </mc:Choice>
-          <mc:Fallback xmlns:mv="urn:schemas-microsoft-com:mac:vml" xmlns:mo="http://schemas.microsoft.com/office/mac/office/2008/main">
+          <mc:Fallback xmlns:mo="http://schemas.microsoft.com/office/mac/office/2008/main" xmlns:mv="urn:schemas-microsoft-com:mac:vml">
             <w:pict>
               <v:line w14:anchorId="08D7DD64" id="Straight Connector 51" o:spid="_x0000_s1026" style="position:absolute;z-index:251726336;visibility:visible;mso-wrap-style:square;mso-wrap-distance-left:9pt;mso-wrap-distance-top:0;mso-wrap-distance-right:9pt;mso-wrap-distance-bottom:0;mso-position-horizontal:absolute;mso-position-horizontal-relative:text;mso-position-vertical:absolute;mso-position-vertical-relative:text" from="40pt,414.65pt" to="121pt,414.65pt" o:gfxdata="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" strokecolor="#4472c4 [3204]" strokeweight=".5pt">
                 <v:stroke joinstyle="miter"/>
@@ -4081,7 +4128,7 @@
               </wp:anchor>
             </w:drawing>
           </mc:Choice>
-          <mc:Fallback xmlns:mv="urn:schemas-microsoft-com:mac:vml" xmlns:mo="http://schemas.microsoft.com/office/mac/office/2008/main">
+          <mc:Fallback xmlns:mo="http://schemas.microsoft.com/office/mac/office/2008/main" xmlns:mv="urn:schemas-microsoft-com:mac:vml">
             <w:pict>
               <v:rect w14:anchorId="002C6962" id="Rectangle 1" o:spid="_x0000_s1026" style="position:absolute;margin-left:39.75pt;margin-top:414.35pt;width:81pt;height:126pt;z-index:251677184;visibility:visible;mso-wrap-style:square;mso-wrap-distance-left:9pt;mso-wrap-distance-top:0;mso-wrap-distance-right:9pt;mso-wrap-distance-bottom:0;mso-position-horizontal:absolute;mso-position-horizontal-relative:text;mso-position-vertical:absolute;mso-position-vertical-relative:text;v-text-anchor:middle" o:gfxdata="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" fillcolor="white [3212]" strokecolor="#1f3763 [1604]" strokeweight="1pt">
                 <w10:wrap type="through"/>
@@ -4153,7 +4200,7 @@
               </wp:anchor>
             </w:drawing>
           </mc:Choice>
-          <mc:Fallback xmlns:mv="urn:schemas-microsoft-com:mac:vml" xmlns:mo="http://schemas.microsoft.com/office/mac/office/2008/main">
+          <mc:Fallback xmlns:mo="http://schemas.microsoft.com/office/mac/office/2008/main" xmlns:mv="urn:schemas-microsoft-com:mac:vml">
             <w:pict>
               <v:shape w14:anchorId="6AB72466" id="Straight Arrow Connector 18" o:spid="_x0000_s1026" type="#_x0000_t32" style="position:absolute;margin-left:67.05pt;margin-top:531.2pt;width:5.4pt;height:50.55pt;z-index:251476480;visibility:visible;mso-wrap-style:square;mso-width-percent:0;mso-height-percent:0;mso-wrap-distance-left:9pt;mso-wrap-distance-top:0;mso-wrap-distance-right:9pt;mso-wrap-distance-bottom:0;mso-position-horizontal:absolute;mso-position-horizontal-relative:text;mso-position-vertical:absolute;mso-position-vertical-relative:text;mso-width-percent:0;mso-height-percent:0;mso-width-relative:margin;mso-height-relative:margin" o:gfxdata="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" strokecolor="#4472c4 [3204]" strokeweight=".5pt">
                 <v:stroke endarrow="block" joinstyle="miter"/>
@@ -4245,9 +4292,9 @@
               </wp:anchor>
             </w:drawing>
           </mc:Choice>
-          <mc:Fallback xmlns:mv="urn:schemas-microsoft-com:mac:vml" xmlns:mo="http://schemas.microsoft.com/office/mac/office/2008/main">
+          <mc:Fallback>
             <w:pict>
-              <v:shape w14:anchorId="5759A488" id="Text Box 32" o:spid="_x0000_s1036" type="#_x0000_t202" style="position:absolute;margin-left:30.65pt;margin-top:585.35pt;width:81pt;height:18pt;z-index:251841024;visibility:visible;mso-wrap-style:square;mso-wrap-distance-left:9pt;mso-wrap-distance-top:0;mso-wrap-distance-right:9pt;mso-wrap-distance-bottom:0;mso-position-horizontal:absolute;mso-position-horizontal-relative:text;mso-position-vertical:absolute;mso-position-vertical-relative:text;v-text-anchor:top" o:gfxdata="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" filled="f" stroked="f">
+              <v:shape w14:anchorId="5759A488" id="Text Box 32" o:spid="_x0000_s1036" type="#_x0000_t202" style="position:absolute;margin-left:30.65pt;margin-top:585.35pt;width:81pt;height:18pt;z-index:251841024;visibility:visible;mso-wrap-style:square;mso-wrap-distance-left:9pt;mso-wrap-distance-top:0;mso-wrap-distance-right:9pt;mso-wrap-distance-bottom:0;mso-position-horizontal:absolute;mso-position-horizontal-relative:text;mso-position-vertical:absolute;mso-position-vertical-relative:text;v-text-anchor:top" o:gfxdata="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" filled="f" stroked="f">
                 <v:textbox>
                   <w:txbxContent>
                     <w:p>
@@ -4345,7 +4392,7 @@
               </wp:anchor>
             </w:drawing>
           </mc:Choice>
-          <mc:Fallback xmlns:mv="urn:schemas-microsoft-com:mac:vml" xmlns:mo="http://schemas.microsoft.com/office/mac/office/2008/main">
+          <mc:Fallback xmlns:mo="http://schemas.microsoft.com/office/mac/office/2008/main" xmlns:mv="urn:schemas-microsoft-com:mac:vml">
             <w:pict>
               <v:rect w14:anchorId="609DC457" id="Rectangle 49" o:spid="_x0000_s1026" style="position:absolute;margin-left:30.8pt;margin-top:585.05pt;width:81pt;height:126pt;z-index:251660800;visibility:visible;mso-wrap-style:square;mso-wrap-distance-left:9pt;mso-wrap-distance-top:0;mso-wrap-distance-right:9pt;mso-wrap-distance-bottom:0;mso-position-horizontal:absolute;mso-position-horizontal-relative:text;mso-position-vertical:absolute;mso-position-vertical-relative:text;v-text-anchor:middle" o:gfxdata="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" fillcolor="white [3212]" strokecolor="#1f3763 [1604]" strokeweight="1pt">
                 <w10:wrap type="through"/>
@@ -4417,7 +4464,7 @@
               </wp:anchor>
             </w:drawing>
           </mc:Choice>
-          <mc:Fallback xmlns:mv="urn:schemas-microsoft-com:mac:vml" xmlns:mo="http://schemas.microsoft.com/office/mac/office/2008/main">
+          <mc:Fallback xmlns:mo="http://schemas.microsoft.com/office/mac/office/2008/main" xmlns:mv="urn:schemas-microsoft-com:mac:vml">
             <w:pict>
               <v:shape w14:anchorId="318525B9" id="Straight Arrow Connector 11" o:spid="_x0000_s1026" type="#_x0000_t32" style="position:absolute;margin-left:288.55pt;margin-top:376.6pt;width:41.3pt;height:82.6pt;z-index:251394560;visibility:visible;mso-wrap-style:square;mso-width-percent:0;mso-height-percent:0;mso-wrap-distance-left:9pt;mso-wrap-distance-top:0;mso-wrap-distance-right:9pt;mso-wrap-distance-bottom:0;mso-position-horizontal:absolute;mso-position-horizontal-relative:text;mso-position-vertical:absolute;mso-position-vertical-relative:text;mso-width-percent:0;mso-height-percent:0;mso-width-relative:margin;mso-height-relative:margin" o:gfxdata="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" strokecolor="#4472c4 [3204]" strokeweight=".5pt">
                 <v:stroke endarrow="block" joinstyle="miter"/>
@@ -4462,7 +4509,7 @@
                     <pic:cNvPicPr/>
                   </pic:nvPicPr>
                   <pic:blipFill>
-                    <a:blip r:embed="rId19">
+                    <a:blip r:embed="rId15">
                       <a:extLst>
                         <a:ext uri="{28A0092B-C50C-407E-A947-70E740481C1C}">
                           <a14:useLocalDpi xmlns:a14="http://schemas.microsoft.com/office/drawing/2010/main" val="0"/>
@@ -4530,7 +4577,7 @@
                     <pic:cNvPicPr/>
                   </pic:nvPicPr>
                   <pic:blipFill>
-                    <a:blip r:embed="rId20">
+                    <a:blip r:embed="rId16">
                       <a:extLst>
                         <a:ext uri="{28A0092B-C50C-407E-A947-70E740481C1C}">
                           <a14:useLocalDpi xmlns:a14="http://schemas.microsoft.com/office/drawing/2010/main" val="0"/>
@@ -4625,7 +4672,7 @@
               </wp:anchor>
             </w:drawing>
           </mc:Choice>
-          <mc:Fallback xmlns:mv="urn:schemas-microsoft-com:mac:vml" xmlns:mo="http://schemas.microsoft.com/office/mac/office/2008/main">
+          <mc:Fallback xmlns:mo="http://schemas.microsoft.com/office/mac/office/2008/main" xmlns:mv="urn:schemas-microsoft-com:mac:vml">
             <w:pict>
               <v:shape w14:anchorId="45549818" id="Straight Arrow Connector 8" o:spid="_x0000_s1026" type="#_x0000_t32" style="position:absolute;margin-left:217.35pt;margin-top:376.8pt;width:32.55pt;height:82.65pt;flip:x;z-index:251361792;visibility:visible;mso-wrap-style:square;mso-width-percent:0;mso-height-percent:0;mso-wrap-distance-left:9pt;mso-wrap-distance-top:0;mso-wrap-distance-right:9pt;mso-wrap-distance-bottom:0;mso-position-horizontal:absolute;mso-position-horizontal-relative:text;mso-position-vertical:absolute;mso-position-vertical-relative:text;mso-width-percent:0;mso-height-percent:0;mso-width-relative:margin;mso-height-relative:margin" o:gfxdata="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" strokecolor="#4472c4 [3204]" strokeweight=".5pt">
                 <v:stroke endarrow="block" joinstyle="miter"/>
@@ -4670,7 +4717,7 @@
                     <pic:cNvPicPr/>
                   </pic:nvPicPr>
                   <pic:blipFill>
-                    <a:blip r:embed="rId21">
+                    <a:blip r:embed="rId17">
                       <a:extLst>
                         <a:ext uri="{28A0092B-C50C-407E-A947-70E740481C1C}">
                           <a14:useLocalDpi xmlns:a14="http://schemas.microsoft.com/office/drawing/2010/main" val="0"/>
@@ -4740,7 +4787,7 @@
                     </pic:cNvPicPr>
                   </pic:nvPicPr>
                   <pic:blipFill>
-                    <a:blip r:embed="rId22">
+                    <a:blip r:embed="rId18">
                       <a:extLst>
                         <a:ext uri="{28A0092B-C50C-407E-A947-70E740481C1C}">
                           <a14:useLocalDpi xmlns:a14="http://schemas.microsoft.com/office/drawing/2010/main" val="0"/>
@@ -4851,7 +4898,7 @@
               </wp:anchor>
             </w:drawing>
           </mc:Choice>
-          <mc:Fallback xmlns:mv="urn:schemas-microsoft-com:mac:vml" xmlns:mo="http://schemas.microsoft.com/office/mac/office/2008/main">
+          <mc:Fallback xmlns:mo="http://schemas.microsoft.com/office/mac/office/2008/main" xmlns:mv="urn:schemas-microsoft-com:mac:vml">
             <w:pict>
               <v:shape w14:anchorId="458E4C33" id="Straight Arrow Connector 27" o:spid="_x0000_s1026" type="#_x0000_t32" style="position:absolute;margin-left:198pt;margin-top:1in;width:126pt;height:27pt;z-index:251628032;visibility:visible;mso-wrap-style:square;mso-width-percent:0;mso-height-percent:0;mso-wrap-distance-left:9pt;mso-wrap-distance-top:0;mso-wrap-distance-right:9pt;mso-wrap-distance-bottom:0;mso-position-horizontal:absolute;mso-position-horizontal-relative:text;mso-position-vertical:absolute;mso-position-vertical-relative:text;mso-width-percent:0;mso-height-percent:0;mso-width-relative:margin;mso-height-relative:margin" o:gfxdata="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" strokecolor="#4472c4 [3204]" strokeweight=".5pt">
                 <v:stroke endarrow="block" joinstyle="miter"/>
@@ -4899,7 +4946,7 @@
                     </pic:cNvPicPr>
                   </pic:nvPicPr>
                   <pic:blipFill>
-                    <a:blip r:embed="rId23">
+                    <a:blip r:embed="rId19">
                       <a:extLst>
                         <a:ext uri="{28A0092B-C50C-407E-A947-70E740481C1C}">
                           <a14:useLocalDpi xmlns:a14="http://schemas.microsoft.com/office/drawing/2010/main" val="0"/>
@@ -4941,7 +4988,7 @@
           <w:noProof/>
         </w:rPr>
         <w:drawing>
-          <wp:anchor distT="0" distB="0" distL="114300" distR="114300" simplePos="0" relativeHeight="251597312" behindDoc="0" locked="0" layoutInCell="1" allowOverlap="1" wp14:anchorId="01C1A84A" wp14:editId="7D61D667">
+          <wp:anchor distT="0" distB="0" distL="114300" distR="114300" simplePos="0" relativeHeight="251597312" behindDoc="0" locked="0" layoutInCell="1" allowOverlap="1" wp14:anchorId="01C1A84A" wp14:editId="33CBDE0A">
             <wp:simplePos x="0" y="0"/>
             <wp:positionH relativeFrom="column">
               <wp:posOffset>4114800</wp:posOffset>
@@ -4974,7 +5021,7 @@
                     </pic:cNvPicPr>
                   </pic:nvPicPr>
                   <pic:blipFill>
-                    <a:blip r:embed="rId24">
+                    <a:blip r:embed="rId20">
                       <a:extLst>
                         <a:ext uri="{28A0092B-C50C-407E-A947-70E740481C1C}">
                           <a14:useLocalDpi xmlns:a14="http://schemas.microsoft.com/office/drawing/2010/main" val="0"/>
@@ -5010,398 +5057,6 @@
             </wp14:sizeRelV>
           </wp:anchor>
         </w:drawing>
-      </w:r>
-      <w:r>
-        <w:rPr>
-          <w:noProof/>
-        </w:rPr>
-        <mc:AlternateContent>
-          <mc:Choice Requires="wps">
-            <w:drawing>
-              <wp:anchor distT="0" distB="0" distL="114300" distR="114300" simplePos="0" relativeHeight="251554304" behindDoc="0" locked="0" layoutInCell="1" allowOverlap="1" wp14:anchorId="2D6B1E1D" wp14:editId="016F1049">
-                <wp:simplePos x="0" y="0"/>
-                <wp:positionH relativeFrom="column">
-                  <wp:posOffset>5617597</wp:posOffset>
-                </wp:positionH>
-                <wp:positionV relativeFrom="paragraph">
-                  <wp:posOffset>6587655</wp:posOffset>
-                </wp:positionV>
-                <wp:extent cx="978010" cy="1200647"/>
-                <wp:effectExtent l="0" t="0" r="12700" b="19050"/>
-                <wp:wrapNone/>
-                <wp:docPr id="29" name="Rectangle 29"/>
-                <wp:cNvGraphicFramePr/>
-                <a:graphic xmlns:a="http://schemas.openxmlformats.org/drawingml/2006/main">
-                  <a:graphicData uri="http://schemas.microsoft.com/office/word/2010/wordprocessingShape">
-                    <wps:wsp>
-                      <wps:cNvSpPr/>
-                      <wps:spPr>
-                        <a:xfrm>
-                          <a:off x="0" y="0"/>
-                          <a:ext cx="978010" cy="1200647"/>
-                        </a:xfrm>
-                        <a:prstGeom prst="rect">
-                          <a:avLst/>
-                        </a:prstGeom>
-                      </wps:spPr>
-                      <wps:style>
-                        <a:lnRef idx="2">
-                          <a:schemeClr val="accent1">
-                            <a:shade val="50000"/>
-                          </a:schemeClr>
-                        </a:lnRef>
-                        <a:fillRef idx="1">
-                          <a:schemeClr val="accent1"/>
-                        </a:fillRef>
-                        <a:effectRef idx="0">
-                          <a:schemeClr val="accent1"/>
-                        </a:effectRef>
-                        <a:fontRef idx="minor">
-                          <a:schemeClr val="lt1"/>
-                        </a:fontRef>
-                      </wps:style>
-                      <wps:txbx>
-                        <w:txbxContent>
-                          <w:p>
-                            <w:pPr>
-                              <w:jc w:val="center"/>
-                            </w:pPr>
-                            <w:r>
-                              <w:t>Save picture to client profile</w:t>
-                            </w:r>
-                          </w:p>
-                          <w:p>
-                            <w:pPr>
-                              <w:jc w:val="center"/>
-                            </w:pPr>
-                            <w:r>
-                              <w:t>(</w:t>
-                            </w:r>
-                            <w:proofErr w:type="spellStart"/>
-                            <w:r>
-                              <w:t>harnoor</w:t>
-                            </w:r>
-                            <w:proofErr w:type="spellEnd"/>
-                            <w:r>
-                              <w:t>)</w:t>
-                            </w:r>
-                          </w:p>
-                        </w:txbxContent>
-                      </wps:txbx>
-                      <wps:bodyPr rot="0" spcFirstLastPara="0" vertOverflow="overflow" horzOverflow="overflow" vert="horz" wrap="square" lIns="91440" tIns="45720" rIns="91440" bIns="45720" numCol="1" spcCol="0" rtlCol="0" fromWordArt="0" anchor="ctr" anchorCtr="0" forceAA="0" compatLnSpc="1">
-                        <a:prstTxWarp prst="textNoShape">
-                          <a:avLst/>
-                        </a:prstTxWarp>
-                        <a:noAutofit/>
-                      </wps:bodyPr>
-                    </wps:wsp>
-                  </a:graphicData>
-                </a:graphic>
-                <wp14:sizeRelH relativeFrom="margin">
-                  <wp14:pctWidth>0</wp14:pctWidth>
-                </wp14:sizeRelH>
-                <wp14:sizeRelV relativeFrom="margin">
-                  <wp14:pctHeight>0</wp14:pctHeight>
-                </wp14:sizeRelV>
-              </wp:anchor>
-            </w:drawing>
-          </mc:Choice>
-          <mc:Fallback xmlns:mv="urn:schemas-microsoft-com:mac:vml" xmlns:mo="http://schemas.microsoft.com/office/mac/office/2008/main">
-            <w:pict>
-              <v:rect w14:anchorId="2D6B1E1D" id="Rectangle 29" o:spid="_x0000_s1037" style="position:absolute;margin-left:442.35pt;margin-top:518.7pt;width:77pt;height:94.55pt;z-index:251554304;visibility:visible;mso-wrap-style:square;mso-width-percent:0;mso-height-percent:0;mso-wrap-distance-left:9pt;mso-wrap-distance-top:0;mso-wrap-distance-right:9pt;mso-wrap-distance-bottom:0;mso-position-horizontal:absolute;mso-position-horizontal-relative:text;mso-position-vertical:absolute;mso-position-vertical-relative:text;mso-width-percent:0;mso-height-percent:0;mso-width-relative:margin;mso-height-relative:margin;v-text-anchor:middle" o:gfxdata="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" fillcolor="#4472c4 [3204]" strokecolor="#1f3763 [1604]" strokeweight="1pt">
-                <v:textbox>
-                  <w:txbxContent>
-                    <w:p>
-                      <w:pPr>
-                        <w:jc w:val="center"/>
-                      </w:pPr>
-                      <w:r>
-                        <w:t>Save picture to client profile</w:t>
-                      </w:r>
-                    </w:p>
-                    <w:p>
-                      <w:pPr>
-                        <w:jc w:val="center"/>
-                      </w:pPr>
-                      <w:r>
-                        <w:t>(</w:t>
-                      </w:r>
-                      <w:proofErr w:type="spellStart"/>
-                      <w:r>
-                        <w:t>harnoor</w:t>
-                      </w:r>
-                      <w:proofErr w:type="spellEnd"/>
-                      <w:r>
-                        <w:t>)</w:t>
-                      </w:r>
-                    </w:p>
-                  </w:txbxContent>
-                </v:textbox>
-              </v:rect>
-            </w:pict>
-          </mc:Fallback>
-        </mc:AlternateContent>
-      </w:r>
-      <w:r>
-        <w:rPr>
-          <w:noProof/>
-        </w:rPr>
-        <mc:AlternateContent>
-          <mc:Choice Requires="wps">
-            <w:drawing>
-              <wp:anchor distT="0" distB="0" distL="114300" distR="114300" simplePos="0" relativeHeight="251542016" behindDoc="0" locked="0" layoutInCell="1" allowOverlap="1" wp14:anchorId="1CD07A84" wp14:editId="04F8E410">
-                <wp:simplePos x="0" y="0"/>
-                <wp:positionH relativeFrom="column">
-                  <wp:posOffset>5994759</wp:posOffset>
-                </wp:positionH>
-                <wp:positionV relativeFrom="paragraph">
-                  <wp:posOffset>5764447</wp:posOffset>
-                </wp:positionV>
-                <wp:extent cx="45719" cy="811033"/>
-                <wp:effectExtent l="25400" t="0" r="43815" b="40005"/>
-                <wp:wrapNone/>
-                <wp:docPr id="28" name="Straight Arrow Connector 28"/>
-                <wp:cNvGraphicFramePr/>
-                <a:graphic xmlns:a="http://schemas.openxmlformats.org/drawingml/2006/main">
-                  <a:graphicData uri="http://schemas.microsoft.com/office/word/2010/wordprocessingShape">
-                    <wps:wsp>
-                      <wps:cNvCnPr/>
-                      <wps:spPr>
-                        <a:xfrm>
-                          <a:off x="0" y="0"/>
-                          <a:ext cx="45719" cy="811033"/>
-                        </a:xfrm>
-                        <a:prstGeom prst="straightConnector1">
-                          <a:avLst/>
-                        </a:prstGeom>
-                        <a:ln>
-                          <a:tailEnd type="triangle"/>
-                        </a:ln>
-                      </wps:spPr>
-                      <wps:style>
-                        <a:lnRef idx="1">
-                          <a:schemeClr val="accent1"/>
-                        </a:lnRef>
-                        <a:fillRef idx="0">
-                          <a:schemeClr val="accent1"/>
-                        </a:fillRef>
-                        <a:effectRef idx="0">
-                          <a:schemeClr val="accent1"/>
-                        </a:effectRef>
-                        <a:fontRef idx="minor">
-                          <a:schemeClr val="tx1"/>
-                        </a:fontRef>
-                      </wps:style>
-                      <wps:bodyPr/>
-                    </wps:wsp>
-                  </a:graphicData>
-                </a:graphic>
-                <wp14:sizeRelH relativeFrom="margin">
-                  <wp14:pctWidth>0</wp14:pctWidth>
-                </wp14:sizeRelH>
-                <wp14:sizeRelV relativeFrom="margin">
-                  <wp14:pctHeight>0</wp14:pctHeight>
-                </wp14:sizeRelV>
-              </wp:anchor>
-            </w:drawing>
-          </mc:Choice>
-          <mc:Fallback xmlns:mv="urn:schemas-microsoft-com:mac:vml" xmlns:mo="http://schemas.microsoft.com/office/mac/office/2008/main">
-            <w:pict>
-              <v:shape w14:anchorId="25CD6BDA" id="Straight Arrow Connector 28" o:spid="_x0000_s1026" type="#_x0000_t32" style="position:absolute;margin-left:472.05pt;margin-top:453.9pt;width:3.6pt;height:63.85pt;z-index:251542016;visibility:visible;mso-wrap-style:square;mso-width-percent:0;mso-height-percent:0;mso-wrap-distance-left:9pt;mso-wrap-distance-top:0;mso-wrap-distance-right:9pt;mso-wrap-distance-bottom:0;mso-position-horizontal:absolute;mso-position-horizontal-relative:text;mso-position-vertical:absolute;mso-position-vertical-relative:text;mso-width-percent:0;mso-height-percent:0;mso-width-relative:margin;mso-height-relative:margin" o:gfxdata="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" strokecolor="#4472c4 [3204]" strokeweight=".5pt">
-                <v:stroke endarrow="block" joinstyle="miter"/>
-              </v:shape>
-            </w:pict>
-          </mc:Fallback>
-        </mc:AlternateContent>
-      </w:r>
-      <w:r>
-        <w:rPr>
-          <w:noProof/>
-        </w:rPr>
-        <mc:AlternateContent>
-          <mc:Choice Requires="wps">
-            <w:drawing>
-              <wp:anchor distT="0" distB="0" distL="114300" distR="114300" simplePos="0" relativeHeight="251529728" behindDoc="0" locked="0" layoutInCell="1" allowOverlap="1" wp14:anchorId="5B51EB14" wp14:editId="70B4355E">
-                <wp:simplePos x="0" y="0"/>
-                <wp:positionH relativeFrom="column">
-                  <wp:posOffset>5483446</wp:posOffset>
-                </wp:positionH>
-                <wp:positionV relativeFrom="paragraph">
-                  <wp:posOffset>4903083</wp:posOffset>
-                </wp:positionV>
-                <wp:extent cx="914400" cy="914400"/>
-                <wp:effectExtent l="0" t="0" r="12700" b="12700"/>
-                <wp:wrapNone/>
-                <wp:docPr id="26" name="Rectangle 26"/>
-                <wp:cNvGraphicFramePr/>
-                <a:graphic xmlns:a="http://schemas.openxmlformats.org/drawingml/2006/main">
-                  <a:graphicData uri="http://schemas.microsoft.com/office/word/2010/wordprocessingShape">
-                    <wps:wsp>
-                      <wps:cNvSpPr/>
-                      <wps:spPr>
-                        <a:xfrm>
-                          <a:off x="0" y="0"/>
-                          <a:ext cx="914400" cy="914400"/>
-                        </a:xfrm>
-                        <a:prstGeom prst="rect">
-                          <a:avLst/>
-                        </a:prstGeom>
-                      </wps:spPr>
-                      <wps:style>
-                        <a:lnRef idx="2">
-                          <a:schemeClr val="accent1">
-                            <a:shade val="50000"/>
-                          </a:schemeClr>
-                        </a:lnRef>
-                        <a:fillRef idx="1">
-                          <a:schemeClr val="accent1"/>
-                        </a:fillRef>
-                        <a:effectRef idx="0">
-                          <a:schemeClr val="accent1"/>
-                        </a:effectRef>
-                        <a:fontRef idx="minor">
-                          <a:schemeClr val="lt1"/>
-                        </a:fontRef>
-                      </wps:style>
-                      <wps:txbx>
-                        <w:txbxContent>
-                          <w:p>
-                            <w:pPr>
-                              <w:jc w:val="center"/>
-                            </w:pPr>
-                            <w:r>
-                              <w:t>View Pics/ take notes(</w:t>
-                            </w:r>
-                            <w:proofErr w:type="spellStart"/>
-                            <w:r>
-                              <w:t>harnoor</w:t>
-                            </w:r>
-                            <w:bookmarkStart w:id="0" w:name="_GoBack"/>
-                            <w:proofErr w:type="spellEnd"/>
-                            <w:r>
-                              <w:t>)</w:t>
-                            </w:r>
-                            <w:bookmarkEnd w:id="0"/>
-                          </w:p>
-                        </w:txbxContent>
-                      </wps:txbx>
-                      <wps:bodyPr rot="0" spcFirstLastPara="0" vertOverflow="overflow" horzOverflow="overflow" vert="horz" wrap="square" lIns="91440" tIns="45720" rIns="91440" bIns="45720" numCol="1" spcCol="0" rtlCol="0" fromWordArt="0" anchor="ctr" anchorCtr="0" forceAA="0" compatLnSpc="1">
-                        <a:prstTxWarp prst="textNoShape">
-                          <a:avLst/>
-                        </a:prstTxWarp>
-                        <a:noAutofit/>
-                      </wps:bodyPr>
-                    </wps:wsp>
-                  </a:graphicData>
-                </a:graphic>
-              </wp:anchor>
-            </w:drawing>
-          </mc:Choice>
-          <mc:Fallback>
-            <w:pict>
-              <v:rect w14:anchorId="5B51EB14" id="Rectangle 26" o:spid="_x0000_s1039" style="position:absolute;margin-left:431.75pt;margin-top:386.05pt;width:1in;height:1in;z-index:251529728;visibility:visible;mso-wrap-style:square;mso-wrap-distance-left:9pt;mso-wrap-distance-top:0;mso-wrap-distance-right:9pt;mso-wrap-distance-bottom:0;mso-position-horizontal:absolute;mso-position-horizontal-relative:text;mso-position-vertical:absolute;mso-position-vertical-relative:text;v-text-anchor:middle" o:gfxdata="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" fillcolor="#4472c4 [3204]" strokecolor="#1f3763 [1604]" strokeweight="1pt">
-                <v:textbox>
-                  <w:txbxContent>
-                    <w:p>
-                      <w:pPr>
-                        <w:jc w:val="center"/>
-                      </w:pPr>
-                      <w:r>
-                        <w:t>View Pics/ take notes(</w:t>
-                      </w:r>
-                      <w:proofErr w:type="spellStart"/>
-                      <w:r>
-                        <w:t>harnoor</w:t>
-                      </w:r>
-                      <w:bookmarkStart w:id="1" w:name="_GoBack"/>
-                      <w:proofErr w:type="spellEnd"/>
-                      <w:r>
-                        <w:t>)</w:t>
-                      </w:r>
-                      <w:bookmarkEnd w:id="1"/>
-                    </w:p>
-                  </w:txbxContent>
-                </v:textbox>
-              </v:rect>
-            </w:pict>
-          </mc:Fallback>
-        </mc:AlternateContent>
-      </w:r>
-      <w:r>
-        <w:rPr>
-          <w:noProof/>
-        </w:rPr>
-        <mc:AlternateContent>
-          <mc:Choice Requires="wps">
-            <w:drawing>
-              <wp:anchor distT="0" distB="0" distL="114300" distR="114300" simplePos="0" relativeHeight="251517440" behindDoc="0" locked="0" layoutInCell="1" allowOverlap="1" wp14:anchorId="4C704A3D" wp14:editId="3E5E5D93">
-                <wp:simplePos x="0" y="0"/>
-                <wp:positionH relativeFrom="column">
-                  <wp:posOffset>5776623</wp:posOffset>
-                </wp:positionH>
-                <wp:positionV relativeFrom="paragraph">
-                  <wp:posOffset>4090946</wp:posOffset>
-                </wp:positionV>
-                <wp:extent cx="45719" cy="811033"/>
-                <wp:effectExtent l="25400" t="0" r="43815" b="40005"/>
-                <wp:wrapNone/>
-                <wp:docPr id="25" name="Straight Arrow Connector 25"/>
-                <wp:cNvGraphicFramePr/>
-                <a:graphic xmlns:a="http://schemas.openxmlformats.org/drawingml/2006/main">
-                  <a:graphicData uri="http://schemas.microsoft.com/office/word/2010/wordprocessingShape">
-                    <wps:wsp>
-                      <wps:cNvCnPr/>
-                      <wps:spPr>
-                        <a:xfrm>
-                          <a:off x="0" y="0"/>
-                          <a:ext cx="45719" cy="811033"/>
-                        </a:xfrm>
-                        <a:prstGeom prst="straightConnector1">
-                          <a:avLst/>
-                        </a:prstGeom>
-                        <a:ln>
-                          <a:tailEnd type="triangle"/>
-                        </a:ln>
-                      </wps:spPr>
-                      <wps:style>
-                        <a:lnRef idx="1">
-                          <a:schemeClr val="accent1"/>
-                        </a:lnRef>
-                        <a:fillRef idx="0">
-                          <a:schemeClr val="accent1"/>
-                        </a:fillRef>
-                        <a:effectRef idx="0">
-                          <a:schemeClr val="accent1"/>
-                        </a:effectRef>
-                        <a:fontRef idx="minor">
-                          <a:schemeClr val="tx1"/>
-                        </a:fontRef>
-                      </wps:style>
-                      <wps:bodyPr/>
-                    </wps:wsp>
-                  </a:graphicData>
-                </a:graphic>
-                <wp14:sizeRelH relativeFrom="margin">
-                  <wp14:pctWidth>0</wp14:pctWidth>
-                </wp14:sizeRelH>
-                <wp14:sizeRelV relativeFrom="margin">
-                  <wp14:pctHeight>0</wp14:pctHeight>
-                </wp14:sizeRelV>
-              </wp:anchor>
-            </w:drawing>
-          </mc:Choice>
-          <mc:Fallback>
-            <w:pict>
-              <v:shapetype w14:anchorId="5E59F33C" id="_x0000_t32" coordsize="21600,21600" o:spt="32" o:oned="t" path="m,l21600,21600e" filled="f">
-                <v:path arrowok="t" fillok="f" o:connecttype="none"/>
-                <o:lock v:ext="edit" shapetype="t"/>
-              </v:shapetype>
-              <v:shape id="Straight Arrow Connector 25" o:spid="_x0000_s1026" type="#_x0000_t32" style="position:absolute;margin-left:454.85pt;margin-top:322.1pt;width:3.6pt;height:63.85pt;z-index:251517440;visibility:visible;mso-wrap-style:square;mso-width-percent:0;mso-height-percent:0;mso-wrap-distance-left:9pt;mso-wrap-distance-top:0;mso-wrap-distance-right:9pt;mso-wrap-distance-bottom:0;mso-position-horizontal:absolute;mso-position-horizontal-relative:text;mso-position-vertical:absolute;mso-position-vertical-relative:text;mso-width-percent:0;mso-height-percent:0;mso-width-relative:margin;mso-height-relative:margin" o:gfxdata="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" strokecolor="#4472c4 [3204]" strokeweight=".5pt">
-                <v:stroke endarrow="block" joinstyle="miter"/>
-              </v:shape>
-            </w:pict>
-          </mc:Fallback>
-        </mc:AlternateContent>
       </w:r>
     </w:p>
     <w:sectPr>
@@ -5695,10 +5350,6 @@
     <w:lsdException w:name="Book Title" w:uiPriority="33" w:qFormat="1"/>
     <w:lsdException w:name="Bibliography" w:semiHidden="1" w:uiPriority="37" w:unhideWhenUsed="1"/>
     <w:lsdException w:name="TOC Heading" w:semiHidden="1" w:uiPriority="39" w:unhideWhenUsed="1" w:qFormat="1"/>
-    <w:lsdException w:name="Grid Table Light" w:semiHidden="1" w:unhideWhenUsed="1"/>
-    <w:lsdException w:name="Grid Table 1 Light" w:semiHidden="1" w:unhideWhenUsed="1"/>
-    <w:lsdException w:name="Grid Table 2" w:semiHidden="1" w:unhideWhenUsed="1"/>
-    <w:lsdException w:name="Grid Table 3" w:semiHidden="1" w:unhideWhenUsed="1"/>
     <w:lsdException w:name="Grid Table 4" w:uiPriority="49"/>
     <w:lsdException w:name="Grid Table 5 Dark" w:uiPriority="50"/>
     <w:lsdException w:name="Grid Table 6 Colorful" w:uiPriority="51"/>
@@ -6307,4 +5958,16 @@
     </a:ext>
   </a:extLst>
 </a:theme>
+</file>
+
+<file path=customXml/item1.xml><?xml version="1.0" encoding="utf-8"?>
+<b:Sources xmlns:b="http://schemas.openxmlformats.org/officeDocument/2006/bibliography" xmlns="http://schemas.openxmlformats.org/officeDocument/2006/bibliography" SelectedStyle="/APASixthEditionOfficeOnline.xsl" StyleName="APA" Version="6"/>
+</file>
+
+<file path=customXml/itemProps1.xml><?xml version="1.0" encoding="utf-8"?>
+<ds:datastoreItem xmlns:ds="http://schemas.openxmlformats.org/officeDocument/2006/customXml" ds:itemID="{01472315-D0A9-F146-BFEA-7626F8C06DD6}">
+  <ds:schemaRefs>
+    <ds:schemaRef ds:uri="http://schemas.openxmlformats.org/officeDocument/2006/bibliography"/>
+  </ds:schemaRefs>
+</ds:datastoreItem>
 </file>
</xml_diff>